<commit_message>
assignment 3 and key done
</commit_message>
<xml_diff>
--- a/assignments/keys/assignment03_key.docx
+++ b/assignments/keys/assignment03_key.docx
@@ -269,28 +269,6 @@
           <w:sz w:val="21"/>
           <w:szCs w:val="21"/>
         </w:rPr>
-        <w:t>Note that you do not need to include these responses in your html/pdf file; only in your RMD/R file.</w:t>
-      </w:r>
-    </w:p>
-    <w:p>
-      <w:pPr>
-        <w:pStyle w:val="NormalWeb"/>
-        <w:shd w:val="clear" w:color="auto" w:fill="FFFFFF"/>
-        <w:spacing w:before="0" w:beforeAutospacing="0" w:after="150" w:afterAutospacing="0"/>
-        <w:rPr>
-          <w:rFonts w:ascii="Helvetica" w:hAnsi="Helvetica" w:cs="Helvetica"/>
-          <w:color w:val="333333"/>
-          <w:sz w:val="21"/>
-          <w:szCs w:val="21"/>
-        </w:rPr>
-      </w:pPr>
-      <w:r>
-        <w:rPr>
-          <w:rFonts w:ascii="Helvetica" w:hAnsi="Helvetica" w:cs="Helvetica"/>
-          <w:color w:val="333333"/>
-          <w:sz w:val="21"/>
-          <w:szCs w:val="21"/>
-        </w:rPr>
         <w:t>1.2. Write your own code to view the dataset and write 3-4 sentences about the structure of the data (how many variables are there, what type is each variable, how many rows/observations, etc.).</w:t>
       </w:r>
     </w:p>
@@ -319,77 +297,27 @@
           <w:szCs w:val="21"/>
           <w:lang w:eastAsia="zh-CN"/>
         </w:rPr>
-        <w:t xml:space="preserve">There are </w:t>
-      </w:r>
-      <w:r>
-        <w:rPr>
-          <w:rFonts w:ascii="Helvetica" w:eastAsia="Times New Roman" w:hAnsi="Helvetica" w:cs="Helvetica"/>
-          <w:color w:val="2F5496" w:themeColor="accent1" w:themeShade="BF"/>
-          <w:sz w:val="21"/>
-          <w:szCs w:val="21"/>
-          <w:lang w:eastAsia="zh-CN"/>
-        </w:rPr>
-        <w:t>five</w:t>
-      </w:r>
-      <w:r>
-        <w:rPr>
-          <w:rFonts w:ascii="Helvetica" w:eastAsia="Times New Roman" w:hAnsi="Helvetica" w:cs="Helvetica"/>
-          <w:color w:val="2F5496" w:themeColor="accent1" w:themeShade="BF"/>
-          <w:sz w:val="21"/>
-          <w:szCs w:val="21"/>
-          <w:lang w:eastAsia="zh-CN"/>
-        </w:rPr>
-        <w:t xml:space="preserve"> variables in the dataset</w:t>
-      </w:r>
-      <w:r>
-        <w:rPr>
-          <w:rFonts w:ascii="Helvetica" w:eastAsia="Times New Roman" w:hAnsi="Helvetica" w:cs="Helvetica"/>
-          <w:color w:val="2F5496" w:themeColor="accent1" w:themeShade="BF"/>
-          <w:sz w:val="21"/>
-          <w:szCs w:val="21"/>
-          <w:lang w:eastAsia="zh-CN"/>
-        </w:rPr>
-        <w:t>: tch</w:t>
-      </w:r>
-      <w:r>
-        <w:rPr>
-          <w:rFonts w:ascii="Helvetica" w:eastAsia="Times New Roman" w:hAnsi="Helvetica" w:cs="Helvetica"/>
-          <w:color w:val="2F5496" w:themeColor="accent1" w:themeShade="BF"/>
-          <w:sz w:val="21"/>
-          <w:szCs w:val="21"/>
-          <w:lang w:eastAsia="zh-CN"/>
-        </w:rPr>
-        <w:t xml:space="preserve">id, treat, </w:t>
-      </w:r>
-      <w:r>
-        <w:rPr>
-          <w:rFonts w:ascii="Helvetica" w:eastAsia="Times New Roman" w:hAnsi="Helvetica" w:cs="Helvetica"/>
-          <w:color w:val="2F5496" w:themeColor="accent1" w:themeShade="BF"/>
-          <w:sz w:val="21"/>
-          <w:szCs w:val="21"/>
-          <w:lang w:eastAsia="zh-CN"/>
-        </w:rPr>
-        <w:t>coursework</w:t>
-      </w:r>
-      <w:r>
-        <w:rPr>
-          <w:rFonts w:ascii="Helvetica" w:eastAsia="Times New Roman" w:hAnsi="Helvetica" w:cs="Helvetica"/>
-          <w:color w:val="2F5496" w:themeColor="accent1" w:themeShade="BF"/>
-          <w:sz w:val="21"/>
-          <w:szCs w:val="21"/>
-          <w:lang w:eastAsia="zh-CN"/>
-        </w:rPr>
-        <w:t xml:space="preserve">, and </w:t>
-      </w:r>
-      <w:r>
-        <w:rPr>
-          <w:rFonts w:ascii="Helvetica" w:eastAsia="Times New Roman" w:hAnsi="Helvetica" w:cs="Helvetica"/>
-          <w:color w:val="2F5496" w:themeColor="accent1" w:themeShade="BF"/>
-          <w:sz w:val="21"/>
-          <w:szCs w:val="21"/>
-          <w:lang w:eastAsia="zh-CN"/>
-        </w:rPr>
-        <w:t>vocabulary</w:t>
+        <w:t>There are</w:t>
+      </w:r>
+      <w:r>
+        <w:rPr>
+          <w:rFonts w:ascii="Helvetica" w:eastAsia="Times New Roman" w:hAnsi="Helvetica" w:cs="Helvetica"/>
+          <w:color w:val="2F5496" w:themeColor="accent1" w:themeShade="BF"/>
+          <w:sz w:val="21"/>
+          <w:szCs w:val="21"/>
+          <w:lang w:eastAsia="zh-CN"/>
+        </w:rPr>
+        <w:t xml:space="preserve"> four</w:t>
+      </w:r>
+      <w:r>
+        <w:rPr>
+          <w:rFonts w:ascii="Helvetica" w:eastAsia="Times New Roman" w:hAnsi="Helvetica" w:cs="Helvetica"/>
+          <w:color w:val="2F5496" w:themeColor="accent1" w:themeShade="BF"/>
+          <w:sz w:val="21"/>
+          <w:szCs w:val="21"/>
+          <w:lang w:eastAsia="zh-CN"/>
+        </w:rPr>
+        <w:t xml:space="preserve"> variables in the dataset: tchid, treat, coursework, and vocabulary</w:t>
       </w:r>
     </w:p>
     <w:p>
@@ -417,27 +345,7 @@
           <w:szCs w:val="21"/>
           <w:lang w:eastAsia="zh-CN"/>
         </w:rPr>
-        <w:t xml:space="preserve">Currently, all variables are double, but </w:t>
-      </w:r>
-      <w:r>
-        <w:rPr>
-          <w:rFonts w:ascii="Helvetica" w:eastAsia="Times New Roman" w:hAnsi="Helvetica" w:cs="Helvetica"/>
-          <w:color w:val="2F5496" w:themeColor="accent1" w:themeShade="BF"/>
-          <w:sz w:val="21"/>
-          <w:szCs w:val="21"/>
-          <w:lang w:eastAsia="zh-CN"/>
-        </w:rPr>
-        <w:t>tchid and treat should</w:t>
-      </w:r>
-      <w:r>
-        <w:rPr>
-          <w:rFonts w:ascii="Helvetica" w:eastAsia="Times New Roman" w:hAnsi="Helvetica" w:cs="Helvetica"/>
-          <w:color w:val="2F5496" w:themeColor="accent1" w:themeShade="BF"/>
-          <w:sz w:val="21"/>
-          <w:szCs w:val="21"/>
-          <w:lang w:eastAsia="zh-CN"/>
-        </w:rPr>
-        <w:t xml:space="preserve"> be factor</w:t>
+        <w:t>Currently, all variables are double, but tchid and treat should be factor</w:t>
       </w:r>
     </w:p>
     <w:p>
@@ -465,27 +373,7 @@
           <w:szCs w:val="21"/>
           <w:lang w:eastAsia="zh-CN"/>
         </w:rPr>
-        <w:t xml:space="preserve">There are </w:t>
-      </w:r>
-      <w:r>
-        <w:rPr>
-          <w:rFonts w:ascii="Helvetica" w:eastAsia="Times New Roman" w:hAnsi="Helvetica" w:cs="Helvetica"/>
-          <w:color w:val="2F5496" w:themeColor="accent1" w:themeShade="BF"/>
-          <w:sz w:val="21"/>
-          <w:szCs w:val="21"/>
-          <w:lang w:eastAsia="zh-CN"/>
-        </w:rPr>
-        <w:t>126 teacher</w:t>
-      </w:r>
-      <w:r>
-        <w:rPr>
-          <w:rFonts w:ascii="Helvetica" w:eastAsia="Times New Roman" w:hAnsi="Helvetica" w:cs="Helvetica"/>
-          <w:color w:val="2F5496" w:themeColor="accent1" w:themeShade="BF"/>
-          <w:sz w:val="21"/>
-          <w:szCs w:val="21"/>
-          <w:lang w:eastAsia="zh-CN"/>
-        </w:rPr>
-        <w:t>-level observations</w:t>
+        <w:t>There are 126 teacher-level observations</w:t>
       </w:r>
     </w:p>
     <w:p>
@@ -522,18 +410,7 @@
           <w:sz w:val="27"/>
           <w:szCs w:val="27"/>
         </w:rPr>
-        <w:t xml:space="preserve"> </w:t>
-      </w:r>
-      <w:r>
-        <w:rPr>
-          <w:rFonts w:ascii="inherit" w:hAnsi="inherit" w:cs="Helvetica"/>
-          <w:b w:val="0"/>
-          <w:bCs w:val="0"/>
-          <w:color w:val="333333"/>
-          <w:sz w:val="27"/>
-          <w:szCs w:val="27"/>
-        </w:rPr>
-        <w:t>(</w:t>
+        <w:t xml:space="preserve"> (</w:t>
       </w:r>
       <w:r>
         <w:rPr>
@@ -1322,6 +1199,55 @@
     </w:p>
     <w:p>
       <w:pPr>
+        <w:spacing w:after="160" w:line="259" w:lineRule="auto"/>
+        <w:rPr>
+          <w:rFonts w:ascii="Helvetica" w:eastAsia="Times New Roman" w:hAnsi="Helvetica" w:cs="Helvetica"/>
+          <w:color w:val="333333"/>
+          <w:sz w:val="21"/>
+          <w:szCs w:val="21"/>
+          <w:lang w:eastAsia="zh-CN"/>
+        </w:rPr>
+      </w:pPr>
+      <w:r>
+        <w:rPr>
+          <w:rFonts w:ascii="Helvetica" w:hAnsi="Helvetica" w:cs="Helvetica"/>
+          <w:color w:val="333333"/>
+          <w:sz w:val="21"/>
+          <w:szCs w:val="21"/>
+        </w:rPr>
+        <w:br w:type="page"/>
+      </w:r>
+    </w:p>
+    <w:p>
+      <w:pPr>
+        <w:pStyle w:val="ListParagraph"/>
+        <w:numPr>
+          <w:ilvl w:val="0"/>
+          <w:numId w:val="1"/>
+        </w:numPr>
+        <w:shd w:val="clear" w:color="auto" w:fill="FFFFFF"/>
+        <w:spacing w:after="150"/>
+        <w:rPr>
+          <w:rFonts w:ascii="Helvetica" w:hAnsi="Helvetica" w:cs="Helvetica"/>
+          <w:color w:val="333333"/>
+          <w:sz w:val="21"/>
+          <w:szCs w:val="21"/>
+        </w:rPr>
+      </w:pPr>
+      <w:r>
+        <w:rPr>
+          <w:rFonts w:ascii="Helvetica" w:eastAsia="Times New Roman" w:hAnsi="Helvetica" w:cs="Helvetica"/>
+          <w:color w:val="2F5496" w:themeColor="accent1" w:themeShade="BF"/>
+          <w:sz w:val="21"/>
+          <w:szCs w:val="21"/>
+          <w:lang w:eastAsia="zh-CN"/>
+        </w:rPr>
+        <w:lastRenderedPageBreak/>
+        <w:t>Plot options:</w:t>
+      </w:r>
+    </w:p>
+    <w:p>
+      <w:pPr>
         <w:pStyle w:val="NormalWeb"/>
         <w:shd w:val="clear" w:color="auto" w:fill="FFFFFF"/>
         <w:spacing w:before="0" w:beforeAutospacing="0" w:after="150" w:afterAutospacing="0"/>
@@ -1334,7 +1260,9 @@
         </w:rPr>
       </w:pPr>
       <w:r>
-        <w:lastRenderedPageBreak/>
+        <w:rPr>
+          <w:noProof/>
+        </w:rPr>
         <w:drawing>
           <wp:inline distT="0" distB="0" distL="0" distR="0" wp14:anchorId="7F6E9408" wp14:editId="499BCF33">
             <wp:extent cx="5087319" cy="3848100"/>
@@ -1386,6 +1314,9 @@
         </w:rPr>
       </w:pPr>
       <w:r>
+        <w:rPr>
+          <w:noProof/>
+        </w:rPr>
         <w:drawing>
           <wp:inline distT="0" distB="0" distL="0" distR="0" wp14:anchorId="158F2046" wp14:editId="4E747C82">
             <wp:extent cx="4948803" cy="3743325"/>
@@ -1461,19 +1392,6 @@
           <w:szCs w:val="21"/>
         </w:rPr>
       </w:pPr>
-    </w:p>
-    <w:p>
-      <w:pPr>
-        <w:pStyle w:val="NormalWeb"/>
-        <w:shd w:val="clear" w:color="auto" w:fill="FFFFFF"/>
-        <w:spacing w:before="0" w:beforeAutospacing="0" w:after="150" w:afterAutospacing="0"/>
-        <w:rPr>
-          <w:rFonts w:ascii="Helvetica" w:hAnsi="Helvetica" w:cs="Helvetica"/>
-          <w:color w:val="333333"/>
-          <w:sz w:val="21"/>
-          <w:szCs w:val="21"/>
-        </w:rPr>
-      </w:pPr>
       <w:r>
         <w:rPr>
           <w:rFonts w:ascii="Helvetica" w:hAnsi="Helvetica" w:cs="Helvetica"/>
@@ -1550,37 +1468,7 @@
           <w:szCs w:val="21"/>
           <w:lang w:eastAsia="zh-CN"/>
         </w:rPr>
-        <w:t xml:space="preserve">The </w:t>
-      </w:r>
-      <w:r>
-        <w:rPr>
-          <w:rFonts w:ascii="Helvetica" w:eastAsia="Times New Roman" w:hAnsi="Helvetica" w:cs="Helvetica"/>
-          <w:color w:val="2F5496" w:themeColor="accent1" w:themeShade="BF"/>
-          <w:sz w:val="21"/>
-          <w:szCs w:val="21"/>
-          <w:lang w:eastAsia="zh-CN"/>
-        </w:rPr>
-        <w:t xml:space="preserve">variance </w:t>
-      </w:r>
-      <w:r>
-        <w:rPr>
-          <w:rFonts w:ascii="Helvetica" w:eastAsia="Times New Roman" w:hAnsi="Helvetica" w:cs="Helvetica"/>
-          <w:color w:val="2F5496" w:themeColor="accent1" w:themeShade="BF"/>
-          <w:sz w:val="21"/>
-          <w:szCs w:val="21"/>
-          <w:lang w:eastAsia="zh-CN"/>
-        </w:rPr>
-        <w:t xml:space="preserve">of vocabulary is </w:t>
-      </w:r>
-      <w:r>
-        <w:rPr>
-          <w:rFonts w:ascii="Helvetica" w:eastAsia="Times New Roman" w:hAnsi="Helvetica" w:cs="Helvetica"/>
-          <w:color w:val="2F5496" w:themeColor="accent1" w:themeShade="BF"/>
-          <w:sz w:val="21"/>
-          <w:szCs w:val="21"/>
-          <w:lang w:eastAsia="zh-CN"/>
-        </w:rPr>
-        <w:t>92.78</w:t>
+        <w:t>The variance of vocabulary is 92.78</w:t>
       </w:r>
       <w:r>
         <w:rPr>
@@ -1617,27 +1505,67 @@
           <w:szCs w:val="21"/>
           <w:lang w:eastAsia="zh-CN"/>
         </w:rPr>
-        <w:t xml:space="preserve">The average squared deviation of each score from the mean 88.12 is 92.78 and its square root is </w:t>
-      </w:r>
-      <w:r>
-        <w:rPr>
-          <w:rFonts w:ascii="Helvetica" w:eastAsia="Times New Roman" w:hAnsi="Helvetica" w:cs="Helvetica"/>
-          <w:color w:val="2F5496" w:themeColor="accent1" w:themeShade="BF"/>
-          <w:sz w:val="21"/>
-          <w:szCs w:val="21"/>
-          <w:lang w:eastAsia="zh-CN"/>
-        </w:rPr>
-        <w:t>9.63</w:t>
-      </w:r>
-      <w:r>
-        <w:rPr>
-          <w:rFonts w:ascii="Helvetica" w:eastAsia="Times New Roman" w:hAnsi="Helvetica" w:cs="Helvetica"/>
-          <w:color w:val="2F5496" w:themeColor="accent1" w:themeShade="BF"/>
-          <w:sz w:val="21"/>
-          <w:szCs w:val="21"/>
-          <w:lang w:eastAsia="zh-CN"/>
-        </w:rPr>
-        <w:t xml:space="preserve">. </w:t>
+        <w:t xml:space="preserve">The average squared deviation of each score from the mean </w:t>
+      </w:r>
+      <w:r>
+        <w:rPr>
+          <w:rFonts w:ascii="Helvetica" w:eastAsia="Times New Roman" w:hAnsi="Helvetica" w:cs="Helvetica"/>
+          <w:color w:val="2F5496" w:themeColor="accent1" w:themeShade="BF"/>
+          <w:sz w:val="21"/>
+          <w:szCs w:val="21"/>
+          <w:lang w:eastAsia="zh-CN"/>
+        </w:rPr>
+        <w:t>(</w:t>
+      </w:r>
+      <w:r>
+        <w:rPr>
+          <w:rFonts w:ascii="Helvetica" w:eastAsia="Times New Roman" w:hAnsi="Helvetica" w:cs="Helvetica"/>
+          <w:color w:val="2F5496" w:themeColor="accent1" w:themeShade="BF"/>
+          <w:sz w:val="21"/>
+          <w:szCs w:val="21"/>
+          <w:lang w:eastAsia="zh-CN"/>
+        </w:rPr>
+        <w:t>88.12</w:t>
+      </w:r>
+      <w:r>
+        <w:rPr>
+          <w:rFonts w:ascii="Helvetica" w:eastAsia="Times New Roman" w:hAnsi="Helvetica" w:cs="Helvetica"/>
+          <w:color w:val="2F5496" w:themeColor="accent1" w:themeShade="BF"/>
+          <w:sz w:val="21"/>
+          <w:szCs w:val="21"/>
+          <w:lang w:eastAsia="zh-CN"/>
+        </w:rPr>
+        <w:t>)</w:t>
+      </w:r>
+      <w:r>
+        <w:rPr>
+          <w:rFonts w:ascii="Helvetica" w:eastAsia="Times New Roman" w:hAnsi="Helvetica" w:cs="Helvetica"/>
+          <w:color w:val="2F5496" w:themeColor="accent1" w:themeShade="BF"/>
+          <w:sz w:val="21"/>
+          <w:szCs w:val="21"/>
+          <w:lang w:eastAsia="zh-CN"/>
+        </w:rPr>
+        <w:t xml:space="preserve"> is 92.78 and</w:t>
+      </w:r>
+      <w:r>
+        <w:rPr>
+          <w:rFonts w:ascii="Helvetica" w:eastAsia="Times New Roman" w:hAnsi="Helvetica" w:cs="Helvetica"/>
+          <w:color w:val="2F5496" w:themeColor="accent1" w:themeShade="BF"/>
+          <w:sz w:val="21"/>
+          <w:szCs w:val="21"/>
+          <w:lang w:eastAsia="zh-CN"/>
+        </w:rPr>
+        <w:t xml:space="preserve"> its </w:t>
+      </w:r>
+      <w:r>
+        <w:rPr>
+          <w:rFonts w:ascii="Helvetica" w:eastAsia="Times New Roman" w:hAnsi="Helvetica" w:cs="Helvetica"/>
+          <w:color w:val="2F5496" w:themeColor="accent1" w:themeShade="BF"/>
+          <w:sz w:val="21"/>
+          <w:szCs w:val="21"/>
+          <w:lang w:eastAsia="zh-CN"/>
+        </w:rPr>
+        <w:t xml:space="preserve">square root is 9.63. </w:t>
       </w:r>
     </w:p>
     <w:p>
@@ -1840,7 +1768,7 @@
           <w:szCs w:val="21"/>
           <w:lang w:eastAsia="zh-CN"/>
         </w:rPr>
-        <w:t xml:space="preserve">  80.25</w:t>
+        <w:t xml:space="preserve"> 80.25</w:t>
       </w:r>
       <w:r>
         <w:rPr>
@@ -1860,7 +1788,7 @@
           <w:szCs w:val="21"/>
           <w:lang w:eastAsia="zh-CN"/>
         </w:rPr>
-        <w:t xml:space="preserve">  83.76</w:t>
+        <w:t xml:space="preserve"> 83.76</w:t>
       </w:r>
       <w:r>
         <w:rPr>
@@ -1880,7 +1808,7 @@
           <w:szCs w:val="21"/>
           <w:lang w:eastAsia="zh-CN"/>
         </w:rPr>
-        <w:t xml:space="preserve">  85.71</w:t>
+        <w:t xml:space="preserve"> 85.71</w:t>
       </w:r>
       <w:r>
         <w:rPr>
@@ -1900,7 +1828,7 @@
           <w:szCs w:val="21"/>
           <w:lang w:eastAsia="zh-CN"/>
         </w:rPr>
-        <w:t xml:space="preserve">  88.34</w:t>
+        <w:t xml:space="preserve"> 88.34</w:t>
       </w:r>
       <w:r>
         <w:rPr>
@@ -1920,7 +1848,7 @@
           <w:szCs w:val="21"/>
           <w:lang w:eastAsia="zh-CN"/>
         </w:rPr>
-        <w:t xml:space="preserve">  90.29</w:t>
+        <w:t xml:space="preserve"> 90.29</w:t>
       </w:r>
       <w:r>
         <w:rPr>
@@ -1940,7 +1868,7 @@
           <w:szCs w:val="21"/>
           <w:lang w:eastAsia="zh-CN"/>
         </w:rPr>
-        <w:t xml:space="preserve">  93.34</w:t>
+        <w:t xml:space="preserve"> 93.34</w:t>
       </w:r>
       <w:r>
         <w:rPr>
@@ -1960,7 +1888,7 @@
           <w:szCs w:val="21"/>
           <w:lang w:eastAsia="zh-CN"/>
         </w:rPr>
-        <w:t xml:space="preserve">  96.56</w:t>
+        <w:t xml:space="preserve"> 96.56</w:t>
       </w:r>
       <w:r>
         <w:rPr>
@@ -2069,29 +1997,6 @@
     </w:p>
     <w:p>
       <w:pPr>
-        <w:spacing w:after="160" w:line="259" w:lineRule="auto"/>
-        <w:rPr>
-          <w:rFonts w:ascii="inherit" w:eastAsia="Times New Roman" w:hAnsi="inherit" w:cs="Helvetica"/>
-          <w:color w:val="333333"/>
-          <w:sz w:val="27"/>
-          <w:szCs w:val="27"/>
-          <w:lang w:eastAsia="zh-CN"/>
-        </w:rPr>
-      </w:pPr>
-      <w:r>
-        <w:rPr>
-          <w:rFonts w:ascii="inherit" w:hAnsi="inherit" w:cs="Helvetica"/>
-          <w:b/>
-          <w:bCs/>
-          <w:color w:val="333333"/>
-          <w:sz w:val="27"/>
-          <w:szCs w:val="27"/>
-        </w:rPr>
-        <w:br w:type="page"/>
-      </w:r>
-    </w:p>
-    <w:p>
-      <w:pPr>
         <w:pStyle w:val="Heading4"/>
         <w:shd w:val="clear" w:color="auto" w:fill="FFFFFF"/>
         <w:spacing w:before="150" w:beforeAutospacing="0" w:after="150" w:afterAutospacing="0"/>
@@ -2113,7 +2018,6 @@
           <w:sz w:val="27"/>
           <w:szCs w:val="27"/>
         </w:rPr>
-        <w:lastRenderedPageBreak/>
         <w:t>3. Inferential statistics of the outcome variable</w:t>
       </w:r>
       <w:r>
@@ -2174,6 +2078,96 @@
     </w:p>
     <w:p>
       <w:pPr>
+        <w:shd w:val="clear" w:color="auto" w:fill="FFFFFF"/>
+        <w:spacing w:after="150"/>
+        <w:rPr>
+          <w:rFonts w:ascii="Helvetica" w:eastAsia="Times New Roman" w:hAnsi="Helvetica" w:cs="Helvetica"/>
+          <w:color w:val="333333"/>
+          <w:sz w:val="21"/>
+          <w:szCs w:val="21"/>
+          <w:lang w:eastAsia="zh-CN"/>
+        </w:rPr>
+      </w:pPr>
+      <w:r>
+        <w:rPr>
+          <w:rFonts w:ascii="Helvetica" w:eastAsia="Times New Roman" w:hAnsi="Helvetica" w:cs="Helvetica"/>
+          <w:color w:val="333333"/>
+          <w:sz w:val="21"/>
+          <w:szCs w:val="21"/>
+          <w:lang w:eastAsia="zh-CN"/>
+        </w:rPr>
+        <w:t>3.1.1. Using the mean and standard deviation of </w:t>
+      </w:r>
+      <w:r>
+        <w:rPr>
+          <w:rFonts w:ascii="Helvetica" w:eastAsia="Times New Roman" w:hAnsi="Helvetica" w:cs="Helvetica"/>
+          <w:i/>
+          <w:iCs/>
+          <w:color w:val="333333"/>
+          <w:sz w:val="21"/>
+          <w:szCs w:val="21"/>
+          <w:lang w:eastAsia="zh-CN"/>
+        </w:rPr>
+        <w:t>vocabulary</w:t>
+      </w:r>
+      <w:r>
+        <w:rPr>
+          <w:rFonts w:ascii="Helvetica" w:eastAsia="Times New Roman" w:hAnsi="Helvetica" w:cs="Helvetica"/>
+          <w:color w:val="333333"/>
+          <w:sz w:val="21"/>
+          <w:szCs w:val="21"/>
+          <w:lang w:eastAsia="zh-CN"/>
+        </w:rPr>
+        <w:t> to generate a normally distributed variable and name it </w:t>
+      </w:r>
+      <w:r>
+        <w:rPr>
+          <w:rFonts w:ascii="Helvetica" w:eastAsia="Times New Roman" w:hAnsi="Helvetica" w:cs="Helvetica"/>
+          <w:i/>
+          <w:iCs/>
+          <w:color w:val="333333"/>
+          <w:sz w:val="21"/>
+          <w:szCs w:val="21"/>
+          <w:lang w:eastAsia="zh-CN"/>
+        </w:rPr>
+        <w:t>vocabulary_random</w:t>
+      </w:r>
+      <w:r>
+        <w:rPr>
+          <w:rFonts w:ascii="Helvetica" w:eastAsia="Times New Roman" w:hAnsi="Helvetica" w:cs="Helvetica"/>
+          <w:color w:val="333333"/>
+          <w:sz w:val="21"/>
+          <w:szCs w:val="21"/>
+          <w:lang w:eastAsia="zh-CN"/>
+        </w:rPr>
+        <w:t> (hint: use the rnorm function that randomly select a vector of numbers based on the number of observations, mean, and standard deviation you define).</w:t>
+      </w:r>
+    </w:p>
+    <w:p>
+      <w:pPr>
+        <w:shd w:val="clear" w:color="auto" w:fill="FFFFFF"/>
+        <w:spacing w:after="150"/>
+        <w:rPr>
+          <w:rFonts w:ascii="Helvetica" w:eastAsia="Times New Roman" w:hAnsi="Helvetica" w:cs="Helvetica"/>
+          <w:color w:val="333333"/>
+          <w:sz w:val="21"/>
+          <w:szCs w:val="21"/>
+          <w:lang w:eastAsia="zh-CN"/>
+        </w:rPr>
+      </w:pPr>
+      <w:r>
+        <w:rPr>
+          <w:rFonts w:ascii="Helvetica" w:eastAsia="Times New Roman" w:hAnsi="Helvetica" w:cs="Helvetica"/>
+          <w:color w:val="333333"/>
+          <w:sz w:val="21"/>
+          <w:szCs w:val="21"/>
+          <w:lang w:eastAsia="zh-CN"/>
+        </w:rPr>
+        <w:t>IMPORTANT NOTE: before simulation, make sure to put set.seed(123) in your code so you can get the same sample and same results with those in the key.</w:t>
+      </w:r>
+    </w:p>
+    <w:p>
+      <w:pPr>
         <w:pStyle w:val="NormalWeb"/>
         <w:shd w:val="clear" w:color="auto" w:fill="FFFFFF"/>
         <w:spacing w:before="0" w:beforeAutospacing="0" w:after="150" w:afterAutospacing="0"/>
@@ -2190,8 +2184,9 @@
           <w:color w:val="333333"/>
           <w:sz w:val="21"/>
           <w:szCs w:val="21"/>
-        </w:rPr>
-        <w:t>3.1.1. Using the mean and standard deviation of </w:t>
+          <w:shd w:val="clear" w:color="auto" w:fill="FFFFFF"/>
+        </w:rPr>
+        <w:t>3.1.2. Using the same type of plot you used for </w:t>
       </w:r>
       <w:r>
         <w:rPr>
@@ -2200,6 +2195,7 @@
           <w:color w:val="333333"/>
           <w:sz w:val="21"/>
           <w:szCs w:val="21"/>
+          <w:shd w:val="clear" w:color="auto" w:fill="FFFFFF"/>
         </w:rPr>
         <w:t>vocabulary</w:t>
       </w:r>
@@ -2209,8 +2205,66 @@
           <w:color w:val="333333"/>
           <w:sz w:val="21"/>
           <w:szCs w:val="21"/>
-        </w:rPr>
-        <w:t>, create a normal distribution plot (same type with the previous one) and add to your previous plot. You may choose one of the two ways to do this: (a) use base R code to put the two plots side-by-side, or (b) use {ggplot2} package to put the two into one plot.</w:t>
+          <w:shd w:val="clear" w:color="auto" w:fill="FFFFFF"/>
+        </w:rPr>
+        <w:t>, plot the distribution of </w:t>
+      </w:r>
+      <w:r>
+        <w:rPr>
+          <w:rStyle w:val="Emphasis"/>
+          <w:rFonts w:ascii="Helvetica" w:hAnsi="Helvetica" w:cs="Helvetica"/>
+          <w:color w:val="333333"/>
+          <w:sz w:val="21"/>
+          <w:szCs w:val="21"/>
+          <w:shd w:val="clear" w:color="auto" w:fill="FFFFFF"/>
+        </w:rPr>
+        <w:t>vocabulary_random</w:t>
+      </w:r>
+      <w:r>
+        <w:rPr>
+          <w:rFonts w:ascii="Helvetica" w:hAnsi="Helvetica" w:cs="Helvetica"/>
+          <w:color w:val="333333"/>
+          <w:sz w:val="21"/>
+          <w:szCs w:val="21"/>
+          <w:shd w:val="clear" w:color="auto" w:fill="FFFFFF"/>
+        </w:rPr>
+        <w:t> and compare the two plots. You may choose one of the two ways to do this: (a) use base R code to put the two plots side-by-side, or (b) use {ggplot2} package to put the two into one plot</w:t>
+      </w:r>
+      <w:r>
+        <w:rPr>
+          <w:rFonts w:ascii="Helvetica" w:hAnsi="Helvetica" w:cs="Helvetica"/>
+          <w:color w:val="333333"/>
+          <w:sz w:val="21"/>
+          <w:szCs w:val="21"/>
+        </w:rPr>
+        <w:t>.</w:t>
+      </w:r>
+    </w:p>
+    <w:p>
+      <w:pPr>
+        <w:pStyle w:val="ListParagraph"/>
+        <w:numPr>
+          <w:ilvl w:val="0"/>
+          <w:numId w:val="1"/>
+        </w:numPr>
+        <w:shd w:val="clear" w:color="auto" w:fill="FFFFFF"/>
+        <w:spacing w:after="150"/>
+        <w:rPr>
+          <w:rFonts w:ascii="Helvetica" w:hAnsi="Helvetica" w:cs="Helvetica"/>
+          <w:color w:val="333333"/>
+          <w:sz w:val="21"/>
+          <w:szCs w:val="21"/>
+        </w:rPr>
+      </w:pPr>
+      <w:r>
+        <w:rPr>
+          <w:rFonts w:ascii="Helvetica" w:eastAsia="Times New Roman" w:hAnsi="Helvetica" w:cs="Helvetica"/>
+          <w:color w:val="2F5496" w:themeColor="accent1" w:themeShade="BF"/>
+          <w:sz w:val="21"/>
+          <w:szCs w:val="21"/>
+          <w:lang w:eastAsia="zh-CN"/>
+        </w:rPr>
+        <w:t>Option (a)</w:t>
       </w:r>
     </w:p>
     <w:p>
@@ -2225,11 +2279,27 @@
           <w:szCs w:val="21"/>
         </w:rPr>
       </w:pPr>
-      <w:r>
+    </w:p>
+    <w:p>
+      <w:pPr>
+        <w:pStyle w:val="NormalWeb"/>
+        <w:shd w:val="clear" w:color="auto" w:fill="FFFFFF"/>
+        <w:spacing w:before="0" w:beforeAutospacing="0" w:after="150" w:afterAutospacing="0"/>
+        <w:rPr>
+          <w:rFonts w:ascii="Helvetica" w:hAnsi="Helvetica" w:cs="Helvetica"/>
+          <w:color w:val="333333"/>
+          <w:sz w:val="21"/>
+          <w:szCs w:val="21"/>
+        </w:rPr>
+      </w:pPr>
+      <w:r>
+        <w:rPr>
+          <w:noProof/>
+        </w:rPr>
         <w:drawing>
-          <wp:inline distT="0" distB="0" distL="0" distR="0" wp14:anchorId="361F1E54" wp14:editId="755656EC">
-            <wp:extent cx="4949105" cy="3362325"/>
-            <wp:effectExtent l="0" t="0" r="4445" b="0"/>
+          <wp:inline distT="0" distB="0" distL="0" distR="0" wp14:anchorId="361F1E54" wp14:editId="15309B4B">
+            <wp:extent cx="4586605" cy="3116049"/>
+            <wp:effectExtent l="0" t="0" r="4445" b="8255"/>
             <wp:docPr id="19" name="Picture 19"/>
             <wp:cNvGraphicFramePr>
               <a:graphicFrameLocks xmlns:a="http://schemas.openxmlformats.org/drawingml/2006/main" noChangeAspect="1"/>
@@ -2250,7 +2320,7 @@
                   <pic:spPr>
                     <a:xfrm>
                       <a:off x="0" y="0"/>
-                      <a:ext cx="4963674" cy="3372223"/>
+                      <a:ext cx="4600771" cy="3125673"/>
                     </a:xfrm>
                     <a:prstGeom prst="rect">
                       <a:avLst/>
@@ -2276,10 +2346,14 @@
         </w:rPr>
       </w:pPr>
       <w:r>
+        <w:rPr>
+          <w:noProof/>
+        </w:rPr>
+        <w:lastRenderedPageBreak/>
         <w:drawing>
-          <wp:inline distT="0" distB="0" distL="0" distR="0" wp14:anchorId="31674895" wp14:editId="6699E8DA">
-            <wp:extent cx="5018937" cy="3409767"/>
-            <wp:effectExtent l="0" t="0" r="0" b="635"/>
+          <wp:inline distT="0" distB="0" distL="0" distR="0" wp14:anchorId="31674895" wp14:editId="5C446439">
+            <wp:extent cx="4646797" cy="3156942"/>
+            <wp:effectExtent l="0" t="0" r="1905" b="5715"/>
             <wp:docPr id="21" name="Picture 21"/>
             <wp:cNvGraphicFramePr>
               <a:graphicFrameLocks xmlns:a="http://schemas.openxmlformats.org/drawingml/2006/main" noChangeAspect="1"/>
@@ -2300,7 +2374,7 @@
                   <pic:spPr>
                     <a:xfrm>
                       <a:off x="0" y="0"/>
-                      <a:ext cx="5041836" cy="3425324"/>
+                      <a:ext cx="4676221" cy="3176932"/>
                     </a:xfrm>
                     <a:prstGeom prst="rect">
                       <a:avLst/>
@@ -2329,16 +2403,45 @@
     <w:p>
       <w:pPr>
         <w:pStyle w:val="NormalWeb"/>
+        <w:numPr>
+          <w:ilvl w:val="0"/>
+          <w:numId w:val="4"/>
+        </w:numPr>
         <w:shd w:val="clear" w:color="auto" w:fill="FFFFFF"/>
         <w:spacing w:before="0" w:beforeAutospacing="0" w:after="150" w:afterAutospacing="0"/>
         <w:rPr>
           <w:rFonts w:ascii="Helvetica" w:hAnsi="Helvetica" w:cs="Helvetica"/>
-          <w:color w:val="333333"/>
-          <w:sz w:val="21"/>
-          <w:szCs w:val="21"/>
-        </w:rPr>
-      </w:pPr>
-      <w:r>
+          <w:color w:val="2F5496" w:themeColor="accent1" w:themeShade="BF"/>
+          <w:sz w:val="21"/>
+          <w:szCs w:val="21"/>
+        </w:rPr>
+      </w:pPr>
+      <w:r>
+        <w:rPr>
+          <w:rFonts w:ascii="Helvetica" w:hAnsi="Helvetica" w:cs="Helvetica"/>
+          <w:color w:val="2F5496" w:themeColor="accent1" w:themeShade="BF"/>
+          <w:sz w:val="21"/>
+          <w:szCs w:val="21"/>
+        </w:rPr>
+        <w:t>Option (b)</w:t>
+      </w:r>
+    </w:p>
+    <w:p>
+      <w:pPr>
+        <w:pStyle w:val="NormalWeb"/>
+        <w:shd w:val="clear" w:color="auto" w:fill="FFFFFF"/>
+        <w:spacing w:before="0" w:beforeAutospacing="0" w:after="150" w:afterAutospacing="0"/>
+        <w:rPr>
+          <w:rFonts w:ascii="Helvetica" w:hAnsi="Helvetica" w:cs="Helvetica"/>
+          <w:color w:val="333333"/>
+          <w:sz w:val="21"/>
+          <w:szCs w:val="21"/>
+        </w:rPr>
+      </w:pPr>
+      <w:r>
+        <w:rPr>
+          <w:noProof/>
+        </w:rPr>
         <w:drawing>
           <wp:inline distT="0" distB="0" distL="0" distR="0" wp14:anchorId="5FD4228A" wp14:editId="76E6FC7F">
             <wp:extent cx="5747318" cy="3904615"/>
@@ -2401,14 +2504,91 @@
           <w:szCs w:val="21"/>
         </w:rPr>
       </w:pPr>
-      <w:r>
-        <w:rPr>
-          <w:rFonts w:ascii="Helvetica" w:hAnsi="Helvetica" w:cs="Helvetica"/>
-          <w:color w:val="333333"/>
-          <w:sz w:val="21"/>
-          <w:szCs w:val="21"/>
-        </w:rPr>
-        <w:t>3.1.2. What are the statistical meanings of this new plot?</w:t>
+    </w:p>
+    <w:p>
+      <w:pPr>
+        <w:pStyle w:val="NormalWeb"/>
+        <w:shd w:val="clear" w:color="auto" w:fill="FFFFFF"/>
+        <w:spacing w:before="0" w:beforeAutospacing="0" w:after="150" w:afterAutospacing="0"/>
+        <w:rPr>
+          <w:rFonts w:ascii="Helvetica" w:hAnsi="Helvetica" w:cs="Helvetica"/>
+          <w:color w:val="333333"/>
+          <w:sz w:val="21"/>
+          <w:szCs w:val="21"/>
+        </w:rPr>
+      </w:pPr>
+      <w:r>
+        <w:rPr>
+          <w:rFonts w:ascii="Helvetica" w:hAnsi="Helvetica" w:cs="Helvetica"/>
+          <w:color w:val="333333"/>
+          <w:sz w:val="21"/>
+          <w:szCs w:val="21"/>
+        </w:rPr>
+        <w:lastRenderedPageBreak/>
+        <w:t>3.1.</w:t>
+      </w:r>
+      <w:r>
+        <w:rPr>
+          <w:rFonts w:ascii="Helvetica" w:hAnsi="Helvetica" w:cs="Helvetica"/>
+          <w:color w:val="333333"/>
+          <w:sz w:val="21"/>
+          <w:szCs w:val="21"/>
+        </w:rPr>
+        <w:t>3</w:t>
+      </w:r>
+      <w:r>
+        <w:rPr>
+          <w:rFonts w:ascii="Helvetica" w:hAnsi="Helvetica" w:cs="Helvetica"/>
+          <w:color w:val="333333"/>
+          <w:sz w:val="21"/>
+          <w:szCs w:val="21"/>
+        </w:rPr>
+        <w:t>. What are the statistical meanings of this new plot?</w:t>
+      </w:r>
+      <w:r>
+        <w:rPr>
+          <w:rFonts w:ascii="Helvetica" w:hAnsi="Helvetica" w:cs="Helvetica"/>
+          <w:color w:val="333333"/>
+          <w:sz w:val="21"/>
+          <w:szCs w:val="21"/>
+        </w:rPr>
+        <w:t xml:space="preserve"> </w:t>
+      </w:r>
+      <w:r>
+        <w:rPr>
+          <w:rFonts w:ascii="Helvetica" w:hAnsi="Helvetica" w:cs="Helvetica"/>
+          <w:color w:val="333333"/>
+          <w:sz w:val="21"/>
+          <w:szCs w:val="21"/>
+        </w:rPr>
+        <w:t xml:space="preserve">Compare these two distributions and </w:t>
+      </w:r>
+      <w:r>
+        <w:rPr>
+          <w:rFonts w:ascii="Helvetica" w:hAnsi="Helvetica" w:cs="Helvetica"/>
+          <w:color w:val="333333"/>
+          <w:sz w:val="21"/>
+          <w:szCs w:val="21"/>
+        </w:rPr>
+        <w:t>write one sentence to describe</w:t>
+      </w:r>
+      <w:r>
+        <w:rPr>
+          <w:rFonts w:ascii="Helvetica" w:hAnsi="Helvetica" w:cs="Helvetica"/>
+          <w:color w:val="333333"/>
+          <w:sz w:val="21"/>
+          <w:szCs w:val="21"/>
+        </w:rPr>
+        <w:t xml:space="preserve"> what you have observed.</w:t>
+      </w:r>
+      <w:r>
+        <w:rPr>
+          <w:rFonts w:ascii="Helvetica" w:hAnsi="Helvetica" w:cs="Helvetica"/>
+          <w:color w:val="333333"/>
+          <w:sz w:val="21"/>
+          <w:szCs w:val="21"/>
+        </w:rPr>
+        <w:t xml:space="preserve"> Circle back to question 2.1.2, do you think now whether vocabulary is normally distributed? </w:t>
       </w:r>
     </w:p>
     <w:p>
@@ -2437,122 +2617,192 @@
         </w:rPr>
         <w:t>It represents the distribution of a randomly generated sample from the population</w:t>
       </w:r>
-    </w:p>
-    <w:p>
-      <w:pPr>
-        <w:pStyle w:val="NormalWeb"/>
-        <w:shd w:val="clear" w:color="auto" w:fill="FFFFFF"/>
-        <w:spacing w:before="0" w:beforeAutospacing="0" w:after="150" w:afterAutospacing="0"/>
-        <w:rPr>
-          <w:rFonts w:ascii="Helvetica" w:hAnsi="Helvetica" w:cs="Helvetica"/>
-          <w:color w:val="333333"/>
-          <w:sz w:val="21"/>
-          <w:szCs w:val="21"/>
-        </w:rPr>
-      </w:pPr>
-      <w:r>
-        <w:rPr>
-          <w:rFonts w:ascii="Helvetica" w:hAnsi="Helvetica" w:cs="Helvetica"/>
-          <w:color w:val="333333"/>
-          <w:sz w:val="21"/>
-          <w:szCs w:val="21"/>
-        </w:rPr>
-        <w:t>3.1.3. Compare these two distributions and interpret what you have observed.</w:t>
-      </w:r>
-    </w:p>
-    <w:p>
-      <w:pPr>
-        <w:pStyle w:val="NormalWeb"/>
+      <w:r>
+        <w:rPr>
+          <w:rFonts w:ascii="Helvetica" w:eastAsia="Times New Roman" w:hAnsi="Helvetica" w:cs="Helvetica"/>
+          <w:color w:val="2F5496" w:themeColor="accent1" w:themeShade="BF"/>
+          <w:sz w:val="21"/>
+          <w:szCs w:val="21"/>
+          <w:lang w:eastAsia="zh-CN"/>
+        </w:rPr>
+        <w:t xml:space="preserve"> that share the same mean and standard deviation with the variable vocabulary</w:t>
+      </w:r>
+    </w:p>
+    <w:p>
+      <w:pPr>
+        <w:pStyle w:val="ListParagraph"/>
         <w:numPr>
           <w:ilvl w:val="0"/>
           <w:numId w:val="1"/>
         </w:numPr>
         <w:shd w:val="clear" w:color="auto" w:fill="FFFFFF"/>
-        <w:spacing w:before="0" w:beforeAutospacing="0" w:after="150" w:afterAutospacing="0"/>
-        <w:rPr>
-          <w:rFonts w:ascii="Helvetica" w:hAnsi="Helvetica" w:cs="Helvetica"/>
-          <w:color w:val="333333"/>
-          <w:sz w:val="21"/>
-          <w:szCs w:val="21"/>
-        </w:rPr>
-      </w:pPr>
-      <w:r>
-        <w:rPr>
-          <w:rFonts w:ascii="Helvetica" w:hAnsi="Helvetica" w:cs="Helvetica"/>
-          <w:color w:val="2F5496" w:themeColor="accent1" w:themeShade="BF"/>
-          <w:sz w:val="21"/>
-          <w:szCs w:val="21"/>
-        </w:rPr>
-        <w:t>The distribution of the</w:t>
-      </w:r>
-      <w:r>
-        <w:rPr>
-          <w:rFonts w:ascii="Helvetica" w:hAnsi="Helvetica" w:cs="Helvetica"/>
-          <w:color w:val="2F5496" w:themeColor="accent1" w:themeShade="BF"/>
-          <w:sz w:val="21"/>
-          <w:szCs w:val="21"/>
-        </w:rPr>
-        <w:t xml:space="preserve"> observed sample in our dataset</w:t>
-      </w:r>
-      <w:r>
-        <w:rPr>
-          <w:rFonts w:ascii="Helvetica" w:hAnsi="Helvetica" w:cs="Helvetica"/>
-          <w:color w:val="2F5496" w:themeColor="accent1" w:themeShade="BF"/>
-          <w:sz w:val="21"/>
-          <w:szCs w:val="21"/>
-        </w:rPr>
-        <w:t xml:space="preserve"> and that of the random sample from the population are very similar. We can confidently assume that the observed variable, vocabulary, is normally distributed.</w:t>
-      </w:r>
-    </w:p>
-    <w:p>
-      <w:pPr>
-        <w:pStyle w:val="NormalWeb"/>
-        <w:shd w:val="clear" w:color="auto" w:fill="FFFFFF"/>
-        <w:spacing w:before="0" w:beforeAutospacing="0" w:after="150" w:afterAutospacing="0"/>
-        <w:rPr>
-          <w:rFonts w:ascii="Helvetica" w:hAnsi="Helvetica" w:cs="Helvetica"/>
-          <w:color w:val="333333"/>
-          <w:sz w:val="21"/>
-          <w:szCs w:val="21"/>
-        </w:rPr>
-      </w:pPr>
-      <w:r>
-        <w:rPr>
-          <w:rFonts w:ascii="Helvetica" w:hAnsi="Helvetica" w:cs="Helvetica"/>
-          <w:color w:val="333333"/>
-          <w:sz w:val="21"/>
-          <w:szCs w:val="21"/>
-        </w:rPr>
-        <w:t>3.1.4. Despite whether </w:t>
-      </w:r>
-      <w:r>
-        <w:rPr>
-          <w:rStyle w:val="Emphasis"/>
-          <w:rFonts w:ascii="Helvetica" w:hAnsi="Helvetica" w:cs="Helvetica"/>
-          <w:color w:val="333333"/>
-          <w:sz w:val="21"/>
-          <w:szCs w:val="21"/>
-        </w:rPr>
-        <w:t>vocabulary</w:t>
-      </w:r>
-      <w:r>
-        <w:rPr>
-          <w:rFonts w:ascii="Helvetica" w:hAnsi="Helvetica" w:cs="Helvetica"/>
-          <w:color w:val="333333"/>
-          <w:sz w:val="21"/>
-          <w:szCs w:val="21"/>
-        </w:rPr>
-        <w:t> is normally distributed, you wand to assume normal distribution in your future analysis. At this point, please specify your null hypothesis and (2-tailed) alternative hypothesis for the single-samle t-test.</w:t>
-      </w:r>
-    </w:p>
-    <w:p>
-      <w:pPr>
-        <w:pStyle w:val="NormalWeb"/>
+        <w:spacing w:after="150"/>
+        <w:rPr>
+          <w:rFonts w:ascii="Helvetica" w:hAnsi="Helvetica" w:cs="Helvetica"/>
+          <w:color w:val="333333"/>
+          <w:sz w:val="21"/>
+          <w:szCs w:val="21"/>
+        </w:rPr>
+      </w:pPr>
+      <w:r>
+        <w:rPr>
+          <w:rFonts w:ascii="Helvetica" w:eastAsia="Times New Roman" w:hAnsi="Helvetica" w:cs="Helvetica"/>
+          <w:color w:val="2F5496" w:themeColor="accent1" w:themeShade="BF"/>
+          <w:sz w:val="21"/>
+          <w:szCs w:val="21"/>
+          <w:lang w:eastAsia="zh-CN"/>
+        </w:rPr>
+        <w:t xml:space="preserve">The distributions of vocabulary </w:t>
+      </w:r>
+      <w:r>
+        <w:rPr>
+          <w:rFonts w:ascii="Helvetica" w:eastAsia="Times New Roman" w:hAnsi="Helvetica" w:cs="Helvetica"/>
+          <w:color w:val="2F5496" w:themeColor="accent1" w:themeShade="BF"/>
+          <w:sz w:val="21"/>
+          <w:szCs w:val="21"/>
+          <w:lang w:eastAsia="zh-CN"/>
+        </w:rPr>
+        <w:t>(</w:t>
+      </w:r>
+      <w:r>
+        <w:rPr>
+          <w:rFonts w:ascii="Helvetica" w:hAnsi="Helvetica" w:cs="Helvetica"/>
+          <w:color w:val="2F5496" w:themeColor="accent1" w:themeShade="BF"/>
+          <w:sz w:val="21"/>
+          <w:szCs w:val="21"/>
+        </w:rPr>
+        <w:t>the observed sample in our dataset</w:t>
+      </w:r>
+      <w:r>
+        <w:rPr>
+          <w:rFonts w:ascii="Helvetica" w:eastAsia="Times New Roman" w:hAnsi="Helvetica" w:cs="Helvetica"/>
+          <w:color w:val="2F5496" w:themeColor="accent1" w:themeShade="BF"/>
+          <w:sz w:val="21"/>
+          <w:szCs w:val="21"/>
+          <w:lang w:eastAsia="zh-CN"/>
+        </w:rPr>
+        <w:t xml:space="preserve">) </w:t>
+      </w:r>
+      <w:r>
+        <w:rPr>
+          <w:rFonts w:ascii="Helvetica" w:eastAsia="Times New Roman" w:hAnsi="Helvetica" w:cs="Helvetica"/>
+          <w:color w:val="2F5496" w:themeColor="accent1" w:themeShade="BF"/>
+          <w:sz w:val="21"/>
+          <w:szCs w:val="21"/>
+          <w:lang w:eastAsia="zh-CN"/>
+        </w:rPr>
+        <w:t xml:space="preserve">and vocabulary_random </w:t>
+      </w:r>
+      <w:r>
+        <w:rPr>
+          <w:rFonts w:ascii="Helvetica" w:eastAsia="Times New Roman" w:hAnsi="Helvetica" w:cs="Helvetica"/>
+          <w:color w:val="2F5496" w:themeColor="accent1" w:themeShade="BF"/>
+          <w:sz w:val="21"/>
+          <w:szCs w:val="21"/>
+          <w:lang w:eastAsia="zh-CN"/>
+        </w:rPr>
+        <w:t>(</w:t>
+      </w:r>
+      <w:r>
+        <w:rPr>
+          <w:rFonts w:ascii="Helvetica" w:hAnsi="Helvetica" w:cs="Helvetica"/>
+          <w:color w:val="2F5496" w:themeColor="accent1" w:themeShade="BF"/>
+          <w:sz w:val="21"/>
+          <w:szCs w:val="21"/>
+        </w:rPr>
+        <w:t>the random sample from the population</w:t>
+      </w:r>
+      <w:r>
+        <w:rPr>
+          <w:rFonts w:ascii="Helvetica" w:eastAsia="Times New Roman" w:hAnsi="Helvetica" w:cs="Helvetica"/>
+          <w:color w:val="2F5496" w:themeColor="accent1" w:themeShade="BF"/>
+          <w:sz w:val="21"/>
+          <w:szCs w:val="21"/>
+          <w:lang w:eastAsia="zh-CN"/>
+        </w:rPr>
+        <w:t xml:space="preserve">) </w:t>
+      </w:r>
+      <w:r>
+        <w:rPr>
+          <w:rFonts w:ascii="Helvetica" w:eastAsia="Times New Roman" w:hAnsi="Helvetica" w:cs="Helvetica"/>
+          <w:color w:val="2F5496" w:themeColor="accent1" w:themeShade="BF"/>
+          <w:sz w:val="21"/>
+          <w:szCs w:val="21"/>
+          <w:lang w:eastAsia="zh-CN"/>
+        </w:rPr>
+        <w:t xml:space="preserve">are </w:t>
+      </w:r>
+      <w:r>
+        <w:rPr>
+          <w:rFonts w:ascii="Helvetica" w:eastAsia="Times New Roman" w:hAnsi="Helvetica" w:cs="Helvetica"/>
+          <w:color w:val="2F5496" w:themeColor="accent1" w:themeShade="BF"/>
+          <w:sz w:val="21"/>
+          <w:szCs w:val="21"/>
+          <w:lang w:eastAsia="zh-CN"/>
+        </w:rPr>
+        <w:t xml:space="preserve">very similar. </w:t>
+      </w:r>
+    </w:p>
+    <w:p>
+      <w:pPr>
+        <w:pStyle w:val="ListParagraph"/>
         <w:numPr>
           <w:ilvl w:val="0"/>
           <w:numId w:val="1"/>
         </w:numPr>
         <w:shd w:val="clear" w:color="auto" w:fill="FFFFFF"/>
+        <w:spacing w:after="150"/>
+        <w:rPr>
+          <w:rFonts w:ascii="Helvetica" w:hAnsi="Helvetica" w:cs="Helvetica"/>
+          <w:color w:val="333333"/>
+          <w:sz w:val="21"/>
+          <w:szCs w:val="21"/>
+        </w:rPr>
+      </w:pPr>
+      <w:r>
+        <w:rPr>
+          <w:rFonts w:ascii="Helvetica" w:eastAsia="Times New Roman" w:hAnsi="Helvetica" w:cs="Helvetica"/>
+          <w:color w:val="2F5496" w:themeColor="accent1" w:themeShade="BF"/>
+          <w:sz w:val="21"/>
+          <w:szCs w:val="21"/>
+          <w:lang w:eastAsia="zh-CN"/>
+        </w:rPr>
+        <w:t xml:space="preserve">We can conclude </w:t>
+      </w:r>
+      <w:r>
+        <w:rPr>
+          <w:rFonts w:ascii="Helvetica" w:eastAsia="Times New Roman" w:hAnsi="Helvetica" w:cs="Helvetica"/>
+          <w:color w:val="2F5496" w:themeColor="accent1" w:themeShade="BF"/>
+          <w:sz w:val="21"/>
+          <w:szCs w:val="21"/>
+          <w:lang w:eastAsia="zh-CN"/>
+        </w:rPr>
+        <w:t xml:space="preserve">now </w:t>
+      </w:r>
+      <w:r>
+        <w:rPr>
+          <w:rFonts w:ascii="Helvetica" w:eastAsia="Times New Roman" w:hAnsi="Helvetica" w:cs="Helvetica"/>
+          <w:color w:val="2F5496" w:themeColor="accent1" w:themeShade="BF"/>
+          <w:sz w:val="21"/>
+          <w:szCs w:val="21"/>
+          <w:lang w:eastAsia="zh-CN"/>
+        </w:rPr>
+        <w:t xml:space="preserve">that visually, </w:t>
+      </w:r>
+      <w:r>
+        <w:rPr>
+          <w:rFonts w:ascii="Helvetica" w:hAnsi="Helvetica" w:cs="Helvetica"/>
+          <w:color w:val="2F5496" w:themeColor="accent1" w:themeShade="BF"/>
+          <w:sz w:val="21"/>
+          <w:szCs w:val="21"/>
+        </w:rPr>
+        <w:t>the observed variable, vocabulary, is normally distributed.</w:t>
+      </w:r>
+    </w:p>
+    <w:p>
+      <w:pPr>
+        <w:pStyle w:val="NormalWeb"/>
+        <w:shd w:val="clear" w:color="auto" w:fill="FFFFFF"/>
         <w:spacing w:before="0" w:beforeAutospacing="0" w:after="150" w:afterAutospacing="0"/>
         <w:rPr>
           <w:rFonts w:ascii="Helvetica" w:hAnsi="Helvetica" w:cs="Helvetica"/>
@@ -2564,6 +2814,116 @@
       <w:r>
         <w:rPr>
           <w:rFonts w:ascii="Helvetica" w:hAnsi="Helvetica" w:cs="Helvetica"/>
+          <w:color w:val="333333"/>
+          <w:sz w:val="21"/>
+          <w:szCs w:val="21"/>
+        </w:rPr>
+        <w:t>3.2 One-sample t-test</w:t>
+      </w:r>
+    </w:p>
+    <w:p>
+      <w:pPr>
+        <w:shd w:val="clear" w:color="auto" w:fill="FFFFFF"/>
+        <w:spacing w:after="150"/>
+        <w:rPr>
+          <w:rFonts w:ascii="Helvetica" w:hAnsi="Helvetica" w:cs="Helvetica"/>
+          <w:color w:val="333333"/>
+          <w:sz w:val="21"/>
+          <w:szCs w:val="21"/>
+        </w:rPr>
+      </w:pPr>
+      <w:r>
+        <w:rPr>
+          <w:rFonts w:ascii="Helvetica" w:eastAsia="Times New Roman" w:hAnsi="Helvetica" w:cs="Helvetica"/>
+          <w:color w:val="333333"/>
+          <w:sz w:val="21"/>
+          <w:szCs w:val="21"/>
+          <w:lang w:eastAsia="zh-CN"/>
+        </w:rPr>
+        <w:t>3.2.1 Despite whether </w:t>
+      </w:r>
+      <w:r>
+        <w:rPr>
+          <w:rFonts w:ascii="Helvetica" w:eastAsia="Times New Roman" w:hAnsi="Helvetica" w:cs="Helvetica"/>
+          <w:i/>
+          <w:iCs/>
+          <w:color w:val="333333"/>
+          <w:sz w:val="21"/>
+          <w:szCs w:val="21"/>
+          <w:lang w:eastAsia="zh-CN"/>
+        </w:rPr>
+        <w:t>vocabulary</w:t>
+      </w:r>
+      <w:r>
+        <w:rPr>
+          <w:rFonts w:ascii="Helvetica" w:eastAsia="Times New Roman" w:hAnsi="Helvetica" w:cs="Helvetica"/>
+          <w:color w:val="333333"/>
+          <w:sz w:val="21"/>
+          <w:szCs w:val="21"/>
+          <w:lang w:eastAsia="zh-CN"/>
+        </w:rPr>
+        <w:t> is normally distributed, you wan</w:t>
+      </w:r>
+      <w:r>
+        <w:rPr>
+          <w:rFonts w:ascii="Helvetica" w:eastAsia="Times New Roman" w:hAnsi="Helvetica" w:cs="Helvetica"/>
+          <w:color w:val="333333"/>
+          <w:sz w:val="21"/>
+          <w:szCs w:val="21"/>
+          <w:lang w:eastAsia="zh-CN"/>
+        </w:rPr>
+        <w:t>t</w:t>
+      </w:r>
+      <w:r>
+        <w:rPr>
+          <w:rFonts w:ascii="Helvetica" w:eastAsia="Times New Roman" w:hAnsi="Helvetica" w:cs="Helvetica"/>
+          <w:color w:val="333333"/>
+          <w:sz w:val="21"/>
+          <w:szCs w:val="21"/>
+          <w:lang w:eastAsia="zh-CN"/>
+        </w:rPr>
+        <w:t xml:space="preserve"> to assume normal distribution in your future analysis. At this point, please specify your null hypothesis for the one-sample t-test (which you’ll conduct </w:t>
+      </w:r>
+      <w:r>
+        <w:rPr>
+          <w:rFonts w:ascii="Helvetica" w:eastAsia="Times New Roman" w:hAnsi="Helvetica" w:cs="Helvetica"/>
+          <w:color w:val="333333"/>
+          <w:sz w:val="21"/>
+          <w:szCs w:val="21"/>
+          <w:lang w:eastAsia="zh-CN"/>
+        </w:rPr>
+        <w:t>in the following questions</w:t>
+      </w:r>
+      <w:r>
+        <w:rPr>
+          <w:rFonts w:ascii="Helvetica" w:eastAsia="Times New Roman" w:hAnsi="Helvetica" w:cs="Helvetica"/>
+          <w:color w:val="333333"/>
+          <w:sz w:val="21"/>
+          <w:szCs w:val="21"/>
+          <w:lang w:eastAsia="zh-CN"/>
+        </w:rPr>
+        <w:t xml:space="preserve"> to see if your assumption holds).</w:t>
+      </w:r>
+    </w:p>
+    <w:p>
+      <w:pPr>
+        <w:pStyle w:val="NormalWeb"/>
+        <w:numPr>
+          <w:ilvl w:val="0"/>
+          <w:numId w:val="5"/>
+        </w:numPr>
+        <w:shd w:val="clear" w:color="auto" w:fill="FFFFFF"/>
+        <w:spacing w:before="0" w:beforeAutospacing="0" w:after="150" w:afterAutospacing="0"/>
+        <w:rPr>
+          <w:rFonts w:ascii="Helvetica" w:hAnsi="Helvetica" w:cs="Helvetica"/>
+          <w:color w:val="2F5496" w:themeColor="accent1" w:themeShade="BF"/>
+          <w:sz w:val="21"/>
+          <w:szCs w:val="21"/>
+        </w:rPr>
+      </w:pPr>
+      <w:r>
+        <w:rPr>
+          <w:rFonts w:ascii="Helvetica" w:hAnsi="Helvetica" w:cs="Helvetica"/>
           <w:color w:val="2F5496" w:themeColor="accent1" w:themeShade="BF"/>
           <w:sz w:val="21"/>
           <w:szCs w:val="21"/>
@@ -2575,27 +2935,266 @@
       <w:pPr>
         <w:pStyle w:val="NormalWeb"/>
         <w:shd w:val="clear" w:color="auto" w:fill="FFFFFF"/>
+        <w:spacing w:after="150"/>
+        <w:rPr>
+          <w:rFonts w:ascii="Helvetica" w:hAnsi="Helvetica" w:cs="Helvetica"/>
+          <w:color w:val="333333"/>
+          <w:sz w:val="21"/>
+          <w:szCs w:val="21"/>
+        </w:rPr>
+      </w:pPr>
+      <w:r>
+        <w:rPr>
+          <w:rFonts w:ascii="Helvetica" w:hAnsi="Helvetica" w:cs="Helvetica"/>
+          <w:color w:val="333333"/>
+          <w:sz w:val="21"/>
+          <w:szCs w:val="21"/>
+        </w:rPr>
+        <w:t xml:space="preserve">3.2.2. What is the mean of vocabulary_random? Is it </w:t>
+      </w:r>
+      <w:r>
+        <w:rPr>
+          <w:rFonts w:ascii="Helvetica" w:hAnsi="Helvetica" w:cs="Helvetica"/>
+          <w:color w:val="333333"/>
+          <w:sz w:val="21"/>
+          <w:szCs w:val="21"/>
+        </w:rPr>
+        <w:t>equal to</w:t>
+      </w:r>
+      <w:r>
+        <w:rPr>
+          <w:rFonts w:ascii="Helvetica" w:hAnsi="Helvetica" w:cs="Helvetica"/>
+          <w:color w:val="333333"/>
+          <w:sz w:val="21"/>
+          <w:szCs w:val="21"/>
+        </w:rPr>
+        <w:t xml:space="preserve"> the mean of *vocabulary*? Explain why they are identical/not identical.</w:t>
+      </w:r>
+    </w:p>
+    <w:p>
+      <w:pPr>
+        <w:pStyle w:val="NormalWeb"/>
+        <w:numPr>
+          <w:ilvl w:val="0"/>
+          <w:numId w:val="5"/>
+        </w:numPr>
+        <w:shd w:val="clear" w:color="auto" w:fill="FFFFFF"/>
         <w:spacing w:before="0" w:beforeAutospacing="0" w:after="150" w:afterAutospacing="0"/>
         <w:rPr>
           <w:rFonts w:ascii="Helvetica" w:hAnsi="Helvetica" w:cs="Helvetica"/>
-          <w:color w:val="333333"/>
-          <w:sz w:val="21"/>
-          <w:szCs w:val="21"/>
-        </w:rPr>
-      </w:pPr>
-    </w:p>
-    <w:p>
-      <w:pPr>
+          <w:color w:val="2F5496" w:themeColor="accent1" w:themeShade="BF"/>
+          <w:sz w:val="21"/>
+          <w:szCs w:val="21"/>
+        </w:rPr>
+      </w:pPr>
+      <w:r>
+        <w:rPr>
+          <w:rFonts w:ascii="Helvetica" w:hAnsi="Helvetica" w:cs="Helvetica"/>
+          <w:color w:val="2F5496" w:themeColor="accent1" w:themeShade="BF"/>
+          <w:sz w:val="21"/>
+          <w:szCs w:val="21"/>
+        </w:rPr>
+        <w:t xml:space="preserve">The </w:t>
+      </w:r>
+      <w:r>
+        <w:rPr>
+          <w:rFonts w:ascii="Helvetica" w:hAnsi="Helvetica" w:cs="Helvetica"/>
+          <w:color w:val="2F5496" w:themeColor="accent1" w:themeShade="BF"/>
+          <w:sz w:val="21"/>
+          <w:szCs w:val="21"/>
+        </w:rPr>
+        <w:t>mean of vocabulary_random</w:t>
+      </w:r>
+      <w:r>
+        <w:rPr>
+          <w:rFonts w:ascii="Helvetica" w:hAnsi="Helvetica" w:cs="Helvetica"/>
+          <w:color w:val="2F5496" w:themeColor="accent1" w:themeShade="BF"/>
+          <w:sz w:val="21"/>
+          <w:szCs w:val="21"/>
+        </w:rPr>
+        <w:t xml:space="preserve"> </w:t>
+      </w:r>
+      <w:r>
+        <w:rPr>
+          <w:rFonts w:ascii="Helvetica" w:hAnsi="Helvetica" w:cs="Helvetica"/>
+          <w:color w:val="2F5496" w:themeColor="accent1" w:themeShade="BF"/>
+          <w:sz w:val="21"/>
+          <w:szCs w:val="21"/>
+        </w:rPr>
+        <w:t xml:space="preserve">is 87.77 while the mean of vocabulary is 88.12. </w:t>
+      </w:r>
+    </w:p>
+    <w:p>
+      <w:pPr>
+        <w:pStyle w:val="NormalWeb"/>
+        <w:shd w:val="clear" w:color="auto" w:fill="FFFFFF"/>
+        <w:spacing w:before="0" w:beforeAutospacing="0" w:after="150" w:afterAutospacing="0"/>
+        <w:rPr>
+          <w:rFonts w:ascii="Helvetica" w:hAnsi="Helvetica" w:cs="Helvetica"/>
+          <w:color w:val="333333"/>
+          <w:sz w:val="21"/>
+          <w:szCs w:val="21"/>
+        </w:rPr>
+      </w:pPr>
+      <w:r>
+        <w:rPr>
+          <w:rFonts w:ascii="Helvetica" w:hAnsi="Helvetica" w:cs="Helvetica"/>
+          <w:color w:val="333333"/>
+          <w:sz w:val="21"/>
+          <w:szCs w:val="21"/>
+        </w:rPr>
+        <w:t xml:space="preserve">3.2.3. We consider the population mean is equal to the mean of vocabulary_random. To test whether your null hypothesis in 3.2.1 is true, run a one-sample t-test and write </w:t>
+      </w:r>
+      <w:r>
+        <w:rPr>
+          <w:rFonts w:ascii="Helvetica" w:hAnsi="Helvetica" w:cs="Helvetica"/>
+          <w:color w:val="333333"/>
+          <w:sz w:val="21"/>
+          <w:szCs w:val="21"/>
+        </w:rPr>
+        <w:t>2-3</w:t>
+      </w:r>
+      <w:r>
+        <w:rPr>
+          <w:rFonts w:ascii="Helvetica" w:hAnsi="Helvetica" w:cs="Helvetica"/>
+          <w:color w:val="333333"/>
+          <w:sz w:val="21"/>
+          <w:szCs w:val="21"/>
+        </w:rPr>
+        <w:t xml:space="preserve"> sentences to interpret your result.</w:t>
+      </w:r>
+    </w:p>
+    <w:p>
+      <w:pPr>
+        <w:pStyle w:val="ListParagraph"/>
+        <w:numPr>
+          <w:ilvl w:val="0"/>
+          <w:numId w:val="5"/>
+        </w:numPr>
         <w:shd w:val="clear" w:color="auto" w:fill="FFFFFF"/>
         <w:spacing w:after="150"/>
         <w:rPr>
           <w:rFonts w:ascii="Helvetica" w:eastAsia="Times New Roman" w:hAnsi="Helvetica" w:cs="Helvetica"/>
-          <w:color w:val="333333"/>
-          <w:sz w:val="21"/>
-          <w:szCs w:val="21"/>
-          <w:lang w:eastAsia="zh-CN"/>
-        </w:rPr>
-      </w:pPr>
+          <w:color w:val="2F5496" w:themeColor="accent1" w:themeShade="BF"/>
+          <w:sz w:val="21"/>
+          <w:szCs w:val="21"/>
+          <w:lang w:eastAsia="zh-CN"/>
+        </w:rPr>
+      </w:pPr>
+      <w:r>
+        <w:rPr>
+          <w:rFonts w:ascii="Helvetica" w:eastAsia="Times New Roman" w:hAnsi="Helvetica" w:cs="Helvetica"/>
+          <w:color w:val="2F5496" w:themeColor="accent1" w:themeShade="BF"/>
+          <w:sz w:val="21"/>
+          <w:szCs w:val="21"/>
+          <w:lang w:eastAsia="zh-CN"/>
+        </w:rPr>
+        <w:t xml:space="preserve">The </w:t>
+      </w:r>
+      <w:r>
+        <w:rPr>
+          <w:rFonts w:ascii="Helvetica" w:eastAsia="Times New Roman" w:hAnsi="Helvetica" w:cs="Helvetica"/>
+          <w:i/>
+          <w:iCs/>
+          <w:color w:val="2F5496" w:themeColor="accent1" w:themeShade="BF"/>
+          <w:sz w:val="21"/>
+          <w:szCs w:val="21"/>
+          <w:lang w:eastAsia="zh-CN"/>
+        </w:rPr>
+        <w:t xml:space="preserve">t </w:t>
+      </w:r>
+      <w:r>
+        <w:rPr>
+          <w:rFonts w:ascii="Helvetica" w:eastAsia="Times New Roman" w:hAnsi="Helvetica" w:cs="Helvetica"/>
+          <w:color w:val="2F5496" w:themeColor="accent1" w:themeShade="BF"/>
+          <w:sz w:val="21"/>
+          <w:szCs w:val="21"/>
+          <w:lang w:eastAsia="zh-CN"/>
+        </w:rPr>
+        <w:t>statistic is 0.405</w:t>
+      </w:r>
+      <w:r>
+        <w:rPr>
+          <w:rFonts w:ascii="Helvetica" w:eastAsia="Times New Roman" w:hAnsi="Helvetica" w:cs="Helvetica"/>
+          <w:color w:val="2F5496" w:themeColor="accent1" w:themeShade="BF"/>
+          <w:sz w:val="21"/>
+          <w:szCs w:val="21"/>
+          <w:lang w:eastAsia="zh-CN"/>
+        </w:rPr>
+        <w:t xml:space="preserve"> with a </w:t>
+      </w:r>
+      <w:r>
+        <w:rPr>
+          <w:rFonts w:ascii="Helvetica" w:eastAsia="Times New Roman" w:hAnsi="Helvetica" w:cs="Helvetica"/>
+          <w:i/>
+          <w:iCs/>
+          <w:color w:val="2F5496" w:themeColor="accent1" w:themeShade="BF"/>
+          <w:sz w:val="21"/>
+          <w:szCs w:val="21"/>
+          <w:lang w:eastAsia="zh-CN"/>
+        </w:rPr>
+        <w:t>p</w:t>
+      </w:r>
+      <w:r>
+        <w:rPr>
+          <w:rFonts w:ascii="Helvetica" w:eastAsia="Times New Roman" w:hAnsi="Helvetica" w:cs="Helvetica"/>
+          <w:color w:val="2F5496" w:themeColor="accent1" w:themeShade="BF"/>
+          <w:sz w:val="21"/>
+          <w:szCs w:val="21"/>
+          <w:lang w:eastAsia="zh-CN"/>
+        </w:rPr>
+        <w:t>-value above 0.5</w:t>
+      </w:r>
+      <w:r>
+        <w:rPr>
+          <w:rFonts w:ascii="Helvetica" w:eastAsia="Times New Roman" w:hAnsi="Helvetica" w:cs="Helvetica"/>
+          <w:color w:val="2F5496" w:themeColor="accent1" w:themeShade="BF"/>
+          <w:sz w:val="21"/>
+          <w:szCs w:val="21"/>
+          <w:lang w:eastAsia="zh-CN"/>
+        </w:rPr>
+        <w:t>, indicating that the probability of the value of t differs from zero is only by chance.</w:t>
+      </w:r>
+      <w:r>
+        <w:rPr>
+          <w:rFonts w:ascii="Helvetica" w:eastAsia="Times New Roman" w:hAnsi="Helvetica" w:cs="Helvetica"/>
+          <w:color w:val="2F5496" w:themeColor="accent1" w:themeShade="BF"/>
+          <w:sz w:val="21"/>
+          <w:szCs w:val="21"/>
+          <w:lang w:eastAsia="zh-CN"/>
+        </w:rPr>
+        <w:t xml:space="preserve"> As a result, we </w:t>
+      </w:r>
+      <w:r>
+        <w:rPr>
+          <w:rFonts w:ascii="Helvetica" w:eastAsia="Times New Roman" w:hAnsi="Helvetica" w:cs="Helvetica"/>
+          <w:color w:val="2F5496" w:themeColor="accent1" w:themeShade="BF"/>
+          <w:sz w:val="21"/>
+          <w:szCs w:val="21"/>
+          <w:lang w:eastAsia="zh-CN"/>
+        </w:rPr>
+        <w:t>keep</w:t>
+      </w:r>
+      <w:r>
+        <w:rPr>
+          <w:rFonts w:ascii="Helvetica" w:eastAsia="Times New Roman" w:hAnsi="Helvetica" w:cs="Helvetica"/>
+          <w:color w:val="2F5496" w:themeColor="accent1" w:themeShade="BF"/>
+          <w:sz w:val="21"/>
+          <w:szCs w:val="21"/>
+          <w:lang w:eastAsia="zh-CN"/>
+        </w:rPr>
+        <w:t xml:space="preserve"> the null hypothesis and conclude that the mean of vocabulary is not significantly different from the population mean.</w:t>
+      </w:r>
+      <w:r>
+        <w:rPr>
+          <w:rFonts w:ascii="Helvetica" w:eastAsia="Times New Roman" w:hAnsi="Helvetica" w:cs="Helvetica"/>
+          <w:color w:val="2F5496" w:themeColor="accent1" w:themeShade="BF"/>
+          <w:sz w:val="21"/>
+          <w:szCs w:val="21"/>
+          <w:lang w:eastAsia="zh-CN"/>
+        </w:rPr>
+        <w:t xml:space="preserve"> </w:t>
+      </w:r>
     </w:p>
     <w:sectPr>
       <w:pgSz w:w="12240" w:h="15840"/>
@@ -2610,9 +3209,9 @@
 <file path=word/numbering.xml><?xml version="1.0" encoding="utf-8"?>
 <w:numbering xmlns:wpc="http://schemas.microsoft.com/office/word/2010/wordprocessingCanvas" xmlns:cx="http://schemas.microsoft.com/office/drawing/2014/chartex" xmlns:cx1="http://schemas.microsoft.com/office/drawing/2015/9/8/chartex" xmlns:cx2="http://schemas.microsoft.com/office/drawing/2015/10/21/chartex" xmlns:cx3="http://schemas.microsoft.com/office/drawing/2016/5/9/chartex" xmlns:cx4="http://schemas.microsoft.com/office/drawing/2016/5/10/chartex" xmlns:cx5="http://schemas.microsoft.com/office/drawing/2016/5/11/chartex" xmlns:cx6="http://schemas.microsoft.com/office/drawing/2016/5/12/chartex" xmlns:cx7="http://schemas.microsoft.com/office/drawing/2016/5/13/chartex" xmlns:cx8="http://schemas.microsoft.com/office/drawing/2016/5/14/chartex" xmlns:mc="http://schemas.openxmlformats.org/markup-compatibility/2006" xmlns:aink="http://schemas.microsoft.com/office/drawing/2016/ink" xmlns:am3d="http://schemas.microsoft.com/office/drawing/2017/model3d" xmlns:o="urn:schemas-microsoft-com:office:office" xmlns:r="http://schemas.openxmlformats.org/officeDocument/2006/relationships" xmlns:m="http://schemas.openxmlformats.org/officeDocument/2006/math" xmlns:v="urn:schemas-microsoft-com:vml" xmlns:wp14="http://schemas.microsoft.com/office/word/2010/wordprocessingDrawing" xmlns:wp="http://schemas.openxmlformats.org/drawingml/2006/wordprocessingDrawing" xmlns:w10="urn:schemas-microsoft-com:office:word" xmlns:w="http://schemas.openxmlformats.org/wordprocessingml/2006/main" xmlns:w14="http://schemas.microsoft.com/office/word/2010/wordml" xmlns:w15="http://schemas.microsoft.com/office/word/2012/wordml" xmlns:w16cex="http://schemas.microsoft.com/office/word/2018/wordml/cex" xmlns:w16cid="http://schemas.microsoft.com/office/word/2016/wordml/cid" xmlns:w16="http://schemas.microsoft.com/office/word/2018/wordml" xmlns:w16sdtdh="http://schemas.microsoft.com/office/word/2020/wordml/sdtdatahash" xmlns:w16se="http://schemas.microsoft.com/office/word/2015/wordml/symex" xmlns:wpg="http://schemas.microsoft.com/office/word/2010/wordprocessingGroup" xmlns:wpi="http://schemas.microsoft.com/office/word/2010/wordprocessingInk" xmlns:wne="http://schemas.microsoft.com/office/word/2006/wordml" xmlns:wps="http://schemas.microsoft.com/office/word/2010/wordprocessingShape" mc:Ignorable="w14 w15 w16se w16cid w16 w16cex w16sdtdh wp14">
   <w:abstractNum w:abstractNumId="0" w15:restartNumberingAfterBreak="0">
-    <w:nsid w:val="44650F97"/>
+    <w:nsid w:val="238974E6"/>
     <w:multiLevelType w:val="hybridMultilevel"/>
-    <w:tmpl w:val="E02EDD08"/>
+    <w:tmpl w:val="7068D290"/>
     <w:lvl w:ilvl="0" w:tplc="04090001">
       <w:start w:val="1"/>
       <w:numFmt w:val="bullet"/>
@@ -2723,16 +3322,16 @@
     </w:lvl>
   </w:abstractNum>
   <w:abstractNum w:abstractNumId="1" w15:restartNumberingAfterBreak="0">
-    <w:nsid w:val="5D350AEA"/>
+    <w:nsid w:val="44650F97"/>
     <w:multiLevelType w:val="hybridMultilevel"/>
-    <w:tmpl w:val="DFE4E2C6"/>
+    <w:tmpl w:val="E02EDD08"/>
     <w:lvl w:ilvl="0" w:tplc="04090001">
       <w:start w:val="1"/>
       <w:numFmt w:val="bullet"/>
       <w:lvlText w:val=""/>
       <w:lvlJc w:val="left"/>
       <w:pPr>
-        <w:ind w:left="1440" w:hanging="360"/>
+        <w:ind w:left="720" w:hanging="360"/>
       </w:pPr>
       <w:rPr>
         <w:rFonts w:ascii="Symbol" w:hAnsi="Symbol" w:hint="default"/>
@@ -2744,7 +3343,7 @@
       <w:lvlText w:val="o"/>
       <w:lvlJc w:val="left"/>
       <w:pPr>
-        <w:ind w:left="2160" w:hanging="360"/>
+        <w:ind w:left="1440" w:hanging="360"/>
       </w:pPr>
       <w:rPr>
         <w:rFonts w:ascii="Courier New" w:hAnsi="Courier New" w:cs="Courier New" w:hint="default"/>
@@ -2756,7 +3355,7 @@
       <w:lvlText w:val=""/>
       <w:lvlJc w:val="left"/>
       <w:pPr>
-        <w:ind w:left="2880" w:hanging="360"/>
+        <w:ind w:left="2160" w:hanging="360"/>
       </w:pPr>
       <w:rPr>
         <w:rFonts w:ascii="Wingdings" w:hAnsi="Wingdings" w:hint="default"/>
@@ -2768,7 +3367,7 @@
       <w:lvlText w:val=""/>
       <w:lvlJc w:val="left"/>
       <w:pPr>
-        <w:ind w:left="3600" w:hanging="360"/>
+        <w:ind w:left="2880" w:hanging="360"/>
       </w:pPr>
       <w:rPr>
         <w:rFonts w:ascii="Symbol" w:hAnsi="Symbol" w:hint="default"/>
@@ -2780,7 +3379,7 @@
       <w:lvlText w:val="o"/>
       <w:lvlJc w:val="left"/>
       <w:pPr>
-        <w:ind w:left="4320" w:hanging="360"/>
+        <w:ind w:left="3600" w:hanging="360"/>
       </w:pPr>
       <w:rPr>
         <w:rFonts w:ascii="Courier New" w:hAnsi="Courier New" w:cs="Courier New" w:hint="default"/>
@@ -2792,7 +3391,7 @@
       <w:lvlText w:val=""/>
       <w:lvlJc w:val="left"/>
       <w:pPr>
-        <w:ind w:left="5040" w:hanging="360"/>
+        <w:ind w:left="4320" w:hanging="360"/>
       </w:pPr>
       <w:rPr>
         <w:rFonts w:ascii="Wingdings" w:hAnsi="Wingdings" w:hint="default"/>
@@ -2804,7 +3403,7 @@
       <w:lvlText w:val=""/>
       <w:lvlJc w:val="left"/>
       <w:pPr>
-        <w:ind w:left="5760" w:hanging="360"/>
+        <w:ind w:left="5040" w:hanging="360"/>
       </w:pPr>
       <w:rPr>
         <w:rFonts w:ascii="Symbol" w:hAnsi="Symbol" w:hint="default"/>
@@ -2816,7 +3415,7 @@
       <w:lvlText w:val="o"/>
       <w:lvlJc w:val="left"/>
       <w:pPr>
-        <w:ind w:left="6480" w:hanging="360"/>
+        <w:ind w:left="5760" w:hanging="360"/>
       </w:pPr>
       <w:rPr>
         <w:rFonts w:ascii="Courier New" w:hAnsi="Courier New" w:cs="Courier New" w:hint="default"/>
@@ -2828,7 +3427,7 @@
       <w:lvlText w:val=""/>
       <w:lvlJc w:val="left"/>
       <w:pPr>
-        <w:ind w:left="7200" w:hanging="360"/>
+        <w:ind w:left="6480" w:hanging="360"/>
       </w:pPr>
       <w:rPr>
         <w:rFonts w:ascii="Wingdings" w:hAnsi="Wingdings" w:hint="default"/>
@@ -2836,16 +3435,16 @@
     </w:lvl>
   </w:abstractNum>
   <w:abstractNum w:abstractNumId="2" w15:restartNumberingAfterBreak="0">
-    <w:nsid w:val="77734DF1"/>
+    <w:nsid w:val="4DBC68CC"/>
     <w:multiLevelType w:val="hybridMultilevel"/>
-    <w:tmpl w:val="A54E39F4"/>
+    <w:tmpl w:val="6916DD26"/>
     <w:lvl w:ilvl="0" w:tplc="04090001">
       <w:start w:val="1"/>
       <w:numFmt w:val="bullet"/>
       <w:lvlText w:val=""/>
       <w:lvlJc w:val="left"/>
       <w:pPr>
-        <w:ind w:left="1080" w:hanging="360"/>
+        <w:ind w:left="720" w:hanging="360"/>
       </w:pPr>
       <w:rPr>
         <w:rFonts w:ascii="Symbol" w:hAnsi="Symbol" w:hint="default"/>
@@ -2857,7 +3456,7 @@
       <w:lvlText w:val="o"/>
       <w:lvlJc w:val="left"/>
       <w:pPr>
-        <w:ind w:left="1800" w:hanging="360"/>
+        <w:ind w:left="1440" w:hanging="360"/>
       </w:pPr>
       <w:rPr>
         <w:rFonts w:ascii="Courier New" w:hAnsi="Courier New" w:cs="Courier New" w:hint="default"/>
@@ -2869,7 +3468,7 @@
       <w:lvlText w:val=""/>
       <w:lvlJc w:val="left"/>
       <w:pPr>
-        <w:ind w:left="2520" w:hanging="360"/>
+        <w:ind w:left="2160" w:hanging="360"/>
       </w:pPr>
       <w:rPr>
         <w:rFonts w:ascii="Wingdings" w:hAnsi="Wingdings" w:hint="default"/>
@@ -2881,7 +3480,7 @@
       <w:lvlText w:val=""/>
       <w:lvlJc w:val="left"/>
       <w:pPr>
-        <w:ind w:left="3240" w:hanging="360"/>
+        <w:ind w:left="2880" w:hanging="360"/>
       </w:pPr>
       <w:rPr>
         <w:rFonts w:ascii="Symbol" w:hAnsi="Symbol" w:hint="default"/>
@@ -2893,7 +3492,7 @@
       <w:lvlText w:val="o"/>
       <w:lvlJc w:val="left"/>
       <w:pPr>
-        <w:ind w:left="3960" w:hanging="360"/>
+        <w:ind w:left="3600" w:hanging="360"/>
       </w:pPr>
       <w:rPr>
         <w:rFonts w:ascii="Courier New" w:hAnsi="Courier New" w:cs="Courier New" w:hint="default"/>
@@ -2905,7 +3504,7 @@
       <w:lvlText w:val=""/>
       <w:lvlJc w:val="left"/>
       <w:pPr>
-        <w:ind w:left="4680" w:hanging="360"/>
+        <w:ind w:left="4320" w:hanging="360"/>
       </w:pPr>
       <w:rPr>
         <w:rFonts w:ascii="Wingdings" w:hAnsi="Wingdings" w:hint="default"/>
@@ -2917,7 +3516,7 @@
       <w:lvlText w:val=""/>
       <w:lvlJc w:val="left"/>
       <w:pPr>
-        <w:ind w:left="5400" w:hanging="360"/>
+        <w:ind w:left="5040" w:hanging="360"/>
       </w:pPr>
       <w:rPr>
         <w:rFonts w:ascii="Symbol" w:hAnsi="Symbol" w:hint="default"/>
@@ -2929,7 +3528,7 @@
       <w:lvlText w:val="o"/>
       <w:lvlJc w:val="left"/>
       <w:pPr>
-        <w:ind w:left="6120" w:hanging="360"/>
+        <w:ind w:left="5760" w:hanging="360"/>
       </w:pPr>
       <w:rPr>
         <w:rFonts w:ascii="Courier New" w:hAnsi="Courier New" w:cs="Courier New" w:hint="default"/>
@@ -2941,6 +3540,232 @@
       <w:lvlText w:val=""/>
       <w:lvlJc w:val="left"/>
       <w:pPr>
+        <w:ind w:left="6480" w:hanging="360"/>
+      </w:pPr>
+      <w:rPr>
+        <w:rFonts w:ascii="Wingdings" w:hAnsi="Wingdings" w:hint="default"/>
+      </w:rPr>
+    </w:lvl>
+  </w:abstractNum>
+  <w:abstractNum w:abstractNumId="3" w15:restartNumberingAfterBreak="0">
+    <w:nsid w:val="5D350AEA"/>
+    <w:multiLevelType w:val="hybridMultilevel"/>
+    <w:tmpl w:val="DFE4E2C6"/>
+    <w:lvl w:ilvl="0" w:tplc="04090001">
+      <w:start w:val="1"/>
+      <w:numFmt w:val="bullet"/>
+      <w:lvlText w:val=""/>
+      <w:lvlJc w:val="left"/>
+      <w:pPr>
+        <w:ind w:left="1440" w:hanging="360"/>
+      </w:pPr>
+      <w:rPr>
+        <w:rFonts w:ascii="Symbol" w:hAnsi="Symbol" w:hint="default"/>
+      </w:rPr>
+    </w:lvl>
+    <w:lvl w:ilvl="1" w:tplc="04090003" w:tentative="1">
+      <w:start w:val="1"/>
+      <w:numFmt w:val="bullet"/>
+      <w:lvlText w:val="o"/>
+      <w:lvlJc w:val="left"/>
+      <w:pPr>
+        <w:ind w:left="2160" w:hanging="360"/>
+      </w:pPr>
+      <w:rPr>
+        <w:rFonts w:ascii="Courier New" w:hAnsi="Courier New" w:cs="Courier New" w:hint="default"/>
+      </w:rPr>
+    </w:lvl>
+    <w:lvl w:ilvl="2" w:tplc="04090005" w:tentative="1">
+      <w:start w:val="1"/>
+      <w:numFmt w:val="bullet"/>
+      <w:lvlText w:val=""/>
+      <w:lvlJc w:val="left"/>
+      <w:pPr>
+        <w:ind w:left="2880" w:hanging="360"/>
+      </w:pPr>
+      <w:rPr>
+        <w:rFonts w:ascii="Wingdings" w:hAnsi="Wingdings" w:hint="default"/>
+      </w:rPr>
+    </w:lvl>
+    <w:lvl w:ilvl="3" w:tplc="04090001" w:tentative="1">
+      <w:start w:val="1"/>
+      <w:numFmt w:val="bullet"/>
+      <w:lvlText w:val=""/>
+      <w:lvlJc w:val="left"/>
+      <w:pPr>
+        <w:ind w:left="3600" w:hanging="360"/>
+      </w:pPr>
+      <w:rPr>
+        <w:rFonts w:ascii="Symbol" w:hAnsi="Symbol" w:hint="default"/>
+      </w:rPr>
+    </w:lvl>
+    <w:lvl w:ilvl="4" w:tplc="04090003" w:tentative="1">
+      <w:start w:val="1"/>
+      <w:numFmt w:val="bullet"/>
+      <w:lvlText w:val="o"/>
+      <w:lvlJc w:val="left"/>
+      <w:pPr>
+        <w:ind w:left="4320" w:hanging="360"/>
+      </w:pPr>
+      <w:rPr>
+        <w:rFonts w:ascii="Courier New" w:hAnsi="Courier New" w:cs="Courier New" w:hint="default"/>
+      </w:rPr>
+    </w:lvl>
+    <w:lvl w:ilvl="5" w:tplc="04090005" w:tentative="1">
+      <w:start w:val="1"/>
+      <w:numFmt w:val="bullet"/>
+      <w:lvlText w:val=""/>
+      <w:lvlJc w:val="left"/>
+      <w:pPr>
+        <w:ind w:left="5040" w:hanging="360"/>
+      </w:pPr>
+      <w:rPr>
+        <w:rFonts w:ascii="Wingdings" w:hAnsi="Wingdings" w:hint="default"/>
+      </w:rPr>
+    </w:lvl>
+    <w:lvl w:ilvl="6" w:tplc="04090001" w:tentative="1">
+      <w:start w:val="1"/>
+      <w:numFmt w:val="bullet"/>
+      <w:lvlText w:val=""/>
+      <w:lvlJc w:val="left"/>
+      <w:pPr>
+        <w:ind w:left="5760" w:hanging="360"/>
+      </w:pPr>
+      <w:rPr>
+        <w:rFonts w:ascii="Symbol" w:hAnsi="Symbol" w:hint="default"/>
+      </w:rPr>
+    </w:lvl>
+    <w:lvl w:ilvl="7" w:tplc="04090003" w:tentative="1">
+      <w:start w:val="1"/>
+      <w:numFmt w:val="bullet"/>
+      <w:lvlText w:val="o"/>
+      <w:lvlJc w:val="left"/>
+      <w:pPr>
+        <w:ind w:left="6480" w:hanging="360"/>
+      </w:pPr>
+      <w:rPr>
+        <w:rFonts w:ascii="Courier New" w:hAnsi="Courier New" w:cs="Courier New" w:hint="default"/>
+      </w:rPr>
+    </w:lvl>
+    <w:lvl w:ilvl="8" w:tplc="04090005" w:tentative="1">
+      <w:start w:val="1"/>
+      <w:numFmt w:val="bullet"/>
+      <w:lvlText w:val=""/>
+      <w:lvlJc w:val="left"/>
+      <w:pPr>
+        <w:ind w:left="7200" w:hanging="360"/>
+      </w:pPr>
+      <w:rPr>
+        <w:rFonts w:ascii="Wingdings" w:hAnsi="Wingdings" w:hint="default"/>
+      </w:rPr>
+    </w:lvl>
+  </w:abstractNum>
+  <w:abstractNum w:abstractNumId="4" w15:restartNumberingAfterBreak="0">
+    <w:nsid w:val="77734DF1"/>
+    <w:multiLevelType w:val="hybridMultilevel"/>
+    <w:tmpl w:val="A54E39F4"/>
+    <w:lvl w:ilvl="0" w:tplc="04090001">
+      <w:start w:val="1"/>
+      <w:numFmt w:val="bullet"/>
+      <w:lvlText w:val=""/>
+      <w:lvlJc w:val="left"/>
+      <w:pPr>
+        <w:ind w:left="1080" w:hanging="360"/>
+      </w:pPr>
+      <w:rPr>
+        <w:rFonts w:ascii="Symbol" w:hAnsi="Symbol" w:hint="default"/>
+      </w:rPr>
+    </w:lvl>
+    <w:lvl w:ilvl="1" w:tplc="04090003" w:tentative="1">
+      <w:start w:val="1"/>
+      <w:numFmt w:val="bullet"/>
+      <w:lvlText w:val="o"/>
+      <w:lvlJc w:val="left"/>
+      <w:pPr>
+        <w:ind w:left="1800" w:hanging="360"/>
+      </w:pPr>
+      <w:rPr>
+        <w:rFonts w:ascii="Courier New" w:hAnsi="Courier New" w:cs="Courier New" w:hint="default"/>
+      </w:rPr>
+    </w:lvl>
+    <w:lvl w:ilvl="2" w:tplc="04090005" w:tentative="1">
+      <w:start w:val="1"/>
+      <w:numFmt w:val="bullet"/>
+      <w:lvlText w:val=""/>
+      <w:lvlJc w:val="left"/>
+      <w:pPr>
+        <w:ind w:left="2520" w:hanging="360"/>
+      </w:pPr>
+      <w:rPr>
+        <w:rFonts w:ascii="Wingdings" w:hAnsi="Wingdings" w:hint="default"/>
+      </w:rPr>
+    </w:lvl>
+    <w:lvl w:ilvl="3" w:tplc="04090001" w:tentative="1">
+      <w:start w:val="1"/>
+      <w:numFmt w:val="bullet"/>
+      <w:lvlText w:val=""/>
+      <w:lvlJc w:val="left"/>
+      <w:pPr>
+        <w:ind w:left="3240" w:hanging="360"/>
+      </w:pPr>
+      <w:rPr>
+        <w:rFonts w:ascii="Symbol" w:hAnsi="Symbol" w:hint="default"/>
+      </w:rPr>
+    </w:lvl>
+    <w:lvl w:ilvl="4" w:tplc="04090003" w:tentative="1">
+      <w:start w:val="1"/>
+      <w:numFmt w:val="bullet"/>
+      <w:lvlText w:val="o"/>
+      <w:lvlJc w:val="left"/>
+      <w:pPr>
+        <w:ind w:left="3960" w:hanging="360"/>
+      </w:pPr>
+      <w:rPr>
+        <w:rFonts w:ascii="Courier New" w:hAnsi="Courier New" w:cs="Courier New" w:hint="default"/>
+      </w:rPr>
+    </w:lvl>
+    <w:lvl w:ilvl="5" w:tplc="04090005" w:tentative="1">
+      <w:start w:val="1"/>
+      <w:numFmt w:val="bullet"/>
+      <w:lvlText w:val=""/>
+      <w:lvlJc w:val="left"/>
+      <w:pPr>
+        <w:ind w:left="4680" w:hanging="360"/>
+      </w:pPr>
+      <w:rPr>
+        <w:rFonts w:ascii="Wingdings" w:hAnsi="Wingdings" w:hint="default"/>
+      </w:rPr>
+    </w:lvl>
+    <w:lvl w:ilvl="6" w:tplc="04090001" w:tentative="1">
+      <w:start w:val="1"/>
+      <w:numFmt w:val="bullet"/>
+      <w:lvlText w:val=""/>
+      <w:lvlJc w:val="left"/>
+      <w:pPr>
+        <w:ind w:left="5400" w:hanging="360"/>
+      </w:pPr>
+      <w:rPr>
+        <w:rFonts w:ascii="Symbol" w:hAnsi="Symbol" w:hint="default"/>
+      </w:rPr>
+    </w:lvl>
+    <w:lvl w:ilvl="7" w:tplc="04090003" w:tentative="1">
+      <w:start w:val="1"/>
+      <w:numFmt w:val="bullet"/>
+      <w:lvlText w:val="o"/>
+      <w:lvlJc w:val="left"/>
+      <w:pPr>
+        <w:ind w:left="6120" w:hanging="360"/>
+      </w:pPr>
+      <w:rPr>
+        <w:rFonts w:ascii="Courier New" w:hAnsi="Courier New" w:cs="Courier New" w:hint="default"/>
+      </w:rPr>
+    </w:lvl>
+    <w:lvl w:ilvl="8" w:tplc="04090005" w:tentative="1">
+      <w:start w:val="1"/>
+      <w:numFmt w:val="bullet"/>
+      <w:lvlText w:val=""/>
+      <w:lvlJc w:val="left"/>
+      <w:pPr>
         <w:ind w:left="6840" w:hanging="360"/>
       </w:pPr>
       <w:rPr>
@@ -2949,13 +3774,19 @@
     </w:lvl>
   </w:abstractNum>
   <w:num w:numId="1">
-    <w:abstractNumId w:val="0"/>
+    <w:abstractNumId w:val="1"/>
   </w:num>
   <w:num w:numId="2">
-    <w:abstractNumId w:val="1"/>
+    <w:abstractNumId w:val="3"/>
   </w:num>
   <w:num w:numId="3">
+    <w:abstractNumId w:val="4"/>
+  </w:num>
+  <w:num w:numId="4">
     <w:abstractNumId w:val="2"/>
+  </w:num>
+  <w:num w:numId="5">
+    <w:abstractNumId w:val="0"/>
   </w:num>
 </w:numbering>
 </file>

</xml_diff>

<commit_message>
assignment 4 (keys are not done yet)
</commit_message>
<xml_diff>
--- a/assignments/keys/assignment03_key.docx
+++ b/assignments/keys/assignment03_key.docx
@@ -190,7 +190,27 @@
           <w:sz w:val="21"/>
           <w:szCs w:val="21"/>
         </w:rPr>
-        <w:t> and store it in the folder “data”. Create an Rmd/R file in the project root directory. Then read the data into your R environment. Make sure to check whether the variable </w:t>
+        <w:t xml:space="preserve"> and store it in the folder “data”. Create an </w:t>
+      </w:r>
+      <w:proofErr w:type="spellStart"/>
+      <w:r>
+        <w:rPr>
+          <w:rFonts w:ascii="Helvetica" w:hAnsi="Helvetica" w:cs="Helvetica"/>
+          <w:color w:val="333333"/>
+          <w:sz w:val="21"/>
+          <w:szCs w:val="21"/>
+        </w:rPr>
+        <w:t>Rmd</w:t>
+      </w:r>
+      <w:proofErr w:type="spellEnd"/>
+      <w:r>
+        <w:rPr>
+          <w:rFonts w:ascii="Helvetica" w:hAnsi="Helvetica" w:cs="Helvetica"/>
+          <w:color w:val="333333"/>
+          <w:sz w:val="21"/>
+          <w:szCs w:val="21"/>
+        </w:rPr>
+        <w:t>/R file in the project root directory. Then read the data into your R environment. Make sure to check whether the variable </w:t>
       </w:r>
       <w:r>
         <w:rPr>
@@ -317,7 +337,29 @@
           <w:szCs w:val="21"/>
           <w:lang w:eastAsia="zh-CN"/>
         </w:rPr>
-        <w:t xml:space="preserve"> variables in the dataset: tchid, treat, coursework, and vocabulary</w:t>
+        <w:t xml:space="preserve"> variables in the dataset: </w:t>
+      </w:r>
+      <w:proofErr w:type="spellStart"/>
+      <w:r>
+        <w:rPr>
+          <w:rFonts w:ascii="Helvetica" w:eastAsia="Times New Roman" w:hAnsi="Helvetica" w:cs="Helvetica"/>
+          <w:color w:val="2F5496" w:themeColor="accent1" w:themeShade="BF"/>
+          <w:sz w:val="21"/>
+          <w:szCs w:val="21"/>
+          <w:lang w:eastAsia="zh-CN"/>
+        </w:rPr>
+        <w:t>tchid</w:t>
+      </w:r>
+      <w:proofErr w:type="spellEnd"/>
+      <w:r>
+        <w:rPr>
+          <w:rFonts w:ascii="Helvetica" w:eastAsia="Times New Roman" w:hAnsi="Helvetica" w:cs="Helvetica"/>
+          <w:color w:val="2F5496" w:themeColor="accent1" w:themeShade="BF"/>
+          <w:sz w:val="21"/>
+          <w:szCs w:val="21"/>
+          <w:lang w:eastAsia="zh-CN"/>
+        </w:rPr>
+        <w:t>, treat, coursework, and vocabulary</w:t>
       </w:r>
     </w:p>
     <w:p>
@@ -345,7 +387,29 @@
           <w:szCs w:val="21"/>
           <w:lang w:eastAsia="zh-CN"/>
         </w:rPr>
-        <w:t>Currently, all variables are double, but tchid and treat should be factor</w:t>
+        <w:t xml:space="preserve">Currently, all variables are double, but </w:t>
+      </w:r>
+      <w:proofErr w:type="spellStart"/>
+      <w:r>
+        <w:rPr>
+          <w:rFonts w:ascii="Helvetica" w:eastAsia="Times New Roman" w:hAnsi="Helvetica" w:cs="Helvetica"/>
+          <w:color w:val="2F5496" w:themeColor="accent1" w:themeShade="BF"/>
+          <w:sz w:val="21"/>
+          <w:szCs w:val="21"/>
+          <w:lang w:eastAsia="zh-CN"/>
+        </w:rPr>
+        <w:t>tchid</w:t>
+      </w:r>
+      <w:proofErr w:type="spellEnd"/>
+      <w:r>
+        <w:rPr>
+          <w:rFonts w:ascii="Helvetica" w:eastAsia="Times New Roman" w:hAnsi="Helvetica" w:cs="Helvetica"/>
+          <w:color w:val="2F5496" w:themeColor="accent1" w:themeShade="BF"/>
+          <w:sz w:val="21"/>
+          <w:szCs w:val="21"/>
+          <w:lang w:eastAsia="zh-CN"/>
+        </w:rPr>
+        <w:t xml:space="preserve"> and treat should be factor</w:t>
       </w:r>
     </w:p>
     <w:p>
@@ -460,6 +524,10 @@
     <w:p>
       <w:pPr>
         <w:pStyle w:val="NormalWeb"/>
+        <w:numPr>
+          <w:ilvl w:val="0"/>
+          <w:numId w:val="7"/>
+        </w:numPr>
         <w:shd w:val="clear" w:color="auto" w:fill="FFFFFF"/>
         <w:spacing w:before="0" w:beforeAutospacing="0" w:after="150" w:afterAutospacing="0"/>
         <w:rPr>
@@ -502,8 +570,8 @@
       <w:pPr>
         <w:pStyle w:val="ListParagraph"/>
         <w:numPr>
-          <w:ilvl w:val="0"/>
-          <w:numId w:val="1"/>
+          <w:ilvl w:val="1"/>
+          <w:numId w:val="7"/>
         </w:numPr>
         <w:shd w:val="clear" w:color="auto" w:fill="FFFFFF"/>
         <w:spacing w:after="150"/>
@@ -530,8 +598,8 @@
       <w:pPr>
         <w:pStyle w:val="ListParagraph"/>
         <w:numPr>
-          <w:ilvl w:val="0"/>
-          <w:numId w:val="1"/>
+          <w:ilvl w:val="1"/>
+          <w:numId w:val="7"/>
         </w:numPr>
         <w:shd w:val="clear" w:color="auto" w:fill="FFFFFF"/>
         <w:spacing w:after="150"/>
@@ -556,6 +624,10 @@
     <w:p>
       <w:pPr>
         <w:pStyle w:val="NormalWeb"/>
+        <w:numPr>
+          <w:ilvl w:val="0"/>
+          <w:numId w:val="7"/>
+        </w:numPr>
         <w:shd w:val="clear" w:color="auto" w:fill="FFFFFF"/>
         <w:spacing w:before="0" w:beforeAutospacing="0" w:after="150" w:afterAutospacing="0"/>
         <w:rPr>
@@ -1406,6 +1478,10 @@
     <w:p>
       <w:pPr>
         <w:pStyle w:val="NormalWeb"/>
+        <w:numPr>
+          <w:ilvl w:val="0"/>
+          <w:numId w:val="3"/>
+        </w:numPr>
         <w:shd w:val="clear" w:color="auto" w:fill="FFFFFF"/>
         <w:spacing w:before="0" w:beforeAutospacing="0" w:after="150" w:afterAutospacing="0"/>
         <w:rPr>
@@ -1422,7 +1498,16 @@
           <w:sz w:val="21"/>
           <w:szCs w:val="21"/>
         </w:rPr>
-        <w:t>3.2.1. What are the variance and standard deviation of </w:t>
+        <w:t>2</w:t>
+      </w:r>
+      <w:r>
+        <w:rPr>
+          <w:rFonts w:ascii="Helvetica" w:hAnsi="Helvetica" w:cs="Helvetica"/>
+          <w:color w:val="333333"/>
+          <w:sz w:val="21"/>
+          <w:szCs w:val="21"/>
+        </w:rPr>
+        <w:t>.2.1. What are the variance and standard deviation of </w:t>
       </w:r>
       <w:r>
         <w:rPr>
@@ -1442,6 +1527,642 @@
           <w:szCs w:val="21"/>
         </w:rPr>
         <w:t>? Interpret the statistical meanings of these measures.</w:t>
+      </w:r>
+    </w:p>
+    <w:p>
+      <w:pPr>
+        <w:pStyle w:val="ListParagraph"/>
+        <w:numPr>
+          <w:ilvl w:val="1"/>
+          <w:numId w:val="3"/>
+        </w:numPr>
+        <w:shd w:val="clear" w:color="auto" w:fill="FFFFFF"/>
+        <w:spacing w:after="150"/>
+        <w:rPr>
+          <w:rFonts w:ascii="Helvetica" w:hAnsi="Helvetica" w:cs="Helvetica"/>
+          <w:color w:val="333333"/>
+          <w:sz w:val="21"/>
+          <w:szCs w:val="21"/>
+        </w:rPr>
+      </w:pPr>
+      <w:r>
+        <w:rPr>
+          <w:rFonts w:ascii="Helvetica" w:eastAsia="Times New Roman" w:hAnsi="Helvetica" w:cs="Helvetica"/>
+          <w:color w:val="2F5496" w:themeColor="accent1" w:themeShade="BF"/>
+          <w:sz w:val="21"/>
+          <w:szCs w:val="21"/>
+          <w:lang w:eastAsia="zh-CN"/>
+        </w:rPr>
+        <w:t>The variance of vocabulary is 92.78</w:t>
+      </w:r>
+      <w:r>
+        <w:rPr>
+          <w:rFonts w:ascii="Helvetica" w:eastAsia="Times New Roman" w:hAnsi="Helvetica" w:cs="Helvetica"/>
+          <w:color w:val="2F5496" w:themeColor="accent1" w:themeShade="BF"/>
+          <w:sz w:val="21"/>
+          <w:szCs w:val="21"/>
+          <w:lang w:eastAsia="zh-CN"/>
+        </w:rPr>
+        <w:t>, the standard deviation is 9.63.</w:t>
+      </w:r>
+    </w:p>
+    <w:p>
+      <w:pPr>
+        <w:pStyle w:val="ListParagraph"/>
+        <w:numPr>
+          <w:ilvl w:val="1"/>
+          <w:numId w:val="3"/>
+        </w:numPr>
+        <w:shd w:val="clear" w:color="auto" w:fill="FFFFFF"/>
+        <w:spacing w:after="150"/>
+        <w:rPr>
+          <w:rFonts w:ascii="Helvetica" w:hAnsi="Helvetica" w:cs="Helvetica"/>
+          <w:color w:val="333333"/>
+          <w:sz w:val="21"/>
+          <w:szCs w:val="21"/>
+        </w:rPr>
+      </w:pPr>
+      <w:r>
+        <w:rPr>
+          <w:rFonts w:ascii="Helvetica" w:eastAsia="Times New Roman" w:hAnsi="Helvetica" w:cs="Helvetica"/>
+          <w:color w:val="2F5496" w:themeColor="accent1" w:themeShade="BF"/>
+          <w:sz w:val="21"/>
+          <w:szCs w:val="21"/>
+          <w:lang w:eastAsia="zh-CN"/>
+        </w:rPr>
+        <w:t xml:space="preserve">The average squared deviation of each score from the mean </w:t>
+      </w:r>
+      <w:r>
+        <w:rPr>
+          <w:rFonts w:ascii="Helvetica" w:eastAsia="Times New Roman" w:hAnsi="Helvetica" w:cs="Helvetica"/>
+          <w:color w:val="2F5496" w:themeColor="accent1" w:themeShade="BF"/>
+          <w:sz w:val="21"/>
+          <w:szCs w:val="21"/>
+          <w:lang w:eastAsia="zh-CN"/>
+        </w:rPr>
+        <w:t>(</w:t>
+      </w:r>
+      <w:r>
+        <w:rPr>
+          <w:rFonts w:ascii="Helvetica" w:eastAsia="Times New Roman" w:hAnsi="Helvetica" w:cs="Helvetica"/>
+          <w:color w:val="2F5496" w:themeColor="accent1" w:themeShade="BF"/>
+          <w:sz w:val="21"/>
+          <w:szCs w:val="21"/>
+          <w:lang w:eastAsia="zh-CN"/>
+        </w:rPr>
+        <w:t>88.12</w:t>
+      </w:r>
+      <w:r>
+        <w:rPr>
+          <w:rFonts w:ascii="Helvetica" w:eastAsia="Times New Roman" w:hAnsi="Helvetica" w:cs="Helvetica"/>
+          <w:color w:val="2F5496" w:themeColor="accent1" w:themeShade="BF"/>
+          <w:sz w:val="21"/>
+          <w:szCs w:val="21"/>
+          <w:lang w:eastAsia="zh-CN"/>
+        </w:rPr>
+        <w:t>)</w:t>
+      </w:r>
+      <w:r>
+        <w:rPr>
+          <w:rFonts w:ascii="Helvetica" w:eastAsia="Times New Roman" w:hAnsi="Helvetica" w:cs="Helvetica"/>
+          <w:color w:val="2F5496" w:themeColor="accent1" w:themeShade="BF"/>
+          <w:sz w:val="21"/>
+          <w:szCs w:val="21"/>
+          <w:lang w:eastAsia="zh-CN"/>
+        </w:rPr>
+        <w:t xml:space="preserve"> is 92.78 and</w:t>
+      </w:r>
+      <w:r>
+        <w:rPr>
+          <w:rFonts w:ascii="Helvetica" w:eastAsia="Times New Roman" w:hAnsi="Helvetica" w:cs="Helvetica"/>
+          <w:color w:val="2F5496" w:themeColor="accent1" w:themeShade="BF"/>
+          <w:sz w:val="21"/>
+          <w:szCs w:val="21"/>
+          <w:lang w:eastAsia="zh-CN"/>
+        </w:rPr>
+        <w:t xml:space="preserve"> its </w:t>
+      </w:r>
+      <w:r>
+        <w:rPr>
+          <w:rFonts w:ascii="Helvetica" w:eastAsia="Times New Roman" w:hAnsi="Helvetica" w:cs="Helvetica"/>
+          <w:color w:val="2F5496" w:themeColor="accent1" w:themeShade="BF"/>
+          <w:sz w:val="21"/>
+          <w:szCs w:val="21"/>
+          <w:lang w:eastAsia="zh-CN"/>
+        </w:rPr>
+        <w:t xml:space="preserve">square root is 9.63. </w:t>
+      </w:r>
+    </w:p>
+    <w:p>
+      <w:pPr>
+        <w:pStyle w:val="NormalWeb"/>
+        <w:numPr>
+          <w:ilvl w:val="0"/>
+          <w:numId w:val="3"/>
+        </w:numPr>
+        <w:shd w:val="clear" w:color="auto" w:fill="FFFFFF"/>
+        <w:spacing w:before="0" w:beforeAutospacing="0" w:after="150" w:afterAutospacing="0"/>
+        <w:rPr>
+          <w:rFonts w:ascii="Helvetica" w:hAnsi="Helvetica" w:cs="Helvetica"/>
+          <w:color w:val="333333"/>
+          <w:sz w:val="21"/>
+          <w:szCs w:val="21"/>
+        </w:rPr>
+      </w:pPr>
+      <w:r>
+        <w:rPr>
+          <w:rFonts w:ascii="Helvetica" w:hAnsi="Helvetica" w:cs="Helvetica"/>
+          <w:color w:val="333333"/>
+          <w:sz w:val="21"/>
+          <w:szCs w:val="21"/>
+        </w:rPr>
+        <w:t xml:space="preserve">2.2.2. </w:t>
+      </w:r>
+      <w:r>
+        <w:rPr>
+          <w:rFonts w:ascii="Helvetica" w:hAnsi="Helvetica" w:cs="Helvetica"/>
+          <w:color w:val="333333"/>
+          <w:sz w:val="21"/>
+          <w:szCs w:val="21"/>
+        </w:rPr>
+        <w:t>L</w:t>
+      </w:r>
+      <w:r>
+        <w:rPr>
+          <w:rFonts w:ascii="Helvetica" w:hAnsi="Helvetica" w:cs="Helvetica"/>
+          <w:color w:val="333333"/>
+          <w:sz w:val="21"/>
+          <w:szCs w:val="21"/>
+        </w:rPr>
+        <w:t>ist the quartiles, percentiles, interquartile range, and range of </w:t>
+      </w:r>
+      <w:r>
+        <w:rPr>
+          <w:rStyle w:val="Emphasis"/>
+          <w:rFonts w:ascii="Helvetica" w:hAnsi="Helvetica" w:cs="Helvetica"/>
+          <w:color w:val="333333"/>
+          <w:sz w:val="21"/>
+          <w:szCs w:val="21"/>
+        </w:rPr>
+        <w:t>vocabulary</w:t>
+      </w:r>
+      <w:r>
+        <w:rPr>
+          <w:rFonts w:ascii="Helvetica" w:hAnsi="Helvetica" w:cs="Helvetica"/>
+          <w:color w:val="333333"/>
+          <w:sz w:val="21"/>
+          <w:szCs w:val="21"/>
+        </w:rPr>
+        <w:t>.</w:t>
+      </w:r>
+    </w:p>
+    <w:p>
+      <w:pPr>
+        <w:pStyle w:val="ListParagraph"/>
+        <w:numPr>
+          <w:ilvl w:val="1"/>
+          <w:numId w:val="3"/>
+        </w:numPr>
+        <w:shd w:val="clear" w:color="auto" w:fill="FFFFFF"/>
+        <w:spacing w:after="150"/>
+        <w:rPr>
+          <w:rFonts w:ascii="Helvetica" w:hAnsi="Helvetica" w:cs="Helvetica"/>
+          <w:color w:val="333333"/>
+          <w:sz w:val="21"/>
+          <w:szCs w:val="21"/>
+        </w:rPr>
+      </w:pPr>
+      <w:r>
+        <w:rPr>
+          <w:rFonts w:ascii="Helvetica" w:eastAsia="Times New Roman" w:hAnsi="Helvetica" w:cs="Helvetica"/>
+          <w:color w:val="2F5496" w:themeColor="accent1" w:themeShade="BF"/>
+          <w:sz w:val="21"/>
+          <w:szCs w:val="21"/>
+          <w:lang w:eastAsia="zh-CN"/>
+        </w:rPr>
+        <w:t xml:space="preserve">The </w:t>
+      </w:r>
+      <w:r>
+        <w:rPr>
+          <w:rFonts w:ascii="Helvetica" w:eastAsia="Times New Roman" w:hAnsi="Helvetica" w:cs="Helvetica"/>
+          <w:color w:val="2F5496" w:themeColor="accent1" w:themeShade="BF"/>
+          <w:sz w:val="21"/>
+          <w:szCs w:val="21"/>
+          <w:lang w:eastAsia="zh-CN"/>
+        </w:rPr>
+        <w:t xml:space="preserve">quartiles of vocabulary are </w:t>
+      </w:r>
+      <w:r>
+        <w:rPr>
+          <w:rFonts w:ascii="Helvetica" w:eastAsia="Times New Roman" w:hAnsi="Helvetica" w:cs="Helvetica"/>
+          <w:color w:val="2F5496" w:themeColor="accent1" w:themeShade="BF"/>
+          <w:sz w:val="21"/>
+          <w:szCs w:val="21"/>
+          <w:lang w:eastAsia="zh-CN"/>
+        </w:rPr>
+        <w:t>81.5</w:t>
+      </w:r>
+      <w:r>
+        <w:rPr>
+          <w:rFonts w:ascii="Helvetica" w:eastAsia="Times New Roman" w:hAnsi="Helvetica" w:cs="Helvetica"/>
+          <w:color w:val="2F5496" w:themeColor="accent1" w:themeShade="BF"/>
+          <w:sz w:val="21"/>
+          <w:szCs w:val="21"/>
+          <w:lang w:eastAsia="zh-CN"/>
+        </w:rPr>
+        <w:t>1,</w:t>
+      </w:r>
+      <w:r>
+        <w:rPr>
+          <w:rFonts w:ascii="Helvetica" w:eastAsia="Times New Roman" w:hAnsi="Helvetica" w:cs="Helvetica"/>
+          <w:color w:val="2F5496" w:themeColor="accent1" w:themeShade="BF"/>
+          <w:sz w:val="21"/>
+          <w:szCs w:val="21"/>
+          <w:lang w:eastAsia="zh-CN"/>
+        </w:rPr>
+        <w:t xml:space="preserve"> 88.3</w:t>
+      </w:r>
+      <w:r>
+        <w:rPr>
+          <w:rFonts w:ascii="Helvetica" w:eastAsia="Times New Roman" w:hAnsi="Helvetica" w:cs="Helvetica"/>
+          <w:color w:val="2F5496" w:themeColor="accent1" w:themeShade="BF"/>
+          <w:sz w:val="21"/>
+          <w:szCs w:val="21"/>
+          <w:lang w:eastAsia="zh-CN"/>
+        </w:rPr>
+        <w:t>5,</w:t>
+      </w:r>
+      <w:r>
+        <w:rPr>
+          <w:rFonts w:ascii="Helvetica" w:eastAsia="Times New Roman" w:hAnsi="Helvetica" w:cs="Helvetica"/>
+          <w:color w:val="2F5496" w:themeColor="accent1" w:themeShade="BF"/>
+          <w:sz w:val="21"/>
+          <w:szCs w:val="21"/>
+          <w:lang w:eastAsia="zh-CN"/>
+        </w:rPr>
+        <w:t xml:space="preserve"> 94.74</w:t>
+      </w:r>
+    </w:p>
+    <w:p>
+      <w:pPr>
+        <w:pStyle w:val="ListParagraph"/>
+        <w:numPr>
+          <w:ilvl w:val="1"/>
+          <w:numId w:val="3"/>
+        </w:numPr>
+        <w:shd w:val="clear" w:color="auto" w:fill="FFFFFF"/>
+        <w:spacing w:after="150"/>
+        <w:rPr>
+          <w:rFonts w:ascii="Helvetica" w:hAnsi="Helvetica" w:cs="Helvetica"/>
+          <w:color w:val="333333"/>
+          <w:sz w:val="21"/>
+          <w:szCs w:val="21"/>
+        </w:rPr>
+      </w:pPr>
+      <w:r>
+        <w:rPr>
+          <w:rFonts w:ascii="Helvetica" w:eastAsia="Times New Roman" w:hAnsi="Helvetica" w:cs="Helvetica"/>
+          <w:color w:val="2F5496" w:themeColor="accent1" w:themeShade="BF"/>
+          <w:sz w:val="21"/>
+          <w:szCs w:val="21"/>
+          <w:lang w:eastAsia="zh-CN"/>
+        </w:rPr>
+        <w:t xml:space="preserve">The percentiles are </w:t>
+      </w:r>
+      <w:r>
+        <w:rPr>
+          <w:rFonts w:ascii="Helvetica" w:eastAsia="Times New Roman" w:hAnsi="Helvetica" w:cs="Helvetica"/>
+          <w:color w:val="2F5496" w:themeColor="accent1" w:themeShade="BF"/>
+          <w:sz w:val="21"/>
+          <w:szCs w:val="21"/>
+          <w:lang w:eastAsia="zh-CN"/>
+        </w:rPr>
+        <w:t>74.84</w:t>
+      </w:r>
+      <w:r>
+        <w:rPr>
+          <w:rFonts w:ascii="Helvetica" w:eastAsia="Times New Roman" w:hAnsi="Helvetica" w:cs="Helvetica"/>
+          <w:color w:val="2F5496" w:themeColor="accent1" w:themeShade="BF"/>
+          <w:sz w:val="21"/>
+          <w:szCs w:val="21"/>
+          <w:lang w:eastAsia="zh-CN"/>
+        </w:rPr>
+        <w:t>,</w:t>
+      </w:r>
+      <w:r>
+        <w:rPr>
+          <w:rFonts w:ascii="Helvetica" w:eastAsia="Times New Roman" w:hAnsi="Helvetica" w:cs="Helvetica"/>
+          <w:color w:val="2F5496" w:themeColor="accent1" w:themeShade="BF"/>
+          <w:sz w:val="21"/>
+          <w:szCs w:val="21"/>
+          <w:lang w:eastAsia="zh-CN"/>
+        </w:rPr>
+        <w:t xml:space="preserve"> 80.25</w:t>
+      </w:r>
+      <w:r>
+        <w:rPr>
+          <w:rFonts w:ascii="Helvetica" w:eastAsia="Times New Roman" w:hAnsi="Helvetica" w:cs="Helvetica"/>
+          <w:color w:val="2F5496" w:themeColor="accent1" w:themeShade="BF"/>
+          <w:sz w:val="21"/>
+          <w:szCs w:val="21"/>
+          <w:lang w:eastAsia="zh-CN"/>
+        </w:rPr>
+        <w:t>,</w:t>
+      </w:r>
+      <w:r>
+        <w:rPr>
+          <w:rFonts w:ascii="Helvetica" w:eastAsia="Times New Roman" w:hAnsi="Helvetica" w:cs="Helvetica"/>
+          <w:color w:val="2F5496" w:themeColor="accent1" w:themeShade="BF"/>
+          <w:sz w:val="21"/>
+          <w:szCs w:val="21"/>
+          <w:lang w:eastAsia="zh-CN"/>
+        </w:rPr>
+        <w:t xml:space="preserve"> 83.76</w:t>
+      </w:r>
+      <w:r>
+        <w:rPr>
+          <w:rFonts w:ascii="Helvetica" w:eastAsia="Times New Roman" w:hAnsi="Helvetica" w:cs="Helvetica"/>
+          <w:color w:val="2F5496" w:themeColor="accent1" w:themeShade="BF"/>
+          <w:sz w:val="21"/>
+          <w:szCs w:val="21"/>
+          <w:lang w:eastAsia="zh-CN"/>
+        </w:rPr>
+        <w:t>,</w:t>
+      </w:r>
+      <w:r>
+        <w:rPr>
+          <w:rFonts w:ascii="Helvetica" w:eastAsia="Times New Roman" w:hAnsi="Helvetica" w:cs="Helvetica"/>
+          <w:color w:val="2F5496" w:themeColor="accent1" w:themeShade="BF"/>
+          <w:sz w:val="21"/>
+          <w:szCs w:val="21"/>
+          <w:lang w:eastAsia="zh-CN"/>
+        </w:rPr>
+        <w:t xml:space="preserve"> 85.71</w:t>
+      </w:r>
+      <w:r>
+        <w:rPr>
+          <w:rFonts w:ascii="Helvetica" w:eastAsia="Times New Roman" w:hAnsi="Helvetica" w:cs="Helvetica"/>
+          <w:color w:val="2F5496" w:themeColor="accent1" w:themeShade="BF"/>
+          <w:sz w:val="21"/>
+          <w:szCs w:val="21"/>
+          <w:lang w:eastAsia="zh-CN"/>
+        </w:rPr>
+        <w:t>,</w:t>
+      </w:r>
+      <w:r>
+        <w:rPr>
+          <w:rFonts w:ascii="Helvetica" w:eastAsia="Times New Roman" w:hAnsi="Helvetica" w:cs="Helvetica"/>
+          <w:color w:val="2F5496" w:themeColor="accent1" w:themeShade="BF"/>
+          <w:sz w:val="21"/>
+          <w:szCs w:val="21"/>
+          <w:lang w:eastAsia="zh-CN"/>
+        </w:rPr>
+        <w:t xml:space="preserve"> 88.34</w:t>
+      </w:r>
+      <w:r>
+        <w:rPr>
+          <w:rFonts w:ascii="Helvetica" w:eastAsia="Times New Roman" w:hAnsi="Helvetica" w:cs="Helvetica"/>
+          <w:color w:val="2F5496" w:themeColor="accent1" w:themeShade="BF"/>
+          <w:sz w:val="21"/>
+          <w:szCs w:val="21"/>
+          <w:lang w:eastAsia="zh-CN"/>
+        </w:rPr>
+        <w:t>,</w:t>
+      </w:r>
+      <w:r>
+        <w:rPr>
+          <w:rFonts w:ascii="Helvetica" w:eastAsia="Times New Roman" w:hAnsi="Helvetica" w:cs="Helvetica"/>
+          <w:color w:val="2F5496" w:themeColor="accent1" w:themeShade="BF"/>
+          <w:sz w:val="21"/>
+          <w:szCs w:val="21"/>
+          <w:lang w:eastAsia="zh-CN"/>
+        </w:rPr>
+        <w:t xml:space="preserve"> 90.29</w:t>
+      </w:r>
+      <w:r>
+        <w:rPr>
+          <w:rFonts w:ascii="Helvetica" w:eastAsia="Times New Roman" w:hAnsi="Helvetica" w:cs="Helvetica"/>
+          <w:color w:val="2F5496" w:themeColor="accent1" w:themeShade="BF"/>
+          <w:sz w:val="21"/>
+          <w:szCs w:val="21"/>
+          <w:lang w:eastAsia="zh-CN"/>
+        </w:rPr>
+        <w:t>,</w:t>
+      </w:r>
+      <w:r>
+        <w:rPr>
+          <w:rFonts w:ascii="Helvetica" w:eastAsia="Times New Roman" w:hAnsi="Helvetica" w:cs="Helvetica"/>
+          <w:color w:val="2F5496" w:themeColor="accent1" w:themeShade="BF"/>
+          <w:sz w:val="21"/>
+          <w:szCs w:val="21"/>
+          <w:lang w:eastAsia="zh-CN"/>
+        </w:rPr>
+        <w:t xml:space="preserve"> 93.34</w:t>
+      </w:r>
+      <w:r>
+        <w:rPr>
+          <w:rFonts w:ascii="Helvetica" w:eastAsia="Times New Roman" w:hAnsi="Helvetica" w:cs="Helvetica"/>
+          <w:color w:val="2F5496" w:themeColor="accent1" w:themeShade="BF"/>
+          <w:sz w:val="21"/>
+          <w:szCs w:val="21"/>
+          <w:lang w:eastAsia="zh-CN"/>
+        </w:rPr>
+        <w:t>,</w:t>
+      </w:r>
+      <w:r>
+        <w:rPr>
+          <w:rFonts w:ascii="Helvetica" w:eastAsia="Times New Roman" w:hAnsi="Helvetica" w:cs="Helvetica"/>
+          <w:color w:val="2F5496" w:themeColor="accent1" w:themeShade="BF"/>
+          <w:sz w:val="21"/>
+          <w:szCs w:val="21"/>
+          <w:lang w:eastAsia="zh-CN"/>
+        </w:rPr>
+        <w:t xml:space="preserve"> 96.56</w:t>
+      </w:r>
+      <w:r>
+        <w:rPr>
+          <w:rFonts w:ascii="Helvetica" w:eastAsia="Times New Roman" w:hAnsi="Helvetica" w:cs="Helvetica"/>
+          <w:color w:val="2F5496" w:themeColor="accent1" w:themeShade="BF"/>
+          <w:sz w:val="21"/>
+          <w:szCs w:val="21"/>
+          <w:lang w:eastAsia="zh-CN"/>
+        </w:rPr>
+        <w:t>,</w:t>
+      </w:r>
+      <w:r>
+        <w:rPr>
+          <w:rFonts w:ascii="Helvetica" w:eastAsia="Times New Roman" w:hAnsi="Helvetica" w:cs="Helvetica"/>
+          <w:color w:val="2F5496" w:themeColor="accent1" w:themeShade="BF"/>
+          <w:sz w:val="21"/>
+          <w:szCs w:val="21"/>
+          <w:lang w:eastAsia="zh-CN"/>
+        </w:rPr>
+        <w:t xml:space="preserve"> 100.25</w:t>
+      </w:r>
+    </w:p>
+    <w:p>
+      <w:pPr>
+        <w:pStyle w:val="ListParagraph"/>
+        <w:numPr>
+          <w:ilvl w:val="1"/>
+          <w:numId w:val="3"/>
+        </w:numPr>
+        <w:shd w:val="clear" w:color="auto" w:fill="FFFFFF"/>
+        <w:spacing w:after="150"/>
+        <w:rPr>
+          <w:rFonts w:ascii="Helvetica" w:hAnsi="Helvetica" w:cs="Helvetica"/>
+          <w:color w:val="333333"/>
+          <w:sz w:val="21"/>
+          <w:szCs w:val="21"/>
+        </w:rPr>
+      </w:pPr>
+      <w:r>
+        <w:rPr>
+          <w:rFonts w:ascii="Helvetica" w:eastAsia="Times New Roman" w:hAnsi="Helvetica" w:cs="Helvetica"/>
+          <w:color w:val="2F5496" w:themeColor="accent1" w:themeShade="BF"/>
+          <w:sz w:val="21"/>
+          <w:szCs w:val="21"/>
+          <w:lang w:eastAsia="zh-CN"/>
+        </w:rPr>
+        <w:t>The interquartile range is 13.24</w:t>
+      </w:r>
+    </w:p>
+    <w:p>
+      <w:pPr>
+        <w:pStyle w:val="ListParagraph"/>
+        <w:numPr>
+          <w:ilvl w:val="1"/>
+          <w:numId w:val="3"/>
+        </w:numPr>
+        <w:shd w:val="clear" w:color="auto" w:fill="FFFFFF"/>
+        <w:spacing w:after="150"/>
+        <w:rPr>
+          <w:rFonts w:ascii="Helvetica" w:hAnsi="Helvetica" w:cs="Helvetica"/>
+          <w:color w:val="333333"/>
+          <w:sz w:val="21"/>
+          <w:szCs w:val="21"/>
+        </w:rPr>
+      </w:pPr>
+      <w:r>
+        <w:rPr>
+          <w:rFonts w:ascii="Helvetica" w:eastAsia="Times New Roman" w:hAnsi="Helvetica" w:cs="Helvetica"/>
+          <w:color w:val="2F5496" w:themeColor="accent1" w:themeShade="BF"/>
+          <w:sz w:val="21"/>
+          <w:szCs w:val="21"/>
+          <w:lang w:eastAsia="zh-CN"/>
+        </w:rPr>
+        <w:t xml:space="preserve">The range is </w:t>
+      </w:r>
+      <w:r>
+        <w:rPr>
+          <w:rFonts w:ascii="Helvetica" w:eastAsia="Times New Roman" w:hAnsi="Helvetica" w:cs="Helvetica"/>
+          <w:color w:val="2F5496" w:themeColor="accent1" w:themeShade="BF"/>
+          <w:sz w:val="21"/>
+          <w:szCs w:val="21"/>
+          <w:lang w:eastAsia="zh-CN"/>
+        </w:rPr>
+        <w:t>58.50</w:t>
+      </w:r>
+      <w:r>
+        <w:rPr>
+          <w:rFonts w:ascii="Helvetica" w:eastAsia="Times New Roman" w:hAnsi="Helvetica" w:cs="Helvetica"/>
+          <w:color w:val="2F5496" w:themeColor="accent1" w:themeShade="BF"/>
+          <w:sz w:val="21"/>
+          <w:szCs w:val="21"/>
+          <w:lang w:eastAsia="zh-CN"/>
+        </w:rPr>
+        <w:t xml:space="preserve"> - </w:t>
+      </w:r>
+      <w:r>
+        <w:rPr>
+          <w:rFonts w:ascii="Helvetica" w:eastAsia="Times New Roman" w:hAnsi="Helvetica" w:cs="Helvetica"/>
+          <w:color w:val="2F5496" w:themeColor="accent1" w:themeShade="BF"/>
+          <w:sz w:val="21"/>
+          <w:szCs w:val="21"/>
+          <w:lang w:eastAsia="zh-CN"/>
+        </w:rPr>
+        <w:t>111.44</w:t>
+      </w:r>
+    </w:p>
+    <w:p>
+      <w:pPr>
+        <w:pStyle w:val="Heading4"/>
+        <w:shd w:val="clear" w:color="auto" w:fill="FFFFFF"/>
+        <w:spacing w:before="150" w:beforeAutospacing="0" w:after="150" w:afterAutospacing="0"/>
+        <w:rPr>
+          <w:rFonts w:ascii="inherit" w:hAnsi="inherit" w:cs="Helvetica"/>
+          <w:b w:val="0"/>
+          <w:bCs w:val="0"/>
+          <w:color w:val="333333"/>
+          <w:sz w:val="27"/>
+          <w:szCs w:val="27"/>
+        </w:rPr>
+      </w:pPr>
+      <w:r>
+        <w:rPr>
+          <w:rFonts w:ascii="inherit" w:hAnsi="inherit" w:cs="Helvetica"/>
+          <w:b w:val="0"/>
+          <w:bCs w:val="0"/>
+          <w:color w:val="333333"/>
+          <w:sz w:val="27"/>
+          <w:szCs w:val="27"/>
+        </w:rPr>
+        <w:t>3. Inferential statistics of the outcome variable</w:t>
+      </w:r>
+      <w:r>
+        <w:rPr>
+          <w:rFonts w:ascii="inherit" w:hAnsi="inherit" w:cs="Helvetica"/>
+          <w:b w:val="0"/>
+          <w:bCs w:val="0"/>
+          <w:color w:val="333333"/>
+          <w:sz w:val="27"/>
+          <w:szCs w:val="27"/>
+        </w:rPr>
+        <w:t xml:space="preserve"> (</w:t>
+      </w:r>
+      <w:r>
+        <w:rPr>
+          <w:rFonts w:ascii="inherit" w:hAnsi="inherit" w:cs="Helvetica"/>
+          <w:b w:val="0"/>
+          <w:bCs w:val="0"/>
+          <w:color w:val="2F5496" w:themeColor="accent1" w:themeShade="BF"/>
+          <w:sz w:val="27"/>
+          <w:szCs w:val="27"/>
+        </w:rPr>
+        <w:t>40% point</w:t>
+      </w:r>
+      <w:r>
+        <w:rPr>
+          <w:rFonts w:ascii="inherit" w:hAnsi="inherit" w:cs="Helvetica"/>
+          <w:b w:val="0"/>
+          <w:bCs w:val="0"/>
+          <w:color w:val="333333"/>
+          <w:sz w:val="27"/>
+          <w:szCs w:val="27"/>
+        </w:rPr>
+        <w:t>)</w:t>
+      </w:r>
+    </w:p>
+    <w:p>
+      <w:pPr>
+        <w:pStyle w:val="NormalWeb"/>
+        <w:shd w:val="clear" w:color="auto" w:fill="FFFFFF"/>
+        <w:spacing w:before="0" w:beforeAutospacing="0" w:after="150" w:afterAutospacing="0"/>
+        <w:rPr>
+          <w:rFonts w:ascii="Helvetica" w:hAnsi="Helvetica" w:cs="Helvetica"/>
+          <w:color w:val="333333"/>
+          <w:sz w:val="21"/>
+          <w:szCs w:val="21"/>
+        </w:rPr>
+      </w:pPr>
+      <w:r>
+        <w:rPr>
+          <w:rFonts w:ascii="Helvetica" w:hAnsi="Helvetica" w:cs="Helvetica"/>
+          <w:color w:val="333333"/>
+          <w:sz w:val="21"/>
+          <w:szCs w:val="21"/>
+        </w:rPr>
+        <w:t>3.1 Random sample from the population</w:t>
       </w:r>
     </w:p>
     <w:p>
@@ -1449,6 +2170,224 @@
         <w:pStyle w:val="ListParagraph"/>
         <w:numPr>
           <w:ilvl w:val="0"/>
+          <w:numId w:val="6"/>
+        </w:numPr>
+        <w:shd w:val="clear" w:color="auto" w:fill="FFFFFF"/>
+        <w:spacing w:after="150"/>
+        <w:rPr>
+          <w:rFonts w:ascii="Helvetica" w:eastAsia="Times New Roman" w:hAnsi="Helvetica" w:cs="Helvetica"/>
+          <w:color w:val="333333"/>
+          <w:sz w:val="21"/>
+          <w:szCs w:val="21"/>
+          <w:lang w:eastAsia="zh-CN"/>
+        </w:rPr>
+      </w:pPr>
+      <w:r>
+        <w:rPr>
+          <w:rFonts w:ascii="Helvetica" w:eastAsia="Times New Roman" w:hAnsi="Helvetica" w:cs="Helvetica"/>
+          <w:color w:val="333333"/>
+          <w:sz w:val="21"/>
+          <w:szCs w:val="21"/>
+          <w:lang w:eastAsia="zh-CN"/>
+        </w:rPr>
+        <w:t>3.1.1. Using the mean and standard deviation of </w:t>
+      </w:r>
+      <w:r>
+        <w:rPr>
+          <w:rFonts w:ascii="Helvetica" w:eastAsia="Times New Roman" w:hAnsi="Helvetica" w:cs="Helvetica"/>
+          <w:i/>
+          <w:iCs/>
+          <w:color w:val="333333"/>
+          <w:sz w:val="21"/>
+          <w:szCs w:val="21"/>
+          <w:lang w:eastAsia="zh-CN"/>
+        </w:rPr>
+        <w:t>vocabulary</w:t>
+      </w:r>
+      <w:r>
+        <w:rPr>
+          <w:rFonts w:ascii="Helvetica" w:eastAsia="Times New Roman" w:hAnsi="Helvetica" w:cs="Helvetica"/>
+          <w:color w:val="333333"/>
+          <w:sz w:val="21"/>
+          <w:szCs w:val="21"/>
+          <w:lang w:eastAsia="zh-CN"/>
+        </w:rPr>
+        <w:t> to generate a normally distributed variable and name it </w:t>
+      </w:r>
+      <w:proofErr w:type="spellStart"/>
+      <w:r>
+        <w:rPr>
+          <w:rFonts w:ascii="Helvetica" w:eastAsia="Times New Roman" w:hAnsi="Helvetica" w:cs="Helvetica"/>
+          <w:i/>
+          <w:iCs/>
+          <w:color w:val="333333"/>
+          <w:sz w:val="21"/>
+          <w:szCs w:val="21"/>
+          <w:lang w:eastAsia="zh-CN"/>
+        </w:rPr>
+        <w:t>vocabulary_random</w:t>
+      </w:r>
+      <w:proofErr w:type="spellEnd"/>
+      <w:r>
+        <w:rPr>
+          <w:rFonts w:ascii="Helvetica" w:eastAsia="Times New Roman" w:hAnsi="Helvetica" w:cs="Helvetica"/>
+          <w:color w:val="333333"/>
+          <w:sz w:val="21"/>
+          <w:szCs w:val="21"/>
+          <w:lang w:eastAsia="zh-CN"/>
+        </w:rPr>
+        <w:t xml:space="preserve"> (hint: use the </w:t>
+      </w:r>
+      <w:proofErr w:type="spellStart"/>
+      <w:r>
+        <w:rPr>
+          <w:rFonts w:ascii="Helvetica" w:eastAsia="Times New Roman" w:hAnsi="Helvetica" w:cs="Helvetica"/>
+          <w:color w:val="333333"/>
+          <w:sz w:val="21"/>
+          <w:szCs w:val="21"/>
+          <w:lang w:eastAsia="zh-CN"/>
+        </w:rPr>
+        <w:t>rnorm</w:t>
+      </w:r>
+      <w:proofErr w:type="spellEnd"/>
+      <w:r>
+        <w:rPr>
+          <w:rFonts w:ascii="Helvetica" w:eastAsia="Times New Roman" w:hAnsi="Helvetica" w:cs="Helvetica"/>
+          <w:color w:val="333333"/>
+          <w:sz w:val="21"/>
+          <w:szCs w:val="21"/>
+          <w:lang w:eastAsia="zh-CN"/>
+        </w:rPr>
+        <w:t xml:space="preserve"> function that randomly select a vector of numbers based on the number of observations, mean, and standard deviation you define).</w:t>
+      </w:r>
+      <w:r>
+        <w:rPr>
+          <w:rFonts w:ascii="Helvetica" w:eastAsia="Times New Roman" w:hAnsi="Helvetica" w:cs="Helvetica"/>
+          <w:color w:val="333333"/>
+          <w:sz w:val="21"/>
+          <w:szCs w:val="21"/>
+          <w:lang w:eastAsia="zh-CN"/>
+        </w:rPr>
+        <w:t xml:space="preserve"> </w:t>
+      </w:r>
+      <w:r>
+        <w:rPr>
+          <w:rFonts w:ascii="Helvetica" w:eastAsia="Times New Roman" w:hAnsi="Helvetica" w:cs="Helvetica"/>
+          <w:color w:val="333333"/>
+          <w:sz w:val="21"/>
+          <w:szCs w:val="21"/>
+          <w:lang w:eastAsia="zh-CN"/>
+        </w:rPr>
+        <w:t xml:space="preserve">IMPORTANT NOTE: before simulation, make sure to put </w:t>
+      </w:r>
+      <w:proofErr w:type="spellStart"/>
+      <w:r>
+        <w:rPr>
+          <w:rFonts w:ascii="Helvetica" w:eastAsia="Times New Roman" w:hAnsi="Helvetica" w:cs="Helvetica"/>
+          <w:color w:val="333333"/>
+          <w:sz w:val="21"/>
+          <w:szCs w:val="21"/>
+          <w:lang w:eastAsia="zh-CN"/>
+        </w:rPr>
+        <w:t>set.seed</w:t>
+      </w:r>
+      <w:proofErr w:type="spellEnd"/>
+      <w:r>
+        <w:rPr>
+          <w:rFonts w:ascii="Helvetica" w:eastAsia="Times New Roman" w:hAnsi="Helvetica" w:cs="Helvetica"/>
+          <w:color w:val="333333"/>
+          <w:sz w:val="21"/>
+          <w:szCs w:val="21"/>
+          <w:lang w:eastAsia="zh-CN"/>
+        </w:rPr>
+        <w:t>(123) in your code so you can get the same sample and same results with those in the key.</w:t>
+      </w:r>
+    </w:p>
+    <w:p>
+      <w:pPr>
+        <w:pStyle w:val="NormalWeb"/>
+        <w:numPr>
+          <w:ilvl w:val="0"/>
+          <w:numId w:val="6"/>
+        </w:numPr>
+        <w:shd w:val="clear" w:color="auto" w:fill="FFFFFF"/>
+        <w:spacing w:before="0" w:beforeAutospacing="0" w:after="150" w:afterAutospacing="0"/>
+        <w:rPr>
+          <w:rFonts w:ascii="Helvetica" w:hAnsi="Helvetica" w:cs="Helvetica"/>
+          <w:color w:val="333333"/>
+          <w:sz w:val="21"/>
+          <w:szCs w:val="21"/>
+        </w:rPr>
+      </w:pPr>
+      <w:r>
+        <w:rPr>
+          <w:rFonts w:ascii="Helvetica" w:hAnsi="Helvetica" w:cs="Helvetica"/>
+          <w:color w:val="333333"/>
+          <w:sz w:val="21"/>
+          <w:szCs w:val="21"/>
+          <w:shd w:val="clear" w:color="auto" w:fill="FFFFFF"/>
+        </w:rPr>
+        <w:t>3.1.2. Using the same type of plot you used for </w:t>
+      </w:r>
+      <w:r>
+        <w:rPr>
+          <w:rStyle w:val="Emphasis"/>
+          <w:rFonts w:ascii="Helvetica" w:hAnsi="Helvetica" w:cs="Helvetica"/>
+          <w:color w:val="333333"/>
+          <w:sz w:val="21"/>
+          <w:szCs w:val="21"/>
+          <w:shd w:val="clear" w:color="auto" w:fill="FFFFFF"/>
+        </w:rPr>
+        <w:t>vocabulary</w:t>
+      </w:r>
+      <w:r>
+        <w:rPr>
+          <w:rFonts w:ascii="Helvetica" w:hAnsi="Helvetica" w:cs="Helvetica"/>
+          <w:color w:val="333333"/>
+          <w:sz w:val="21"/>
+          <w:szCs w:val="21"/>
+          <w:shd w:val="clear" w:color="auto" w:fill="FFFFFF"/>
+        </w:rPr>
+        <w:t>, plot the distribution of </w:t>
+      </w:r>
+      <w:proofErr w:type="spellStart"/>
+      <w:r>
+        <w:rPr>
+          <w:rStyle w:val="Emphasis"/>
+          <w:rFonts w:ascii="Helvetica" w:hAnsi="Helvetica" w:cs="Helvetica"/>
+          <w:color w:val="333333"/>
+          <w:sz w:val="21"/>
+          <w:szCs w:val="21"/>
+          <w:shd w:val="clear" w:color="auto" w:fill="FFFFFF"/>
+        </w:rPr>
+        <w:t>vocabulary_random</w:t>
+      </w:r>
+      <w:proofErr w:type="spellEnd"/>
+      <w:r>
+        <w:rPr>
+          <w:rFonts w:ascii="Helvetica" w:hAnsi="Helvetica" w:cs="Helvetica"/>
+          <w:color w:val="333333"/>
+          <w:sz w:val="21"/>
+          <w:szCs w:val="21"/>
+          <w:shd w:val="clear" w:color="auto" w:fill="FFFFFF"/>
+        </w:rPr>
+        <w:t> and compare the two plots. You may choose one of the two ways to do this: (a) use base R code to put the two plots side-by-side, or (b) use {ggplot2} package to put the two into one plot</w:t>
+      </w:r>
+      <w:r>
+        <w:rPr>
+          <w:rFonts w:ascii="Helvetica" w:hAnsi="Helvetica" w:cs="Helvetica"/>
+          <w:color w:val="333333"/>
+          <w:sz w:val="21"/>
+          <w:szCs w:val="21"/>
+        </w:rPr>
+        <w:t>.</w:t>
+      </w:r>
+    </w:p>
+    <w:p>
+      <w:pPr>
+        <w:pStyle w:val="ListParagraph"/>
+        <w:numPr>
+          <w:ilvl w:val="1"/>
           <w:numId w:val="1"/>
         </w:numPr>
         <w:shd w:val="clear" w:color="auto" w:fill="FFFFFF"/>
@@ -1468,104 +2407,7 @@
           <w:szCs w:val="21"/>
           <w:lang w:eastAsia="zh-CN"/>
         </w:rPr>
-        <w:t>The variance of vocabulary is 92.78</w:t>
-      </w:r>
-      <w:r>
-        <w:rPr>
-          <w:rFonts w:ascii="Helvetica" w:eastAsia="Times New Roman" w:hAnsi="Helvetica" w:cs="Helvetica"/>
-          <w:color w:val="2F5496" w:themeColor="accent1" w:themeShade="BF"/>
-          <w:sz w:val="21"/>
-          <w:szCs w:val="21"/>
-          <w:lang w:eastAsia="zh-CN"/>
-        </w:rPr>
-        <w:t>, the standard deviation is 9.63.</w:t>
-      </w:r>
-    </w:p>
-    <w:p>
-      <w:pPr>
-        <w:pStyle w:val="ListParagraph"/>
-        <w:numPr>
-          <w:ilvl w:val="0"/>
-          <w:numId w:val="1"/>
-        </w:numPr>
-        <w:shd w:val="clear" w:color="auto" w:fill="FFFFFF"/>
-        <w:spacing w:after="150"/>
-        <w:rPr>
-          <w:rFonts w:ascii="Helvetica" w:hAnsi="Helvetica" w:cs="Helvetica"/>
-          <w:color w:val="333333"/>
-          <w:sz w:val="21"/>
-          <w:szCs w:val="21"/>
-        </w:rPr>
-      </w:pPr>
-      <w:r>
-        <w:rPr>
-          <w:rFonts w:ascii="Helvetica" w:eastAsia="Times New Roman" w:hAnsi="Helvetica" w:cs="Helvetica"/>
-          <w:color w:val="2F5496" w:themeColor="accent1" w:themeShade="BF"/>
-          <w:sz w:val="21"/>
-          <w:szCs w:val="21"/>
-          <w:lang w:eastAsia="zh-CN"/>
-        </w:rPr>
-        <w:t xml:space="preserve">The average squared deviation of each score from the mean </w:t>
-      </w:r>
-      <w:r>
-        <w:rPr>
-          <w:rFonts w:ascii="Helvetica" w:eastAsia="Times New Roman" w:hAnsi="Helvetica" w:cs="Helvetica"/>
-          <w:color w:val="2F5496" w:themeColor="accent1" w:themeShade="BF"/>
-          <w:sz w:val="21"/>
-          <w:szCs w:val="21"/>
-          <w:lang w:eastAsia="zh-CN"/>
-        </w:rPr>
-        <w:t>(</w:t>
-      </w:r>
-      <w:r>
-        <w:rPr>
-          <w:rFonts w:ascii="Helvetica" w:eastAsia="Times New Roman" w:hAnsi="Helvetica" w:cs="Helvetica"/>
-          <w:color w:val="2F5496" w:themeColor="accent1" w:themeShade="BF"/>
-          <w:sz w:val="21"/>
-          <w:szCs w:val="21"/>
-          <w:lang w:eastAsia="zh-CN"/>
-        </w:rPr>
-        <w:t>88.12</w:t>
-      </w:r>
-      <w:r>
-        <w:rPr>
-          <w:rFonts w:ascii="Helvetica" w:eastAsia="Times New Roman" w:hAnsi="Helvetica" w:cs="Helvetica"/>
-          <w:color w:val="2F5496" w:themeColor="accent1" w:themeShade="BF"/>
-          <w:sz w:val="21"/>
-          <w:szCs w:val="21"/>
-          <w:lang w:eastAsia="zh-CN"/>
-        </w:rPr>
-        <w:t>)</w:t>
-      </w:r>
-      <w:r>
-        <w:rPr>
-          <w:rFonts w:ascii="Helvetica" w:eastAsia="Times New Roman" w:hAnsi="Helvetica" w:cs="Helvetica"/>
-          <w:color w:val="2F5496" w:themeColor="accent1" w:themeShade="BF"/>
-          <w:sz w:val="21"/>
-          <w:szCs w:val="21"/>
-          <w:lang w:eastAsia="zh-CN"/>
-        </w:rPr>
-        <w:t xml:space="preserve"> is 92.78 and</w:t>
-      </w:r>
-      <w:r>
-        <w:rPr>
-          <w:rFonts w:ascii="Helvetica" w:eastAsia="Times New Roman" w:hAnsi="Helvetica" w:cs="Helvetica"/>
-          <w:color w:val="2F5496" w:themeColor="accent1" w:themeShade="BF"/>
-          <w:sz w:val="21"/>
-          <w:szCs w:val="21"/>
-          <w:lang w:eastAsia="zh-CN"/>
-        </w:rPr>
-        <w:t xml:space="preserve"> its </w:t>
-      </w:r>
-      <w:r>
-        <w:rPr>
-          <w:rFonts w:ascii="Helvetica" w:eastAsia="Times New Roman" w:hAnsi="Helvetica" w:cs="Helvetica"/>
-          <w:color w:val="2F5496" w:themeColor="accent1" w:themeShade="BF"/>
-          <w:sz w:val="21"/>
-          <w:szCs w:val="21"/>
-          <w:lang w:eastAsia="zh-CN"/>
-        </w:rPr>
-        <w:t xml:space="preserve">square root is 9.63. </w:t>
+        <w:t>Option (a)</w:t>
       </w:r>
     </w:p>
     <w:p>
@@ -1580,479 +2422,6 @@
           <w:szCs w:val="21"/>
         </w:rPr>
       </w:pPr>
-      <w:r>
-        <w:rPr>
-          <w:rFonts w:ascii="Helvetica" w:hAnsi="Helvetica" w:cs="Helvetica"/>
-          <w:color w:val="333333"/>
-          <w:sz w:val="21"/>
-          <w:szCs w:val="21"/>
-        </w:rPr>
-        <w:t xml:space="preserve">2.2.2. </w:t>
-      </w:r>
-      <w:r>
-        <w:rPr>
-          <w:rFonts w:ascii="Helvetica" w:hAnsi="Helvetica" w:cs="Helvetica"/>
-          <w:color w:val="333333"/>
-          <w:sz w:val="21"/>
-          <w:szCs w:val="21"/>
-        </w:rPr>
-        <w:t>L</w:t>
-      </w:r>
-      <w:r>
-        <w:rPr>
-          <w:rFonts w:ascii="Helvetica" w:hAnsi="Helvetica" w:cs="Helvetica"/>
-          <w:color w:val="333333"/>
-          <w:sz w:val="21"/>
-          <w:szCs w:val="21"/>
-        </w:rPr>
-        <w:t>ist the quartiles, percentiles, interquartile range, and range of </w:t>
-      </w:r>
-      <w:r>
-        <w:rPr>
-          <w:rStyle w:val="Emphasis"/>
-          <w:rFonts w:ascii="Helvetica" w:hAnsi="Helvetica" w:cs="Helvetica"/>
-          <w:color w:val="333333"/>
-          <w:sz w:val="21"/>
-          <w:szCs w:val="21"/>
-        </w:rPr>
-        <w:t>vocabulary</w:t>
-      </w:r>
-      <w:r>
-        <w:rPr>
-          <w:rFonts w:ascii="Helvetica" w:hAnsi="Helvetica" w:cs="Helvetica"/>
-          <w:color w:val="333333"/>
-          <w:sz w:val="21"/>
-          <w:szCs w:val="21"/>
-        </w:rPr>
-        <w:t>.</w:t>
-      </w:r>
-    </w:p>
-    <w:p>
-      <w:pPr>
-        <w:pStyle w:val="ListParagraph"/>
-        <w:numPr>
-          <w:ilvl w:val="0"/>
-          <w:numId w:val="1"/>
-        </w:numPr>
-        <w:shd w:val="clear" w:color="auto" w:fill="FFFFFF"/>
-        <w:spacing w:after="150"/>
-        <w:rPr>
-          <w:rFonts w:ascii="Helvetica" w:hAnsi="Helvetica" w:cs="Helvetica"/>
-          <w:color w:val="333333"/>
-          <w:sz w:val="21"/>
-          <w:szCs w:val="21"/>
-        </w:rPr>
-      </w:pPr>
-      <w:r>
-        <w:rPr>
-          <w:rFonts w:ascii="Helvetica" w:eastAsia="Times New Roman" w:hAnsi="Helvetica" w:cs="Helvetica"/>
-          <w:color w:val="2F5496" w:themeColor="accent1" w:themeShade="BF"/>
-          <w:sz w:val="21"/>
-          <w:szCs w:val="21"/>
-          <w:lang w:eastAsia="zh-CN"/>
-        </w:rPr>
-        <w:t xml:space="preserve">The </w:t>
-      </w:r>
-      <w:r>
-        <w:rPr>
-          <w:rFonts w:ascii="Helvetica" w:eastAsia="Times New Roman" w:hAnsi="Helvetica" w:cs="Helvetica"/>
-          <w:color w:val="2F5496" w:themeColor="accent1" w:themeShade="BF"/>
-          <w:sz w:val="21"/>
-          <w:szCs w:val="21"/>
-          <w:lang w:eastAsia="zh-CN"/>
-        </w:rPr>
-        <w:t xml:space="preserve">quartiles of vocabulary are </w:t>
-      </w:r>
-      <w:r>
-        <w:rPr>
-          <w:rFonts w:ascii="Helvetica" w:eastAsia="Times New Roman" w:hAnsi="Helvetica" w:cs="Helvetica"/>
-          <w:color w:val="2F5496" w:themeColor="accent1" w:themeShade="BF"/>
-          <w:sz w:val="21"/>
-          <w:szCs w:val="21"/>
-          <w:lang w:eastAsia="zh-CN"/>
-        </w:rPr>
-        <w:t>81.5</w:t>
-      </w:r>
-      <w:r>
-        <w:rPr>
-          <w:rFonts w:ascii="Helvetica" w:eastAsia="Times New Roman" w:hAnsi="Helvetica" w:cs="Helvetica"/>
-          <w:color w:val="2F5496" w:themeColor="accent1" w:themeShade="BF"/>
-          <w:sz w:val="21"/>
-          <w:szCs w:val="21"/>
-          <w:lang w:eastAsia="zh-CN"/>
-        </w:rPr>
-        <w:t>1,</w:t>
-      </w:r>
-      <w:r>
-        <w:rPr>
-          <w:rFonts w:ascii="Helvetica" w:eastAsia="Times New Roman" w:hAnsi="Helvetica" w:cs="Helvetica"/>
-          <w:color w:val="2F5496" w:themeColor="accent1" w:themeShade="BF"/>
-          <w:sz w:val="21"/>
-          <w:szCs w:val="21"/>
-          <w:lang w:eastAsia="zh-CN"/>
-        </w:rPr>
-        <w:t xml:space="preserve"> 88.3</w:t>
-      </w:r>
-      <w:r>
-        <w:rPr>
-          <w:rFonts w:ascii="Helvetica" w:eastAsia="Times New Roman" w:hAnsi="Helvetica" w:cs="Helvetica"/>
-          <w:color w:val="2F5496" w:themeColor="accent1" w:themeShade="BF"/>
-          <w:sz w:val="21"/>
-          <w:szCs w:val="21"/>
-          <w:lang w:eastAsia="zh-CN"/>
-        </w:rPr>
-        <w:t>5,</w:t>
-      </w:r>
-      <w:r>
-        <w:rPr>
-          <w:rFonts w:ascii="Helvetica" w:eastAsia="Times New Roman" w:hAnsi="Helvetica" w:cs="Helvetica"/>
-          <w:color w:val="2F5496" w:themeColor="accent1" w:themeShade="BF"/>
-          <w:sz w:val="21"/>
-          <w:szCs w:val="21"/>
-          <w:lang w:eastAsia="zh-CN"/>
-        </w:rPr>
-        <w:t xml:space="preserve"> 94.74</w:t>
-      </w:r>
-    </w:p>
-    <w:p>
-      <w:pPr>
-        <w:pStyle w:val="ListParagraph"/>
-        <w:numPr>
-          <w:ilvl w:val="0"/>
-          <w:numId w:val="1"/>
-        </w:numPr>
-        <w:shd w:val="clear" w:color="auto" w:fill="FFFFFF"/>
-        <w:spacing w:after="150"/>
-        <w:rPr>
-          <w:rFonts w:ascii="Helvetica" w:hAnsi="Helvetica" w:cs="Helvetica"/>
-          <w:color w:val="333333"/>
-          <w:sz w:val="21"/>
-          <w:szCs w:val="21"/>
-        </w:rPr>
-      </w:pPr>
-      <w:r>
-        <w:rPr>
-          <w:rFonts w:ascii="Helvetica" w:eastAsia="Times New Roman" w:hAnsi="Helvetica" w:cs="Helvetica"/>
-          <w:color w:val="2F5496" w:themeColor="accent1" w:themeShade="BF"/>
-          <w:sz w:val="21"/>
-          <w:szCs w:val="21"/>
-          <w:lang w:eastAsia="zh-CN"/>
-        </w:rPr>
-        <w:t xml:space="preserve">The percentiles are </w:t>
-      </w:r>
-      <w:r>
-        <w:rPr>
-          <w:rFonts w:ascii="Helvetica" w:eastAsia="Times New Roman" w:hAnsi="Helvetica" w:cs="Helvetica"/>
-          <w:color w:val="2F5496" w:themeColor="accent1" w:themeShade="BF"/>
-          <w:sz w:val="21"/>
-          <w:szCs w:val="21"/>
-          <w:lang w:eastAsia="zh-CN"/>
-        </w:rPr>
-        <w:t>74.84</w:t>
-      </w:r>
-      <w:r>
-        <w:rPr>
-          <w:rFonts w:ascii="Helvetica" w:eastAsia="Times New Roman" w:hAnsi="Helvetica" w:cs="Helvetica"/>
-          <w:color w:val="2F5496" w:themeColor="accent1" w:themeShade="BF"/>
-          <w:sz w:val="21"/>
-          <w:szCs w:val="21"/>
-          <w:lang w:eastAsia="zh-CN"/>
-        </w:rPr>
-        <w:t>,</w:t>
-      </w:r>
-      <w:r>
-        <w:rPr>
-          <w:rFonts w:ascii="Helvetica" w:eastAsia="Times New Roman" w:hAnsi="Helvetica" w:cs="Helvetica"/>
-          <w:color w:val="2F5496" w:themeColor="accent1" w:themeShade="BF"/>
-          <w:sz w:val="21"/>
-          <w:szCs w:val="21"/>
-          <w:lang w:eastAsia="zh-CN"/>
-        </w:rPr>
-        <w:t xml:space="preserve"> 80.25</w:t>
-      </w:r>
-      <w:r>
-        <w:rPr>
-          <w:rFonts w:ascii="Helvetica" w:eastAsia="Times New Roman" w:hAnsi="Helvetica" w:cs="Helvetica"/>
-          <w:color w:val="2F5496" w:themeColor="accent1" w:themeShade="BF"/>
-          <w:sz w:val="21"/>
-          <w:szCs w:val="21"/>
-          <w:lang w:eastAsia="zh-CN"/>
-        </w:rPr>
-        <w:t>,</w:t>
-      </w:r>
-      <w:r>
-        <w:rPr>
-          <w:rFonts w:ascii="Helvetica" w:eastAsia="Times New Roman" w:hAnsi="Helvetica" w:cs="Helvetica"/>
-          <w:color w:val="2F5496" w:themeColor="accent1" w:themeShade="BF"/>
-          <w:sz w:val="21"/>
-          <w:szCs w:val="21"/>
-          <w:lang w:eastAsia="zh-CN"/>
-        </w:rPr>
-        <w:t xml:space="preserve"> 83.76</w:t>
-      </w:r>
-      <w:r>
-        <w:rPr>
-          <w:rFonts w:ascii="Helvetica" w:eastAsia="Times New Roman" w:hAnsi="Helvetica" w:cs="Helvetica"/>
-          <w:color w:val="2F5496" w:themeColor="accent1" w:themeShade="BF"/>
-          <w:sz w:val="21"/>
-          <w:szCs w:val="21"/>
-          <w:lang w:eastAsia="zh-CN"/>
-        </w:rPr>
-        <w:t>,</w:t>
-      </w:r>
-      <w:r>
-        <w:rPr>
-          <w:rFonts w:ascii="Helvetica" w:eastAsia="Times New Roman" w:hAnsi="Helvetica" w:cs="Helvetica"/>
-          <w:color w:val="2F5496" w:themeColor="accent1" w:themeShade="BF"/>
-          <w:sz w:val="21"/>
-          <w:szCs w:val="21"/>
-          <w:lang w:eastAsia="zh-CN"/>
-        </w:rPr>
-        <w:t xml:space="preserve"> 85.71</w:t>
-      </w:r>
-      <w:r>
-        <w:rPr>
-          <w:rFonts w:ascii="Helvetica" w:eastAsia="Times New Roman" w:hAnsi="Helvetica" w:cs="Helvetica"/>
-          <w:color w:val="2F5496" w:themeColor="accent1" w:themeShade="BF"/>
-          <w:sz w:val="21"/>
-          <w:szCs w:val="21"/>
-          <w:lang w:eastAsia="zh-CN"/>
-        </w:rPr>
-        <w:t>,</w:t>
-      </w:r>
-      <w:r>
-        <w:rPr>
-          <w:rFonts w:ascii="Helvetica" w:eastAsia="Times New Roman" w:hAnsi="Helvetica" w:cs="Helvetica"/>
-          <w:color w:val="2F5496" w:themeColor="accent1" w:themeShade="BF"/>
-          <w:sz w:val="21"/>
-          <w:szCs w:val="21"/>
-          <w:lang w:eastAsia="zh-CN"/>
-        </w:rPr>
-        <w:t xml:space="preserve"> 88.34</w:t>
-      </w:r>
-      <w:r>
-        <w:rPr>
-          <w:rFonts w:ascii="Helvetica" w:eastAsia="Times New Roman" w:hAnsi="Helvetica" w:cs="Helvetica"/>
-          <w:color w:val="2F5496" w:themeColor="accent1" w:themeShade="BF"/>
-          <w:sz w:val="21"/>
-          <w:szCs w:val="21"/>
-          <w:lang w:eastAsia="zh-CN"/>
-        </w:rPr>
-        <w:t>,</w:t>
-      </w:r>
-      <w:r>
-        <w:rPr>
-          <w:rFonts w:ascii="Helvetica" w:eastAsia="Times New Roman" w:hAnsi="Helvetica" w:cs="Helvetica"/>
-          <w:color w:val="2F5496" w:themeColor="accent1" w:themeShade="BF"/>
-          <w:sz w:val="21"/>
-          <w:szCs w:val="21"/>
-          <w:lang w:eastAsia="zh-CN"/>
-        </w:rPr>
-        <w:t xml:space="preserve"> 90.29</w:t>
-      </w:r>
-      <w:r>
-        <w:rPr>
-          <w:rFonts w:ascii="Helvetica" w:eastAsia="Times New Roman" w:hAnsi="Helvetica" w:cs="Helvetica"/>
-          <w:color w:val="2F5496" w:themeColor="accent1" w:themeShade="BF"/>
-          <w:sz w:val="21"/>
-          <w:szCs w:val="21"/>
-          <w:lang w:eastAsia="zh-CN"/>
-        </w:rPr>
-        <w:t>,</w:t>
-      </w:r>
-      <w:r>
-        <w:rPr>
-          <w:rFonts w:ascii="Helvetica" w:eastAsia="Times New Roman" w:hAnsi="Helvetica" w:cs="Helvetica"/>
-          <w:color w:val="2F5496" w:themeColor="accent1" w:themeShade="BF"/>
-          <w:sz w:val="21"/>
-          <w:szCs w:val="21"/>
-          <w:lang w:eastAsia="zh-CN"/>
-        </w:rPr>
-        <w:t xml:space="preserve"> 93.34</w:t>
-      </w:r>
-      <w:r>
-        <w:rPr>
-          <w:rFonts w:ascii="Helvetica" w:eastAsia="Times New Roman" w:hAnsi="Helvetica" w:cs="Helvetica"/>
-          <w:color w:val="2F5496" w:themeColor="accent1" w:themeShade="BF"/>
-          <w:sz w:val="21"/>
-          <w:szCs w:val="21"/>
-          <w:lang w:eastAsia="zh-CN"/>
-        </w:rPr>
-        <w:t>,</w:t>
-      </w:r>
-      <w:r>
-        <w:rPr>
-          <w:rFonts w:ascii="Helvetica" w:eastAsia="Times New Roman" w:hAnsi="Helvetica" w:cs="Helvetica"/>
-          <w:color w:val="2F5496" w:themeColor="accent1" w:themeShade="BF"/>
-          <w:sz w:val="21"/>
-          <w:szCs w:val="21"/>
-          <w:lang w:eastAsia="zh-CN"/>
-        </w:rPr>
-        <w:t xml:space="preserve"> 96.56</w:t>
-      </w:r>
-      <w:r>
-        <w:rPr>
-          <w:rFonts w:ascii="Helvetica" w:eastAsia="Times New Roman" w:hAnsi="Helvetica" w:cs="Helvetica"/>
-          <w:color w:val="2F5496" w:themeColor="accent1" w:themeShade="BF"/>
-          <w:sz w:val="21"/>
-          <w:szCs w:val="21"/>
-          <w:lang w:eastAsia="zh-CN"/>
-        </w:rPr>
-        <w:t>,</w:t>
-      </w:r>
-      <w:r>
-        <w:rPr>
-          <w:rFonts w:ascii="Helvetica" w:eastAsia="Times New Roman" w:hAnsi="Helvetica" w:cs="Helvetica"/>
-          <w:color w:val="2F5496" w:themeColor="accent1" w:themeShade="BF"/>
-          <w:sz w:val="21"/>
-          <w:szCs w:val="21"/>
-          <w:lang w:eastAsia="zh-CN"/>
-        </w:rPr>
-        <w:t xml:space="preserve"> 100.25</w:t>
-      </w:r>
-    </w:p>
-    <w:p>
-      <w:pPr>
-        <w:pStyle w:val="ListParagraph"/>
-        <w:numPr>
-          <w:ilvl w:val="0"/>
-          <w:numId w:val="1"/>
-        </w:numPr>
-        <w:shd w:val="clear" w:color="auto" w:fill="FFFFFF"/>
-        <w:spacing w:after="150"/>
-        <w:rPr>
-          <w:rFonts w:ascii="Helvetica" w:hAnsi="Helvetica" w:cs="Helvetica"/>
-          <w:color w:val="333333"/>
-          <w:sz w:val="21"/>
-          <w:szCs w:val="21"/>
-        </w:rPr>
-      </w:pPr>
-      <w:r>
-        <w:rPr>
-          <w:rFonts w:ascii="Helvetica" w:eastAsia="Times New Roman" w:hAnsi="Helvetica" w:cs="Helvetica"/>
-          <w:color w:val="2F5496" w:themeColor="accent1" w:themeShade="BF"/>
-          <w:sz w:val="21"/>
-          <w:szCs w:val="21"/>
-          <w:lang w:eastAsia="zh-CN"/>
-        </w:rPr>
-        <w:t>The interquartile range is 13.24</w:t>
-      </w:r>
-    </w:p>
-    <w:p>
-      <w:pPr>
-        <w:pStyle w:val="ListParagraph"/>
-        <w:numPr>
-          <w:ilvl w:val="0"/>
-          <w:numId w:val="1"/>
-        </w:numPr>
-        <w:shd w:val="clear" w:color="auto" w:fill="FFFFFF"/>
-        <w:spacing w:after="150"/>
-        <w:rPr>
-          <w:rFonts w:ascii="Helvetica" w:hAnsi="Helvetica" w:cs="Helvetica"/>
-          <w:color w:val="333333"/>
-          <w:sz w:val="21"/>
-          <w:szCs w:val="21"/>
-        </w:rPr>
-      </w:pPr>
-      <w:r>
-        <w:rPr>
-          <w:rFonts w:ascii="Helvetica" w:eastAsia="Times New Roman" w:hAnsi="Helvetica" w:cs="Helvetica"/>
-          <w:color w:val="2F5496" w:themeColor="accent1" w:themeShade="BF"/>
-          <w:sz w:val="21"/>
-          <w:szCs w:val="21"/>
-          <w:lang w:eastAsia="zh-CN"/>
-        </w:rPr>
-        <w:t xml:space="preserve">The range is </w:t>
-      </w:r>
-      <w:r>
-        <w:rPr>
-          <w:rFonts w:ascii="Helvetica" w:eastAsia="Times New Roman" w:hAnsi="Helvetica" w:cs="Helvetica"/>
-          <w:color w:val="2F5496" w:themeColor="accent1" w:themeShade="BF"/>
-          <w:sz w:val="21"/>
-          <w:szCs w:val="21"/>
-          <w:lang w:eastAsia="zh-CN"/>
-        </w:rPr>
-        <w:t>58.50</w:t>
-      </w:r>
-      <w:r>
-        <w:rPr>
-          <w:rFonts w:ascii="Helvetica" w:eastAsia="Times New Roman" w:hAnsi="Helvetica" w:cs="Helvetica"/>
-          <w:color w:val="2F5496" w:themeColor="accent1" w:themeShade="BF"/>
-          <w:sz w:val="21"/>
-          <w:szCs w:val="21"/>
-          <w:lang w:eastAsia="zh-CN"/>
-        </w:rPr>
-        <w:t xml:space="preserve"> - </w:t>
-      </w:r>
-      <w:r>
-        <w:rPr>
-          <w:rFonts w:ascii="Helvetica" w:eastAsia="Times New Roman" w:hAnsi="Helvetica" w:cs="Helvetica"/>
-          <w:color w:val="2F5496" w:themeColor="accent1" w:themeShade="BF"/>
-          <w:sz w:val="21"/>
-          <w:szCs w:val="21"/>
-          <w:lang w:eastAsia="zh-CN"/>
-        </w:rPr>
-        <w:t>111.44</w:t>
-      </w:r>
-    </w:p>
-    <w:p>
-      <w:pPr>
-        <w:pStyle w:val="Heading4"/>
-        <w:shd w:val="clear" w:color="auto" w:fill="FFFFFF"/>
-        <w:spacing w:before="150" w:beforeAutospacing="0" w:after="150" w:afterAutospacing="0"/>
-        <w:rPr>
-          <w:rFonts w:ascii="inherit" w:hAnsi="inherit" w:cs="Helvetica"/>
-          <w:b w:val="0"/>
-          <w:bCs w:val="0"/>
-          <w:color w:val="333333"/>
-          <w:sz w:val="27"/>
-          <w:szCs w:val="27"/>
-        </w:rPr>
-      </w:pPr>
-      <w:r>
-        <w:rPr>
-          <w:rFonts w:ascii="inherit" w:hAnsi="inherit" w:cs="Helvetica"/>
-          <w:b w:val="0"/>
-          <w:bCs w:val="0"/>
-          <w:color w:val="333333"/>
-          <w:sz w:val="27"/>
-          <w:szCs w:val="27"/>
-        </w:rPr>
-        <w:t>3. Inferential statistics of the outcome variable</w:t>
-      </w:r>
-      <w:r>
-        <w:rPr>
-          <w:rFonts w:ascii="inherit" w:hAnsi="inherit" w:cs="Helvetica"/>
-          <w:b w:val="0"/>
-          <w:bCs w:val="0"/>
-          <w:color w:val="333333"/>
-          <w:sz w:val="27"/>
-          <w:szCs w:val="27"/>
-        </w:rPr>
-        <w:t xml:space="preserve"> (</w:t>
-      </w:r>
-      <w:r>
-        <w:rPr>
-          <w:rFonts w:ascii="inherit" w:hAnsi="inherit" w:cs="Helvetica"/>
-          <w:b w:val="0"/>
-          <w:bCs w:val="0"/>
-          <w:color w:val="2F5496" w:themeColor="accent1" w:themeShade="BF"/>
-          <w:sz w:val="27"/>
-          <w:szCs w:val="27"/>
-        </w:rPr>
-        <w:t>40% point</w:t>
-      </w:r>
-      <w:r>
-        <w:rPr>
-          <w:rFonts w:ascii="inherit" w:hAnsi="inherit" w:cs="Helvetica"/>
-          <w:b w:val="0"/>
-          <w:bCs w:val="0"/>
-          <w:color w:val="333333"/>
-          <w:sz w:val="27"/>
-          <w:szCs w:val="27"/>
-        </w:rPr>
-        <w:t>)</w:t>
-      </w:r>
     </w:p>
     <w:p>
       <w:pPr>
@@ -2068,234 +2437,9 @@
       </w:pPr>
       <w:r>
         <w:rPr>
-          <w:rFonts w:ascii="Helvetica" w:hAnsi="Helvetica" w:cs="Helvetica"/>
-          <w:color w:val="333333"/>
-          <w:sz w:val="21"/>
-          <w:szCs w:val="21"/>
-        </w:rPr>
-        <w:t>3.1 Random sample from the population</w:t>
-      </w:r>
-    </w:p>
-    <w:p>
-      <w:pPr>
-        <w:shd w:val="clear" w:color="auto" w:fill="FFFFFF"/>
-        <w:spacing w:after="150"/>
-        <w:rPr>
-          <w:rFonts w:ascii="Helvetica" w:eastAsia="Times New Roman" w:hAnsi="Helvetica" w:cs="Helvetica"/>
-          <w:color w:val="333333"/>
-          <w:sz w:val="21"/>
-          <w:szCs w:val="21"/>
-          <w:lang w:eastAsia="zh-CN"/>
-        </w:rPr>
-      </w:pPr>
-      <w:r>
-        <w:rPr>
-          <w:rFonts w:ascii="Helvetica" w:eastAsia="Times New Roman" w:hAnsi="Helvetica" w:cs="Helvetica"/>
-          <w:color w:val="333333"/>
-          <w:sz w:val="21"/>
-          <w:szCs w:val="21"/>
-          <w:lang w:eastAsia="zh-CN"/>
-        </w:rPr>
-        <w:t>3.1.1. Using the mean and standard deviation of </w:t>
-      </w:r>
-      <w:r>
-        <w:rPr>
-          <w:rFonts w:ascii="Helvetica" w:eastAsia="Times New Roman" w:hAnsi="Helvetica" w:cs="Helvetica"/>
-          <w:i/>
-          <w:iCs/>
-          <w:color w:val="333333"/>
-          <w:sz w:val="21"/>
-          <w:szCs w:val="21"/>
-          <w:lang w:eastAsia="zh-CN"/>
-        </w:rPr>
-        <w:t>vocabulary</w:t>
-      </w:r>
-      <w:r>
-        <w:rPr>
-          <w:rFonts w:ascii="Helvetica" w:eastAsia="Times New Roman" w:hAnsi="Helvetica" w:cs="Helvetica"/>
-          <w:color w:val="333333"/>
-          <w:sz w:val="21"/>
-          <w:szCs w:val="21"/>
-          <w:lang w:eastAsia="zh-CN"/>
-        </w:rPr>
-        <w:t> to generate a normally distributed variable and name it </w:t>
-      </w:r>
-      <w:r>
-        <w:rPr>
-          <w:rFonts w:ascii="Helvetica" w:eastAsia="Times New Roman" w:hAnsi="Helvetica" w:cs="Helvetica"/>
-          <w:i/>
-          <w:iCs/>
-          <w:color w:val="333333"/>
-          <w:sz w:val="21"/>
-          <w:szCs w:val="21"/>
-          <w:lang w:eastAsia="zh-CN"/>
-        </w:rPr>
-        <w:t>vocabulary_random</w:t>
-      </w:r>
-      <w:r>
-        <w:rPr>
-          <w:rFonts w:ascii="Helvetica" w:eastAsia="Times New Roman" w:hAnsi="Helvetica" w:cs="Helvetica"/>
-          <w:color w:val="333333"/>
-          <w:sz w:val="21"/>
-          <w:szCs w:val="21"/>
-          <w:lang w:eastAsia="zh-CN"/>
-        </w:rPr>
-        <w:t> (hint: use the rnorm function that randomly select a vector of numbers based on the number of observations, mean, and standard deviation you define).</w:t>
-      </w:r>
-    </w:p>
-    <w:p>
-      <w:pPr>
-        <w:shd w:val="clear" w:color="auto" w:fill="FFFFFF"/>
-        <w:spacing w:after="150"/>
-        <w:rPr>
-          <w:rFonts w:ascii="Helvetica" w:eastAsia="Times New Roman" w:hAnsi="Helvetica" w:cs="Helvetica"/>
-          <w:color w:val="333333"/>
-          <w:sz w:val="21"/>
-          <w:szCs w:val="21"/>
-          <w:lang w:eastAsia="zh-CN"/>
-        </w:rPr>
-      </w:pPr>
-      <w:r>
-        <w:rPr>
-          <w:rFonts w:ascii="Helvetica" w:eastAsia="Times New Roman" w:hAnsi="Helvetica" w:cs="Helvetica"/>
-          <w:color w:val="333333"/>
-          <w:sz w:val="21"/>
-          <w:szCs w:val="21"/>
-          <w:lang w:eastAsia="zh-CN"/>
-        </w:rPr>
-        <w:t>IMPORTANT NOTE: before simulation, make sure to put set.seed(123) in your code so you can get the same sample and same results with those in the key.</w:t>
-      </w:r>
-    </w:p>
-    <w:p>
-      <w:pPr>
-        <w:pStyle w:val="NormalWeb"/>
-        <w:shd w:val="clear" w:color="auto" w:fill="FFFFFF"/>
-        <w:spacing w:before="0" w:beforeAutospacing="0" w:after="150" w:afterAutospacing="0"/>
-        <w:rPr>
-          <w:rFonts w:ascii="Helvetica" w:hAnsi="Helvetica" w:cs="Helvetica"/>
-          <w:color w:val="333333"/>
-          <w:sz w:val="21"/>
-          <w:szCs w:val="21"/>
-        </w:rPr>
-      </w:pPr>
-      <w:r>
-        <w:rPr>
-          <w:rFonts w:ascii="Helvetica" w:hAnsi="Helvetica" w:cs="Helvetica"/>
-          <w:color w:val="333333"/>
-          <w:sz w:val="21"/>
-          <w:szCs w:val="21"/>
-          <w:shd w:val="clear" w:color="auto" w:fill="FFFFFF"/>
-        </w:rPr>
-        <w:t>3.1.2. Using the same type of plot you used for </w:t>
-      </w:r>
-      <w:r>
-        <w:rPr>
-          <w:rStyle w:val="Emphasis"/>
-          <w:rFonts w:ascii="Helvetica" w:hAnsi="Helvetica" w:cs="Helvetica"/>
-          <w:color w:val="333333"/>
-          <w:sz w:val="21"/>
-          <w:szCs w:val="21"/>
-          <w:shd w:val="clear" w:color="auto" w:fill="FFFFFF"/>
-        </w:rPr>
-        <w:t>vocabulary</w:t>
-      </w:r>
-      <w:r>
-        <w:rPr>
-          <w:rFonts w:ascii="Helvetica" w:hAnsi="Helvetica" w:cs="Helvetica"/>
-          <w:color w:val="333333"/>
-          <w:sz w:val="21"/>
-          <w:szCs w:val="21"/>
-          <w:shd w:val="clear" w:color="auto" w:fill="FFFFFF"/>
-        </w:rPr>
-        <w:t>, plot the distribution of </w:t>
-      </w:r>
-      <w:r>
-        <w:rPr>
-          <w:rStyle w:val="Emphasis"/>
-          <w:rFonts w:ascii="Helvetica" w:hAnsi="Helvetica" w:cs="Helvetica"/>
-          <w:color w:val="333333"/>
-          <w:sz w:val="21"/>
-          <w:szCs w:val="21"/>
-          <w:shd w:val="clear" w:color="auto" w:fill="FFFFFF"/>
-        </w:rPr>
-        <w:t>vocabulary_random</w:t>
-      </w:r>
-      <w:r>
-        <w:rPr>
-          <w:rFonts w:ascii="Helvetica" w:hAnsi="Helvetica" w:cs="Helvetica"/>
-          <w:color w:val="333333"/>
-          <w:sz w:val="21"/>
-          <w:szCs w:val="21"/>
-          <w:shd w:val="clear" w:color="auto" w:fill="FFFFFF"/>
-        </w:rPr>
-        <w:t> and compare the two plots. You may choose one of the two ways to do this: (a) use base R code to put the two plots side-by-side, or (b) use {ggplot2} package to put the two into one plot</w:t>
-      </w:r>
-      <w:r>
-        <w:rPr>
-          <w:rFonts w:ascii="Helvetica" w:hAnsi="Helvetica" w:cs="Helvetica"/>
-          <w:color w:val="333333"/>
-          <w:sz w:val="21"/>
-          <w:szCs w:val="21"/>
-        </w:rPr>
-        <w:t>.</w:t>
-      </w:r>
-    </w:p>
-    <w:p>
-      <w:pPr>
-        <w:pStyle w:val="ListParagraph"/>
-        <w:numPr>
-          <w:ilvl w:val="0"/>
-          <w:numId w:val="1"/>
-        </w:numPr>
-        <w:shd w:val="clear" w:color="auto" w:fill="FFFFFF"/>
-        <w:spacing w:after="150"/>
-        <w:rPr>
-          <w:rFonts w:ascii="Helvetica" w:hAnsi="Helvetica" w:cs="Helvetica"/>
-          <w:color w:val="333333"/>
-          <w:sz w:val="21"/>
-          <w:szCs w:val="21"/>
-        </w:rPr>
-      </w:pPr>
-      <w:r>
-        <w:rPr>
-          <w:rFonts w:ascii="Helvetica" w:eastAsia="Times New Roman" w:hAnsi="Helvetica" w:cs="Helvetica"/>
-          <w:color w:val="2F5496" w:themeColor="accent1" w:themeShade="BF"/>
-          <w:sz w:val="21"/>
-          <w:szCs w:val="21"/>
-          <w:lang w:eastAsia="zh-CN"/>
-        </w:rPr>
-        <w:t>Option (a)</w:t>
-      </w:r>
-    </w:p>
-    <w:p>
-      <w:pPr>
-        <w:pStyle w:val="NormalWeb"/>
-        <w:shd w:val="clear" w:color="auto" w:fill="FFFFFF"/>
-        <w:spacing w:before="0" w:beforeAutospacing="0" w:after="150" w:afterAutospacing="0"/>
-        <w:rPr>
-          <w:rFonts w:ascii="Helvetica" w:hAnsi="Helvetica" w:cs="Helvetica"/>
-          <w:color w:val="333333"/>
-          <w:sz w:val="21"/>
-          <w:szCs w:val="21"/>
-        </w:rPr>
-      </w:pPr>
-    </w:p>
-    <w:p>
-      <w:pPr>
-        <w:pStyle w:val="NormalWeb"/>
-        <w:shd w:val="clear" w:color="auto" w:fill="FFFFFF"/>
-        <w:spacing w:before="0" w:beforeAutospacing="0" w:after="150" w:afterAutospacing="0"/>
-        <w:rPr>
-          <w:rFonts w:ascii="Helvetica" w:hAnsi="Helvetica" w:cs="Helvetica"/>
-          <w:color w:val="333333"/>
-          <w:sz w:val="21"/>
-          <w:szCs w:val="21"/>
-        </w:rPr>
-      </w:pPr>
-      <w:r>
-        <w:rPr>
           <w:noProof/>
         </w:rPr>
+        <w:lastRenderedPageBreak/>
         <w:drawing>
           <wp:inline distT="0" distB="0" distL="0" distR="0" wp14:anchorId="361F1E54" wp14:editId="15309B4B">
             <wp:extent cx="4586605" cy="3116049"/>
@@ -2349,7 +2493,6 @@
         <w:rPr>
           <w:noProof/>
         </w:rPr>
-        <w:lastRenderedPageBreak/>
         <w:drawing>
           <wp:inline distT="0" distB="0" distL="0" distR="0" wp14:anchorId="31674895" wp14:editId="5C446439">
             <wp:extent cx="4646797" cy="3156942"/>
@@ -2442,6 +2585,7 @@
         <w:rPr>
           <w:noProof/>
         </w:rPr>
+        <w:lastRenderedPageBreak/>
         <w:drawing>
           <wp:inline distT="0" distB="0" distL="0" distR="0" wp14:anchorId="5FD4228A" wp14:editId="76E6FC7F">
             <wp:extent cx="5747318" cy="3904615"/>
@@ -2524,7 +2668,6 @@
           <w:sz w:val="21"/>
           <w:szCs w:val="21"/>
         </w:rPr>
-        <w:lastRenderedPageBreak/>
         <w:t>3.1.</w:t>
       </w:r>
       <w:r>
@@ -2691,7 +2834,29 @@
           <w:szCs w:val="21"/>
           <w:lang w:eastAsia="zh-CN"/>
         </w:rPr>
-        <w:t xml:space="preserve">and vocabulary_random </w:t>
+        <w:t xml:space="preserve">and </w:t>
+      </w:r>
+      <w:proofErr w:type="spellStart"/>
+      <w:r>
+        <w:rPr>
+          <w:rFonts w:ascii="Helvetica" w:eastAsia="Times New Roman" w:hAnsi="Helvetica" w:cs="Helvetica"/>
+          <w:color w:val="2F5496" w:themeColor="accent1" w:themeShade="BF"/>
+          <w:sz w:val="21"/>
+          <w:szCs w:val="21"/>
+          <w:lang w:eastAsia="zh-CN"/>
+        </w:rPr>
+        <w:t>vocabulary_random</w:t>
+      </w:r>
+      <w:proofErr w:type="spellEnd"/>
+      <w:r>
+        <w:rPr>
+          <w:rFonts w:ascii="Helvetica" w:eastAsia="Times New Roman" w:hAnsi="Helvetica" w:cs="Helvetica"/>
+          <w:color w:val="2F5496" w:themeColor="accent1" w:themeShade="BF"/>
+          <w:sz w:val="21"/>
+          <w:szCs w:val="21"/>
+          <w:lang w:eastAsia="zh-CN"/>
+        </w:rPr>
+        <w:t xml:space="preserve"> </w:t>
       </w:r>
       <w:r>
         <w:rPr>
@@ -2823,6 +2988,11 @@
     </w:p>
     <w:p>
       <w:pPr>
+        <w:pStyle w:val="ListParagraph"/>
+        <w:numPr>
+          <w:ilvl w:val="0"/>
+          <w:numId w:val="8"/>
+        </w:numPr>
         <w:shd w:val="clear" w:color="auto" w:fill="FFFFFF"/>
         <w:spacing w:after="150"/>
         <w:rPr>
@@ -2903,6 +3073,32 @@
           <w:lang w:eastAsia="zh-CN"/>
         </w:rPr>
         <w:t xml:space="preserve"> to see if your assumption holds).</w:t>
+      </w:r>
+    </w:p>
+    <w:p>
+      <w:pPr>
+        <w:pStyle w:val="NormalWeb"/>
+        <w:numPr>
+          <w:ilvl w:val="1"/>
+          <w:numId w:val="8"/>
+        </w:numPr>
+        <w:shd w:val="clear" w:color="auto" w:fill="FFFFFF"/>
+        <w:spacing w:before="0" w:beforeAutospacing="0" w:after="150" w:afterAutospacing="0"/>
+        <w:rPr>
+          <w:rFonts w:ascii="Helvetica" w:hAnsi="Helvetica" w:cs="Helvetica"/>
+          <w:color w:val="2F5496" w:themeColor="accent1" w:themeShade="BF"/>
+          <w:sz w:val="21"/>
+          <w:szCs w:val="21"/>
+        </w:rPr>
+      </w:pPr>
+      <w:r>
+        <w:rPr>
+          <w:rFonts w:ascii="Helvetica" w:hAnsi="Helvetica" w:cs="Helvetica"/>
+          <w:color w:val="2F5496" w:themeColor="accent1" w:themeShade="BF"/>
+          <w:sz w:val="21"/>
+          <w:szCs w:val="21"/>
+        </w:rPr>
+        <w:t>The mean value of vocabulary is not significantly different from the population mean.</w:t>
       </w:r>
     </w:p>
     <w:p>
@@ -2910,7 +3106,71 @@
         <w:pStyle w:val="NormalWeb"/>
         <w:numPr>
           <w:ilvl w:val="0"/>
-          <w:numId w:val="5"/>
+          <w:numId w:val="8"/>
+        </w:numPr>
+        <w:shd w:val="clear" w:color="auto" w:fill="FFFFFF"/>
+        <w:spacing w:after="150"/>
+        <w:rPr>
+          <w:rFonts w:ascii="Helvetica" w:hAnsi="Helvetica" w:cs="Helvetica"/>
+          <w:color w:val="333333"/>
+          <w:sz w:val="21"/>
+          <w:szCs w:val="21"/>
+        </w:rPr>
+      </w:pPr>
+      <w:r>
+        <w:rPr>
+          <w:rFonts w:ascii="Helvetica" w:hAnsi="Helvetica" w:cs="Helvetica"/>
+          <w:color w:val="333333"/>
+          <w:sz w:val="21"/>
+          <w:szCs w:val="21"/>
+        </w:rPr>
+        <w:t xml:space="preserve">3.2.2. What is the mean of </w:t>
+      </w:r>
+      <w:proofErr w:type="spellStart"/>
+      <w:r>
+        <w:rPr>
+          <w:rFonts w:ascii="Helvetica" w:hAnsi="Helvetica" w:cs="Helvetica"/>
+          <w:color w:val="333333"/>
+          <w:sz w:val="21"/>
+          <w:szCs w:val="21"/>
+        </w:rPr>
+        <w:t>vocabulary_random</w:t>
+      </w:r>
+      <w:proofErr w:type="spellEnd"/>
+      <w:r>
+        <w:rPr>
+          <w:rFonts w:ascii="Helvetica" w:hAnsi="Helvetica" w:cs="Helvetica"/>
+          <w:color w:val="333333"/>
+          <w:sz w:val="21"/>
+          <w:szCs w:val="21"/>
+        </w:rPr>
+        <w:t xml:space="preserve">? Is it </w:t>
+      </w:r>
+      <w:r>
+        <w:rPr>
+          <w:rFonts w:ascii="Helvetica" w:hAnsi="Helvetica" w:cs="Helvetica"/>
+          <w:color w:val="333333"/>
+          <w:sz w:val="21"/>
+          <w:szCs w:val="21"/>
+        </w:rPr>
+        <w:t>equal to</w:t>
+      </w:r>
+      <w:r>
+        <w:rPr>
+          <w:rFonts w:ascii="Helvetica" w:hAnsi="Helvetica" w:cs="Helvetica"/>
+          <w:color w:val="333333"/>
+          <w:sz w:val="21"/>
+          <w:szCs w:val="21"/>
+        </w:rPr>
+        <w:t xml:space="preserve"> the mean of *vocabulary*? Explain why they are identical/not identical.</w:t>
+      </w:r>
+    </w:p>
+    <w:p>
+      <w:pPr>
+        <w:pStyle w:val="NormalWeb"/>
+        <w:numPr>
+          <w:ilvl w:val="1"/>
+          <w:numId w:val="8"/>
         </w:numPr>
         <w:shd w:val="clear" w:color="auto" w:fill="FFFFFF"/>
         <w:spacing w:before="0" w:beforeAutospacing="0" w:after="150" w:afterAutospacing="0"/>
@@ -2928,47 +3188,45 @@
           <w:sz w:val="21"/>
           <w:szCs w:val="21"/>
         </w:rPr>
-        <w:t>The mean value of vocabulary is not significantly different from the population mean.</w:t>
-      </w:r>
-    </w:p>
-    <w:p>
-      <w:pPr>
-        <w:pStyle w:val="NormalWeb"/>
-        <w:shd w:val="clear" w:color="auto" w:fill="FFFFFF"/>
-        <w:spacing w:after="150"/>
-        <w:rPr>
-          <w:rFonts w:ascii="Helvetica" w:hAnsi="Helvetica" w:cs="Helvetica"/>
-          <w:color w:val="333333"/>
-          <w:sz w:val="21"/>
-          <w:szCs w:val="21"/>
-        </w:rPr>
-      </w:pPr>
-      <w:r>
-        <w:rPr>
-          <w:rFonts w:ascii="Helvetica" w:hAnsi="Helvetica" w:cs="Helvetica"/>
-          <w:color w:val="333333"/>
-          <w:sz w:val="21"/>
-          <w:szCs w:val="21"/>
-        </w:rPr>
-        <w:t xml:space="preserve">3.2.2. What is the mean of vocabulary_random? Is it </w:t>
-      </w:r>
-      <w:r>
-        <w:rPr>
-          <w:rFonts w:ascii="Helvetica" w:hAnsi="Helvetica" w:cs="Helvetica"/>
-          <w:color w:val="333333"/>
-          <w:sz w:val="21"/>
-          <w:szCs w:val="21"/>
-        </w:rPr>
-        <w:t>equal to</w:t>
-      </w:r>
-      <w:r>
-        <w:rPr>
-          <w:rFonts w:ascii="Helvetica" w:hAnsi="Helvetica" w:cs="Helvetica"/>
-          <w:color w:val="333333"/>
-          <w:sz w:val="21"/>
-          <w:szCs w:val="21"/>
-        </w:rPr>
-        <w:t xml:space="preserve"> the mean of *vocabulary*? Explain why they are identical/not identical.</w:t>
+        <w:t xml:space="preserve">The </w:t>
+      </w:r>
+      <w:r>
+        <w:rPr>
+          <w:rFonts w:ascii="Helvetica" w:hAnsi="Helvetica" w:cs="Helvetica"/>
+          <w:color w:val="2F5496" w:themeColor="accent1" w:themeShade="BF"/>
+          <w:sz w:val="21"/>
+          <w:szCs w:val="21"/>
+        </w:rPr>
+        <w:t xml:space="preserve">mean of </w:t>
+      </w:r>
+      <w:proofErr w:type="spellStart"/>
+      <w:r>
+        <w:rPr>
+          <w:rFonts w:ascii="Helvetica" w:hAnsi="Helvetica" w:cs="Helvetica"/>
+          <w:color w:val="2F5496" w:themeColor="accent1" w:themeShade="BF"/>
+          <w:sz w:val="21"/>
+          <w:szCs w:val="21"/>
+        </w:rPr>
+        <w:t>vocabulary_random</w:t>
+      </w:r>
+      <w:proofErr w:type="spellEnd"/>
+      <w:r>
+        <w:rPr>
+          <w:rFonts w:ascii="Helvetica" w:hAnsi="Helvetica" w:cs="Helvetica"/>
+          <w:color w:val="2F5496" w:themeColor="accent1" w:themeShade="BF"/>
+          <w:sz w:val="21"/>
+          <w:szCs w:val="21"/>
+        </w:rPr>
+        <w:t xml:space="preserve"> </w:t>
+      </w:r>
+      <w:r>
+        <w:rPr>
+          <w:rFonts w:ascii="Helvetica" w:hAnsi="Helvetica" w:cs="Helvetica"/>
+          <w:color w:val="2F5496" w:themeColor="accent1" w:themeShade="BF"/>
+          <w:sz w:val="21"/>
+          <w:szCs w:val="21"/>
+        </w:rPr>
+        <w:t xml:space="preserve">is 87.77 while the mean of vocabulary is 88.12. </w:t>
       </w:r>
     </w:p>
     <w:p>
@@ -2976,91 +3234,72 @@
         <w:pStyle w:val="NormalWeb"/>
         <w:numPr>
           <w:ilvl w:val="0"/>
-          <w:numId w:val="5"/>
+          <w:numId w:val="8"/>
         </w:numPr>
         <w:shd w:val="clear" w:color="auto" w:fill="FFFFFF"/>
         <w:spacing w:before="0" w:beforeAutospacing="0" w:after="150" w:afterAutospacing="0"/>
         <w:rPr>
           <w:rFonts w:ascii="Helvetica" w:hAnsi="Helvetica" w:cs="Helvetica"/>
-          <w:color w:val="2F5496" w:themeColor="accent1" w:themeShade="BF"/>
-          <w:sz w:val="21"/>
-          <w:szCs w:val="21"/>
-        </w:rPr>
-      </w:pPr>
-      <w:r>
-        <w:rPr>
-          <w:rFonts w:ascii="Helvetica" w:hAnsi="Helvetica" w:cs="Helvetica"/>
-          <w:color w:val="2F5496" w:themeColor="accent1" w:themeShade="BF"/>
-          <w:sz w:val="21"/>
-          <w:szCs w:val="21"/>
-        </w:rPr>
-        <w:t xml:space="preserve">The </w:t>
-      </w:r>
-      <w:r>
-        <w:rPr>
-          <w:rFonts w:ascii="Helvetica" w:hAnsi="Helvetica" w:cs="Helvetica"/>
-          <w:color w:val="2F5496" w:themeColor="accent1" w:themeShade="BF"/>
-          <w:sz w:val="21"/>
-          <w:szCs w:val="21"/>
-        </w:rPr>
-        <w:t xml:space="preserve">mean of vocabulary_random </w:t>
-      </w:r>
-      <w:r>
-        <w:rPr>
-          <w:rFonts w:ascii="Helvetica" w:hAnsi="Helvetica" w:cs="Helvetica"/>
-          <w:color w:val="2F5496" w:themeColor="accent1" w:themeShade="BF"/>
-          <w:sz w:val="21"/>
-          <w:szCs w:val="21"/>
-        </w:rPr>
-        <w:t xml:space="preserve">is 87.77 while the mean of vocabulary is 88.12. </w:t>
+          <w:color w:val="333333"/>
+          <w:sz w:val="21"/>
+          <w:szCs w:val="21"/>
+        </w:rPr>
+      </w:pPr>
+      <w:r>
+        <w:rPr>
+          <w:rFonts w:ascii="Helvetica" w:hAnsi="Helvetica" w:cs="Helvetica"/>
+          <w:color w:val="333333"/>
+          <w:sz w:val="21"/>
+          <w:szCs w:val="21"/>
+        </w:rPr>
+        <w:lastRenderedPageBreak/>
+        <w:t xml:space="preserve">3.2.3. We consider the population mean is equal to the mean of </w:t>
+      </w:r>
+      <w:proofErr w:type="spellStart"/>
+      <w:r>
+        <w:rPr>
+          <w:rFonts w:ascii="Helvetica" w:hAnsi="Helvetica" w:cs="Helvetica"/>
+          <w:color w:val="333333"/>
+          <w:sz w:val="21"/>
+          <w:szCs w:val="21"/>
+        </w:rPr>
+        <w:t>vocabulary_random</w:t>
+      </w:r>
+      <w:proofErr w:type="spellEnd"/>
+      <w:r>
+        <w:rPr>
+          <w:rFonts w:ascii="Helvetica" w:hAnsi="Helvetica" w:cs="Helvetica"/>
+          <w:color w:val="333333"/>
+          <w:sz w:val="21"/>
+          <w:szCs w:val="21"/>
+        </w:rPr>
+        <w:t xml:space="preserve">. To test whether your null hypothesis in 3.2.1 is true, run a one-sample t-test and write </w:t>
+      </w:r>
+      <w:r>
+        <w:rPr>
+          <w:rFonts w:ascii="Helvetica" w:hAnsi="Helvetica" w:cs="Helvetica"/>
+          <w:color w:val="333333"/>
+          <w:sz w:val="21"/>
+          <w:szCs w:val="21"/>
+        </w:rPr>
+        <w:t>2-3</w:t>
+      </w:r>
+      <w:r>
+        <w:rPr>
+          <w:rFonts w:ascii="Helvetica" w:hAnsi="Helvetica" w:cs="Helvetica"/>
+          <w:color w:val="333333"/>
+          <w:sz w:val="21"/>
+          <w:szCs w:val="21"/>
+        </w:rPr>
+        <w:t xml:space="preserve"> sentences to interpret your result.</w:t>
       </w:r>
     </w:p>
     <w:p>
       <w:pPr>
-        <w:pStyle w:val="NormalWeb"/>
-        <w:shd w:val="clear" w:color="auto" w:fill="FFFFFF"/>
-        <w:spacing w:before="0" w:beforeAutospacing="0" w:after="150" w:afterAutospacing="0"/>
-        <w:rPr>
-          <w:rFonts w:ascii="Helvetica" w:hAnsi="Helvetica" w:cs="Helvetica"/>
-          <w:color w:val="333333"/>
-          <w:sz w:val="21"/>
-          <w:szCs w:val="21"/>
-        </w:rPr>
-      </w:pPr>
-      <w:r>
-        <w:rPr>
-          <w:rFonts w:ascii="Helvetica" w:hAnsi="Helvetica" w:cs="Helvetica"/>
-          <w:color w:val="333333"/>
-          <w:sz w:val="21"/>
-          <w:szCs w:val="21"/>
-        </w:rPr>
-        <w:t xml:space="preserve">3.2.3. We consider the population mean is equal to the mean of vocabulary_random. To test whether your null hypothesis in 3.2.1 is true, run a one-sample t-test and write </w:t>
-      </w:r>
-      <w:r>
-        <w:rPr>
-          <w:rFonts w:ascii="Helvetica" w:hAnsi="Helvetica" w:cs="Helvetica"/>
-          <w:color w:val="333333"/>
-          <w:sz w:val="21"/>
-          <w:szCs w:val="21"/>
-        </w:rPr>
-        <w:t>2-3</w:t>
-      </w:r>
-      <w:r>
-        <w:rPr>
-          <w:rFonts w:ascii="Helvetica" w:hAnsi="Helvetica" w:cs="Helvetica"/>
-          <w:color w:val="333333"/>
-          <w:sz w:val="21"/>
-          <w:szCs w:val="21"/>
-        </w:rPr>
-        <w:t xml:space="preserve"> sentences to interpret your result.</w:t>
-      </w:r>
-    </w:p>
-    <w:p>
-      <w:pPr>
         <w:pStyle w:val="ListParagraph"/>
         <w:numPr>
-          <w:ilvl w:val="0"/>
-          <w:numId w:val="5"/>
+          <w:ilvl w:val="1"/>
+          <w:numId w:val="8"/>
         </w:numPr>
         <w:shd w:val="clear" w:color="auto" w:fill="FFFFFF"/>
         <w:spacing w:after="150"/>
@@ -3210,6 +3449,119 @@
 <file path=word/numbering.xml><?xml version="1.0" encoding="utf-8"?>
 <w:numbering xmlns:wpc="http://schemas.microsoft.com/office/word/2010/wordprocessingCanvas" xmlns:cx="http://schemas.microsoft.com/office/drawing/2014/chartex" xmlns:cx1="http://schemas.microsoft.com/office/drawing/2015/9/8/chartex" xmlns:cx2="http://schemas.microsoft.com/office/drawing/2015/10/21/chartex" xmlns:cx3="http://schemas.microsoft.com/office/drawing/2016/5/9/chartex" xmlns:cx4="http://schemas.microsoft.com/office/drawing/2016/5/10/chartex" xmlns:cx5="http://schemas.microsoft.com/office/drawing/2016/5/11/chartex" xmlns:cx6="http://schemas.microsoft.com/office/drawing/2016/5/12/chartex" xmlns:cx7="http://schemas.microsoft.com/office/drawing/2016/5/13/chartex" xmlns:cx8="http://schemas.microsoft.com/office/drawing/2016/5/14/chartex" xmlns:mc="http://schemas.openxmlformats.org/markup-compatibility/2006" xmlns:aink="http://schemas.microsoft.com/office/drawing/2016/ink" xmlns:am3d="http://schemas.microsoft.com/office/drawing/2017/model3d" xmlns:o="urn:schemas-microsoft-com:office:office" xmlns:r="http://schemas.openxmlformats.org/officeDocument/2006/relationships" xmlns:m="http://schemas.openxmlformats.org/officeDocument/2006/math" xmlns:v="urn:schemas-microsoft-com:vml" xmlns:wp14="http://schemas.microsoft.com/office/word/2010/wordprocessingDrawing" xmlns:wp="http://schemas.openxmlformats.org/drawingml/2006/wordprocessingDrawing" xmlns:w10="urn:schemas-microsoft-com:office:word" xmlns:w="http://schemas.openxmlformats.org/wordprocessingml/2006/main" xmlns:w14="http://schemas.microsoft.com/office/word/2010/wordml" xmlns:w15="http://schemas.microsoft.com/office/word/2012/wordml" xmlns:w16cex="http://schemas.microsoft.com/office/word/2018/wordml/cex" xmlns:w16cid="http://schemas.microsoft.com/office/word/2016/wordml/cid" xmlns:w16="http://schemas.microsoft.com/office/word/2018/wordml" xmlns:w16sdtdh="http://schemas.microsoft.com/office/word/2020/wordml/sdtdatahash" xmlns:w16se="http://schemas.microsoft.com/office/word/2015/wordml/symex" xmlns:wpg="http://schemas.microsoft.com/office/word/2010/wordprocessingGroup" xmlns:wpi="http://schemas.microsoft.com/office/word/2010/wordprocessingInk" xmlns:wne="http://schemas.microsoft.com/office/word/2006/wordml" xmlns:wps="http://schemas.microsoft.com/office/word/2010/wordprocessingShape" mc:Ignorable="w14 w15 w16se w16cid w16 w16cex w16sdtdh wp14">
   <w:abstractNum w:abstractNumId="0" w15:restartNumberingAfterBreak="0">
+    <w:nsid w:val="04990EE0"/>
+    <w:multiLevelType w:val="hybridMultilevel"/>
+    <w:tmpl w:val="CB6CA128"/>
+    <w:lvl w:ilvl="0" w:tplc="04090001">
+      <w:start w:val="1"/>
+      <w:numFmt w:val="bullet"/>
+      <w:lvlText w:val=""/>
+      <w:lvlJc w:val="left"/>
+      <w:pPr>
+        <w:ind w:left="720" w:hanging="360"/>
+      </w:pPr>
+      <w:rPr>
+        <w:rFonts w:ascii="Symbol" w:hAnsi="Symbol" w:hint="default"/>
+      </w:rPr>
+    </w:lvl>
+    <w:lvl w:ilvl="1" w:tplc="04090003">
+      <w:start w:val="1"/>
+      <w:numFmt w:val="bullet"/>
+      <w:lvlText w:val="o"/>
+      <w:lvlJc w:val="left"/>
+      <w:pPr>
+        <w:ind w:left="1440" w:hanging="360"/>
+      </w:pPr>
+      <w:rPr>
+        <w:rFonts w:ascii="Courier New" w:hAnsi="Courier New" w:cs="Courier New" w:hint="default"/>
+      </w:rPr>
+    </w:lvl>
+    <w:lvl w:ilvl="2" w:tplc="04090005" w:tentative="1">
+      <w:start w:val="1"/>
+      <w:numFmt w:val="bullet"/>
+      <w:lvlText w:val=""/>
+      <w:lvlJc w:val="left"/>
+      <w:pPr>
+        <w:ind w:left="2160" w:hanging="360"/>
+      </w:pPr>
+      <w:rPr>
+        <w:rFonts w:ascii="Wingdings" w:hAnsi="Wingdings" w:hint="default"/>
+      </w:rPr>
+    </w:lvl>
+    <w:lvl w:ilvl="3" w:tplc="04090001" w:tentative="1">
+      <w:start w:val="1"/>
+      <w:numFmt w:val="bullet"/>
+      <w:lvlText w:val=""/>
+      <w:lvlJc w:val="left"/>
+      <w:pPr>
+        <w:ind w:left="2880" w:hanging="360"/>
+      </w:pPr>
+      <w:rPr>
+        <w:rFonts w:ascii="Symbol" w:hAnsi="Symbol" w:hint="default"/>
+      </w:rPr>
+    </w:lvl>
+    <w:lvl w:ilvl="4" w:tplc="04090003" w:tentative="1">
+      <w:start w:val="1"/>
+      <w:numFmt w:val="bullet"/>
+      <w:lvlText w:val="o"/>
+      <w:lvlJc w:val="left"/>
+      <w:pPr>
+        <w:ind w:left="3600" w:hanging="360"/>
+      </w:pPr>
+      <w:rPr>
+        <w:rFonts w:ascii="Courier New" w:hAnsi="Courier New" w:cs="Courier New" w:hint="default"/>
+      </w:rPr>
+    </w:lvl>
+    <w:lvl w:ilvl="5" w:tplc="04090005" w:tentative="1">
+      <w:start w:val="1"/>
+      <w:numFmt w:val="bullet"/>
+      <w:lvlText w:val=""/>
+      <w:lvlJc w:val="left"/>
+      <w:pPr>
+        <w:ind w:left="4320" w:hanging="360"/>
+      </w:pPr>
+      <w:rPr>
+        <w:rFonts w:ascii="Wingdings" w:hAnsi="Wingdings" w:hint="default"/>
+      </w:rPr>
+    </w:lvl>
+    <w:lvl w:ilvl="6" w:tplc="04090001" w:tentative="1">
+      <w:start w:val="1"/>
+      <w:numFmt w:val="bullet"/>
+      <w:lvlText w:val=""/>
+      <w:lvlJc w:val="left"/>
+      <w:pPr>
+        <w:ind w:left="5040" w:hanging="360"/>
+      </w:pPr>
+      <w:rPr>
+        <w:rFonts w:ascii="Symbol" w:hAnsi="Symbol" w:hint="default"/>
+      </w:rPr>
+    </w:lvl>
+    <w:lvl w:ilvl="7" w:tplc="04090003" w:tentative="1">
+      <w:start w:val="1"/>
+      <w:numFmt w:val="bullet"/>
+      <w:lvlText w:val="o"/>
+      <w:lvlJc w:val="left"/>
+      <w:pPr>
+        <w:ind w:left="5760" w:hanging="360"/>
+      </w:pPr>
+      <w:rPr>
+        <w:rFonts w:ascii="Courier New" w:hAnsi="Courier New" w:cs="Courier New" w:hint="default"/>
+      </w:rPr>
+    </w:lvl>
+    <w:lvl w:ilvl="8" w:tplc="04090005" w:tentative="1">
+      <w:start w:val="1"/>
+      <w:numFmt w:val="bullet"/>
+      <w:lvlText w:val=""/>
+      <w:lvlJc w:val="left"/>
+      <w:pPr>
+        <w:ind w:left="6480" w:hanging="360"/>
+      </w:pPr>
+      <w:rPr>
+        <w:rFonts w:ascii="Wingdings" w:hAnsi="Wingdings" w:hint="default"/>
+      </w:rPr>
+    </w:lvl>
+  </w:abstractNum>
+  <w:abstractNum w:abstractNumId="1" w15:restartNumberingAfterBreak="0">
     <w:nsid w:val="238974E6"/>
     <w:multiLevelType w:val="hybridMultilevel"/>
     <w:tmpl w:val="7068D290"/>
@@ -3322,7 +3674,120 @@
       </w:rPr>
     </w:lvl>
   </w:abstractNum>
-  <w:abstractNum w:abstractNumId="1" w15:restartNumberingAfterBreak="0">
+  <w:abstractNum w:abstractNumId="2" w15:restartNumberingAfterBreak="0">
+    <w:nsid w:val="23E83F6F"/>
+    <w:multiLevelType w:val="hybridMultilevel"/>
+    <w:tmpl w:val="9236ACAE"/>
+    <w:lvl w:ilvl="0" w:tplc="04090001">
+      <w:start w:val="1"/>
+      <w:numFmt w:val="bullet"/>
+      <w:lvlText w:val=""/>
+      <w:lvlJc w:val="left"/>
+      <w:pPr>
+        <w:ind w:left="720" w:hanging="360"/>
+      </w:pPr>
+      <w:rPr>
+        <w:rFonts w:ascii="Symbol" w:hAnsi="Symbol" w:hint="default"/>
+      </w:rPr>
+    </w:lvl>
+    <w:lvl w:ilvl="1" w:tplc="04090003" w:tentative="1">
+      <w:start w:val="1"/>
+      <w:numFmt w:val="bullet"/>
+      <w:lvlText w:val="o"/>
+      <w:lvlJc w:val="left"/>
+      <w:pPr>
+        <w:ind w:left="1440" w:hanging="360"/>
+      </w:pPr>
+      <w:rPr>
+        <w:rFonts w:ascii="Courier New" w:hAnsi="Courier New" w:cs="Courier New" w:hint="default"/>
+      </w:rPr>
+    </w:lvl>
+    <w:lvl w:ilvl="2" w:tplc="04090005" w:tentative="1">
+      <w:start w:val="1"/>
+      <w:numFmt w:val="bullet"/>
+      <w:lvlText w:val=""/>
+      <w:lvlJc w:val="left"/>
+      <w:pPr>
+        <w:ind w:left="2160" w:hanging="360"/>
+      </w:pPr>
+      <w:rPr>
+        <w:rFonts w:ascii="Wingdings" w:hAnsi="Wingdings" w:hint="default"/>
+      </w:rPr>
+    </w:lvl>
+    <w:lvl w:ilvl="3" w:tplc="04090001" w:tentative="1">
+      <w:start w:val="1"/>
+      <w:numFmt w:val="bullet"/>
+      <w:lvlText w:val=""/>
+      <w:lvlJc w:val="left"/>
+      <w:pPr>
+        <w:ind w:left="2880" w:hanging="360"/>
+      </w:pPr>
+      <w:rPr>
+        <w:rFonts w:ascii="Symbol" w:hAnsi="Symbol" w:hint="default"/>
+      </w:rPr>
+    </w:lvl>
+    <w:lvl w:ilvl="4" w:tplc="04090003" w:tentative="1">
+      <w:start w:val="1"/>
+      <w:numFmt w:val="bullet"/>
+      <w:lvlText w:val="o"/>
+      <w:lvlJc w:val="left"/>
+      <w:pPr>
+        <w:ind w:left="3600" w:hanging="360"/>
+      </w:pPr>
+      <w:rPr>
+        <w:rFonts w:ascii="Courier New" w:hAnsi="Courier New" w:cs="Courier New" w:hint="default"/>
+      </w:rPr>
+    </w:lvl>
+    <w:lvl w:ilvl="5" w:tplc="04090005" w:tentative="1">
+      <w:start w:val="1"/>
+      <w:numFmt w:val="bullet"/>
+      <w:lvlText w:val=""/>
+      <w:lvlJc w:val="left"/>
+      <w:pPr>
+        <w:ind w:left="4320" w:hanging="360"/>
+      </w:pPr>
+      <w:rPr>
+        <w:rFonts w:ascii="Wingdings" w:hAnsi="Wingdings" w:hint="default"/>
+      </w:rPr>
+    </w:lvl>
+    <w:lvl w:ilvl="6" w:tplc="04090001" w:tentative="1">
+      <w:start w:val="1"/>
+      <w:numFmt w:val="bullet"/>
+      <w:lvlText w:val=""/>
+      <w:lvlJc w:val="left"/>
+      <w:pPr>
+        <w:ind w:left="5040" w:hanging="360"/>
+      </w:pPr>
+      <w:rPr>
+        <w:rFonts w:ascii="Symbol" w:hAnsi="Symbol" w:hint="default"/>
+      </w:rPr>
+    </w:lvl>
+    <w:lvl w:ilvl="7" w:tplc="04090003" w:tentative="1">
+      <w:start w:val="1"/>
+      <w:numFmt w:val="bullet"/>
+      <w:lvlText w:val="o"/>
+      <w:lvlJc w:val="left"/>
+      <w:pPr>
+        <w:ind w:left="5760" w:hanging="360"/>
+      </w:pPr>
+      <w:rPr>
+        <w:rFonts w:ascii="Courier New" w:hAnsi="Courier New" w:cs="Courier New" w:hint="default"/>
+      </w:rPr>
+    </w:lvl>
+    <w:lvl w:ilvl="8" w:tplc="04090005" w:tentative="1">
+      <w:start w:val="1"/>
+      <w:numFmt w:val="bullet"/>
+      <w:lvlText w:val=""/>
+      <w:lvlJc w:val="left"/>
+      <w:pPr>
+        <w:ind w:left="6480" w:hanging="360"/>
+      </w:pPr>
+      <w:rPr>
+        <w:rFonts w:ascii="Wingdings" w:hAnsi="Wingdings" w:hint="default"/>
+      </w:rPr>
+    </w:lvl>
+  </w:abstractNum>
+  <w:abstractNum w:abstractNumId="3" w15:restartNumberingAfterBreak="0">
     <w:nsid w:val="44650F97"/>
     <w:multiLevelType w:val="hybridMultilevel"/>
     <w:tmpl w:val="E02EDD08"/>
@@ -3338,7 +3803,7 @@
         <w:rFonts w:ascii="Symbol" w:hAnsi="Symbol" w:hint="default"/>
       </w:rPr>
     </w:lvl>
-    <w:lvl w:ilvl="1" w:tplc="04090003" w:tentative="1">
+    <w:lvl w:ilvl="1" w:tplc="04090003">
       <w:start w:val="1"/>
       <w:numFmt w:val="bullet"/>
       <w:lvlText w:val="o"/>
@@ -3435,7 +3900,7 @@
       </w:rPr>
     </w:lvl>
   </w:abstractNum>
-  <w:abstractNum w:abstractNumId="2" w15:restartNumberingAfterBreak="0">
+  <w:abstractNum w:abstractNumId="4" w15:restartNumberingAfterBreak="0">
     <w:nsid w:val="4DBC68CC"/>
     <w:multiLevelType w:val="hybridMultilevel"/>
     <w:tmpl w:val="6916DD26"/>
@@ -3445,7 +3910,7 @@
       <w:lvlText w:val=""/>
       <w:lvlJc w:val="left"/>
       <w:pPr>
-        <w:ind w:left="720" w:hanging="360"/>
+        <w:ind w:left="1080" w:hanging="360"/>
       </w:pPr>
       <w:rPr>
         <w:rFonts w:ascii="Symbol" w:hAnsi="Symbol" w:hint="default"/>
@@ -3457,7 +3922,7 @@
       <w:lvlText w:val="o"/>
       <w:lvlJc w:val="left"/>
       <w:pPr>
-        <w:ind w:left="1440" w:hanging="360"/>
+        <w:ind w:left="1800" w:hanging="360"/>
       </w:pPr>
       <w:rPr>
         <w:rFonts w:ascii="Courier New" w:hAnsi="Courier New" w:cs="Courier New" w:hint="default"/>
@@ -3469,7 +3934,7 @@
       <w:lvlText w:val=""/>
       <w:lvlJc w:val="left"/>
       <w:pPr>
-        <w:ind w:left="2160" w:hanging="360"/>
+        <w:ind w:left="2520" w:hanging="360"/>
       </w:pPr>
       <w:rPr>
         <w:rFonts w:ascii="Wingdings" w:hAnsi="Wingdings" w:hint="default"/>
@@ -3481,7 +3946,7 @@
       <w:lvlText w:val=""/>
       <w:lvlJc w:val="left"/>
       <w:pPr>
-        <w:ind w:left="2880" w:hanging="360"/>
+        <w:ind w:left="3240" w:hanging="360"/>
       </w:pPr>
       <w:rPr>
         <w:rFonts w:ascii="Symbol" w:hAnsi="Symbol" w:hint="default"/>
@@ -3493,7 +3958,7 @@
       <w:lvlText w:val="o"/>
       <w:lvlJc w:val="left"/>
       <w:pPr>
-        <w:ind w:left="3600" w:hanging="360"/>
+        <w:ind w:left="3960" w:hanging="360"/>
       </w:pPr>
       <w:rPr>
         <w:rFonts w:ascii="Courier New" w:hAnsi="Courier New" w:cs="Courier New" w:hint="default"/>
@@ -3505,7 +3970,7 @@
       <w:lvlText w:val=""/>
       <w:lvlJc w:val="left"/>
       <w:pPr>
-        <w:ind w:left="4320" w:hanging="360"/>
+        <w:ind w:left="4680" w:hanging="360"/>
       </w:pPr>
       <w:rPr>
         <w:rFonts w:ascii="Wingdings" w:hAnsi="Wingdings" w:hint="default"/>
@@ -3517,7 +3982,7 @@
       <w:lvlText w:val=""/>
       <w:lvlJc w:val="left"/>
       <w:pPr>
-        <w:ind w:left="5040" w:hanging="360"/>
+        <w:ind w:left="5400" w:hanging="360"/>
       </w:pPr>
       <w:rPr>
         <w:rFonts w:ascii="Symbol" w:hAnsi="Symbol" w:hint="default"/>
@@ -3529,7 +3994,7 @@
       <w:lvlText w:val="o"/>
       <w:lvlJc w:val="left"/>
       <w:pPr>
-        <w:ind w:left="5760" w:hanging="360"/>
+        <w:ind w:left="6120" w:hanging="360"/>
       </w:pPr>
       <w:rPr>
         <w:rFonts w:ascii="Courier New" w:hAnsi="Courier New" w:cs="Courier New" w:hint="default"/>
@@ -3541,14 +4006,14 @@
       <w:lvlText w:val=""/>
       <w:lvlJc w:val="left"/>
       <w:pPr>
-        <w:ind w:left="6480" w:hanging="360"/>
+        <w:ind w:left="6840" w:hanging="360"/>
       </w:pPr>
       <w:rPr>
         <w:rFonts w:ascii="Wingdings" w:hAnsi="Wingdings" w:hint="default"/>
       </w:rPr>
     </w:lvl>
   </w:abstractNum>
-  <w:abstractNum w:abstractNumId="3" w15:restartNumberingAfterBreak="0">
+  <w:abstractNum w:abstractNumId="5" w15:restartNumberingAfterBreak="0">
     <w:nsid w:val="5D350AEA"/>
     <w:multiLevelType w:val="hybridMultilevel"/>
     <w:tmpl w:val="DFE4E2C6"/>
@@ -3661,10 +4126,123 @@
       </w:rPr>
     </w:lvl>
   </w:abstractNum>
-  <w:abstractNum w:abstractNumId="4" w15:restartNumberingAfterBreak="0">
+  <w:abstractNum w:abstractNumId="6" w15:restartNumberingAfterBreak="0">
+    <w:nsid w:val="5DA01599"/>
+    <w:multiLevelType w:val="hybridMultilevel"/>
+    <w:tmpl w:val="E71011D2"/>
+    <w:lvl w:ilvl="0" w:tplc="04090001">
+      <w:start w:val="1"/>
+      <w:numFmt w:val="bullet"/>
+      <w:lvlText w:val=""/>
+      <w:lvlJc w:val="left"/>
+      <w:pPr>
+        <w:ind w:left="720" w:hanging="360"/>
+      </w:pPr>
+      <w:rPr>
+        <w:rFonts w:ascii="Symbol" w:hAnsi="Symbol" w:hint="default"/>
+      </w:rPr>
+    </w:lvl>
+    <w:lvl w:ilvl="1" w:tplc="04090003">
+      <w:start w:val="1"/>
+      <w:numFmt w:val="bullet"/>
+      <w:lvlText w:val="o"/>
+      <w:lvlJc w:val="left"/>
+      <w:pPr>
+        <w:ind w:left="1440" w:hanging="360"/>
+      </w:pPr>
+      <w:rPr>
+        <w:rFonts w:ascii="Courier New" w:hAnsi="Courier New" w:cs="Courier New" w:hint="default"/>
+      </w:rPr>
+    </w:lvl>
+    <w:lvl w:ilvl="2" w:tplc="04090005" w:tentative="1">
+      <w:start w:val="1"/>
+      <w:numFmt w:val="bullet"/>
+      <w:lvlText w:val=""/>
+      <w:lvlJc w:val="left"/>
+      <w:pPr>
+        <w:ind w:left="2160" w:hanging="360"/>
+      </w:pPr>
+      <w:rPr>
+        <w:rFonts w:ascii="Wingdings" w:hAnsi="Wingdings" w:hint="default"/>
+      </w:rPr>
+    </w:lvl>
+    <w:lvl w:ilvl="3" w:tplc="04090001" w:tentative="1">
+      <w:start w:val="1"/>
+      <w:numFmt w:val="bullet"/>
+      <w:lvlText w:val=""/>
+      <w:lvlJc w:val="left"/>
+      <w:pPr>
+        <w:ind w:left="2880" w:hanging="360"/>
+      </w:pPr>
+      <w:rPr>
+        <w:rFonts w:ascii="Symbol" w:hAnsi="Symbol" w:hint="default"/>
+      </w:rPr>
+    </w:lvl>
+    <w:lvl w:ilvl="4" w:tplc="04090003" w:tentative="1">
+      <w:start w:val="1"/>
+      <w:numFmt w:val="bullet"/>
+      <w:lvlText w:val="o"/>
+      <w:lvlJc w:val="left"/>
+      <w:pPr>
+        <w:ind w:left="3600" w:hanging="360"/>
+      </w:pPr>
+      <w:rPr>
+        <w:rFonts w:ascii="Courier New" w:hAnsi="Courier New" w:cs="Courier New" w:hint="default"/>
+      </w:rPr>
+    </w:lvl>
+    <w:lvl w:ilvl="5" w:tplc="04090005" w:tentative="1">
+      <w:start w:val="1"/>
+      <w:numFmt w:val="bullet"/>
+      <w:lvlText w:val=""/>
+      <w:lvlJc w:val="left"/>
+      <w:pPr>
+        <w:ind w:left="4320" w:hanging="360"/>
+      </w:pPr>
+      <w:rPr>
+        <w:rFonts w:ascii="Wingdings" w:hAnsi="Wingdings" w:hint="default"/>
+      </w:rPr>
+    </w:lvl>
+    <w:lvl w:ilvl="6" w:tplc="04090001" w:tentative="1">
+      <w:start w:val="1"/>
+      <w:numFmt w:val="bullet"/>
+      <w:lvlText w:val=""/>
+      <w:lvlJc w:val="left"/>
+      <w:pPr>
+        <w:ind w:left="5040" w:hanging="360"/>
+      </w:pPr>
+      <w:rPr>
+        <w:rFonts w:ascii="Symbol" w:hAnsi="Symbol" w:hint="default"/>
+      </w:rPr>
+    </w:lvl>
+    <w:lvl w:ilvl="7" w:tplc="04090003" w:tentative="1">
+      <w:start w:val="1"/>
+      <w:numFmt w:val="bullet"/>
+      <w:lvlText w:val="o"/>
+      <w:lvlJc w:val="left"/>
+      <w:pPr>
+        <w:ind w:left="5760" w:hanging="360"/>
+      </w:pPr>
+      <w:rPr>
+        <w:rFonts w:ascii="Courier New" w:hAnsi="Courier New" w:cs="Courier New" w:hint="default"/>
+      </w:rPr>
+    </w:lvl>
+    <w:lvl w:ilvl="8" w:tplc="04090005" w:tentative="1">
+      <w:start w:val="1"/>
+      <w:numFmt w:val="bullet"/>
+      <w:lvlText w:val=""/>
+      <w:lvlJc w:val="left"/>
+      <w:pPr>
+        <w:ind w:left="6480" w:hanging="360"/>
+      </w:pPr>
+      <w:rPr>
+        <w:rFonts w:ascii="Wingdings" w:hAnsi="Wingdings" w:hint="default"/>
+      </w:rPr>
+    </w:lvl>
+  </w:abstractNum>
+  <w:abstractNum w:abstractNumId="7" w15:restartNumberingAfterBreak="0">
     <w:nsid w:val="77734DF1"/>
     <w:multiLevelType w:val="hybridMultilevel"/>
-    <w:tmpl w:val="A54E39F4"/>
+    <w:tmpl w:val="35B0F98C"/>
     <w:lvl w:ilvl="0" w:tplc="04090001">
       <w:start w:val="1"/>
       <w:numFmt w:val="bullet"/>
@@ -3677,7 +4255,7 @@
         <w:rFonts w:ascii="Symbol" w:hAnsi="Symbol" w:hint="default"/>
       </w:rPr>
     </w:lvl>
-    <w:lvl w:ilvl="1" w:tplc="04090003" w:tentative="1">
+    <w:lvl w:ilvl="1" w:tplc="04090003">
       <w:start w:val="1"/>
       <w:numFmt w:val="bullet"/>
       <w:lvlText w:val="o"/>
@@ -3775,19 +4353,28 @@
     </w:lvl>
   </w:abstractNum>
   <w:num w:numId="1">
+    <w:abstractNumId w:val="3"/>
+  </w:num>
+  <w:num w:numId="2">
+    <w:abstractNumId w:val="5"/>
+  </w:num>
+  <w:num w:numId="3">
+    <w:abstractNumId w:val="7"/>
+  </w:num>
+  <w:num w:numId="4">
+    <w:abstractNumId w:val="4"/>
+  </w:num>
+  <w:num w:numId="5">
     <w:abstractNumId w:val="1"/>
   </w:num>
-  <w:num w:numId="2">
-    <w:abstractNumId w:val="3"/>
-  </w:num>
-  <w:num w:numId="3">
-    <w:abstractNumId w:val="4"/>
-  </w:num>
-  <w:num w:numId="4">
+  <w:num w:numId="6">
     <w:abstractNumId w:val="2"/>
   </w:num>
-  <w:num w:numId="5">
+  <w:num w:numId="7">
     <w:abstractNumId w:val="0"/>
+  </w:num>
+  <w:num w:numId="8">
+    <w:abstractNumId w:val="6"/>
   </w:num>
 </w:numbering>
 </file>

</xml_diff>

<commit_message>
addressing feedback on assignments
</commit_message>
<xml_diff>
--- a/assignments/keys/assignment03_key.docx
+++ b/assignments/keys/assignment03_key.docx
@@ -190,27 +190,7 @@
           <w:sz w:val="21"/>
           <w:szCs w:val="21"/>
         </w:rPr>
-        <w:t xml:space="preserve"> and store it in the folder “data”. Create an </w:t>
-      </w:r>
-      <w:proofErr w:type="spellStart"/>
-      <w:r>
-        <w:rPr>
-          <w:rFonts w:ascii="Helvetica" w:hAnsi="Helvetica" w:cs="Helvetica"/>
-          <w:color w:val="333333"/>
-          <w:sz w:val="21"/>
-          <w:szCs w:val="21"/>
-        </w:rPr>
-        <w:t>Rmd</w:t>
-      </w:r>
-      <w:proofErr w:type="spellEnd"/>
-      <w:r>
-        <w:rPr>
-          <w:rFonts w:ascii="Helvetica" w:hAnsi="Helvetica" w:cs="Helvetica"/>
-          <w:color w:val="333333"/>
-          <w:sz w:val="21"/>
-          <w:szCs w:val="21"/>
-        </w:rPr>
-        <w:t>/R file in the project root directory. Then read the data into your R environment. Make sure to check whether the variable </w:t>
+        <w:t> and store it in the folder “data”. Create an Rmd/R file in the project root directory. Then read the data into your R environment. Make sure to check whether the variable </w:t>
       </w:r>
       <w:r>
         <w:rPr>
@@ -337,29 +317,7 @@
           <w:szCs w:val="21"/>
           <w:lang w:eastAsia="zh-CN"/>
         </w:rPr>
-        <w:t xml:space="preserve"> variables in the dataset: </w:t>
-      </w:r>
-      <w:proofErr w:type="spellStart"/>
-      <w:r>
-        <w:rPr>
-          <w:rFonts w:ascii="Helvetica" w:eastAsia="Times New Roman" w:hAnsi="Helvetica" w:cs="Helvetica"/>
-          <w:color w:val="2F5496" w:themeColor="accent1" w:themeShade="BF"/>
-          <w:sz w:val="21"/>
-          <w:szCs w:val="21"/>
-          <w:lang w:eastAsia="zh-CN"/>
-        </w:rPr>
-        <w:t>tchid</w:t>
-      </w:r>
-      <w:proofErr w:type="spellEnd"/>
-      <w:r>
-        <w:rPr>
-          <w:rFonts w:ascii="Helvetica" w:eastAsia="Times New Roman" w:hAnsi="Helvetica" w:cs="Helvetica"/>
-          <w:color w:val="2F5496" w:themeColor="accent1" w:themeShade="BF"/>
-          <w:sz w:val="21"/>
-          <w:szCs w:val="21"/>
-          <w:lang w:eastAsia="zh-CN"/>
-        </w:rPr>
-        <w:t>, treat, coursework, and vocabulary</w:t>
+        <w:t xml:space="preserve"> variables in the dataset: tchid, treat, coursework, and vocabulary</w:t>
       </w:r>
     </w:p>
     <w:p>
@@ -387,29 +345,7 @@
           <w:szCs w:val="21"/>
           <w:lang w:eastAsia="zh-CN"/>
         </w:rPr>
-        <w:t xml:space="preserve">Currently, all variables are double, but </w:t>
-      </w:r>
-      <w:proofErr w:type="spellStart"/>
-      <w:r>
-        <w:rPr>
-          <w:rFonts w:ascii="Helvetica" w:eastAsia="Times New Roman" w:hAnsi="Helvetica" w:cs="Helvetica"/>
-          <w:color w:val="2F5496" w:themeColor="accent1" w:themeShade="BF"/>
-          <w:sz w:val="21"/>
-          <w:szCs w:val="21"/>
-          <w:lang w:eastAsia="zh-CN"/>
-        </w:rPr>
-        <w:t>tchid</w:t>
-      </w:r>
-      <w:proofErr w:type="spellEnd"/>
-      <w:r>
-        <w:rPr>
-          <w:rFonts w:ascii="Helvetica" w:eastAsia="Times New Roman" w:hAnsi="Helvetica" w:cs="Helvetica"/>
-          <w:color w:val="2F5496" w:themeColor="accent1" w:themeShade="BF"/>
-          <w:sz w:val="21"/>
-          <w:szCs w:val="21"/>
-          <w:lang w:eastAsia="zh-CN"/>
-        </w:rPr>
-        <w:t xml:space="preserve"> and treat should be factor</w:t>
+        <w:t>Currently, all variables are double, but tchid and treat should be factor</w:t>
       </w:r>
     </w:p>
     <w:p>
@@ -2167,148 +2103,10 @@
     </w:p>
     <w:p>
       <w:pPr>
-        <w:pStyle w:val="ListParagraph"/>
-        <w:numPr>
-          <w:ilvl w:val="0"/>
-          <w:numId w:val="6"/>
-        </w:numPr>
-        <w:shd w:val="clear" w:color="auto" w:fill="FFFFFF"/>
-        <w:spacing w:after="150"/>
-        <w:rPr>
-          <w:rFonts w:ascii="Helvetica" w:eastAsia="Times New Roman" w:hAnsi="Helvetica" w:cs="Helvetica"/>
-          <w:color w:val="333333"/>
-          <w:sz w:val="21"/>
-          <w:szCs w:val="21"/>
-          <w:lang w:eastAsia="zh-CN"/>
-        </w:rPr>
-      </w:pPr>
-      <w:r>
-        <w:rPr>
-          <w:rFonts w:ascii="Helvetica" w:eastAsia="Times New Roman" w:hAnsi="Helvetica" w:cs="Helvetica"/>
-          <w:color w:val="333333"/>
-          <w:sz w:val="21"/>
-          <w:szCs w:val="21"/>
-          <w:lang w:eastAsia="zh-CN"/>
-        </w:rPr>
-        <w:t>3.1.1. Using the mean and standard deviation of </w:t>
-      </w:r>
-      <w:r>
-        <w:rPr>
-          <w:rFonts w:ascii="Helvetica" w:eastAsia="Times New Roman" w:hAnsi="Helvetica" w:cs="Helvetica"/>
-          <w:i/>
-          <w:iCs/>
-          <w:color w:val="333333"/>
-          <w:sz w:val="21"/>
-          <w:szCs w:val="21"/>
-          <w:lang w:eastAsia="zh-CN"/>
-        </w:rPr>
-        <w:t>vocabulary</w:t>
-      </w:r>
-      <w:r>
-        <w:rPr>
-          <w:rFonts w:ascii="Helvetica" w:eastAsia="Times New Roman" w:hAnsi="Helvetica" w:cs="Helvetica"/>
-          <w:color w:val="333333"/>
-          <w:sz w:val="21"/>
-          <w:szCs w:val="21"/>
-          <w:lang w:eastAsia="zh-CN"/>
-        </w:rPr>
-        <w:t> to generate a normally distributed variable and name it </w:t>
-      </w:r>
-      <w:proofErr w:type="spellStart"/>
-      <w:r>
-        <w:rPr>
-          <w:rFonts w:ascii="Helvetica" w:eastAsia="Times New Roman" w:hAnsi="Helvetica" w:cs="Helvetica"/>
-          <w:i/>
-          <w:iCs/>
-          <w:color w:val="333333"/>
-          <w:sz w:val="21"/>
-          <w:szCs w:val="21"/>
-          <w:lang w:eastAsia="zh-CN"/>
-        </w:rPr>
-        <w:t>vocabulary_random</w:t>
-      </w:r>
-      <w:proofErr w:type="spellEnd"/>
-      <w:r>
-        <w:rPr>
-          <w:rFonts w:ascii="Helvetica" w:eastAsia="Times New Roman" w:hAnsi="Helvetica" w:cs="Helvetica"/>
-          <w:color w:val="333333"/>
-          <w:sz w:val="21"/>
-          <w:szCs w:val="21"/>
-          <w:lang w:eastAsia="zh-CN"/>
-        </w:rPr>
-        <w:t xml:space="preserve"> (hint: use the </w:t>
-      </w:r>
-      <w:proofErr w:type="spellStart"/>
-      <w:r>
-        <w:rPr>
-          <w:rFonts w:ascii="Helvetica" w:eastAsia="Times New Roman" w:hAnsi="Helvetica" w:cs="Helvetica"/>
-          <w:color w:val="333333"/>
-          <w:sz w:val="21"/>
-          <w:szCs w:val="21"/>
-          <w:lang w:eastAsia="zh-CN"/>
-        </w:rPr>
-        <w:t>rnorm</w:t>
-      </w:r>
-      <w:proofErr w:type="spellEnd"/>
-      <w:r>
-        <w:rPr>
-          <w:rFonts w:ascii="Helvetica" w:eastAsia="Times New Roman" w:hAnsi="Helvetica" w:cs="Helvetica"/>
-          <w:color w:val="333333"/>
-          <w:sz w:val="21"/>
-          <w:szCs w:val="21"/>
-          <w:lang w:eastAsia="zh-CN"/>
-        </w:rPr>
-        <w:t xml:space="preserve"> function that randomly select a vector of numbers based on the number of observations, mean, and standard deviation you define).</w:t>
-      </w:r>
-      <w:r>
-        <w:rPr>
-          <w:rFonts w:ascii="Helvetica" w:eastAsia="Times New Roman" w:hAnsi="Helvetica" w:cs="Helvetica"/>
-          <w:color w:val="333333"/>
-          <w:sz w:val="21"/>
-          <w:szCs w:val="21"/>
-          <w:lang w:eastAsia="zh-CN"/>
-        </w:rPr>
-        <w:t xml:space="preserve"> </w:t>
-      </w:r>
-      <w:r>
-        <w:rPr>
-          <w:rFonts w:ascii="Helvetica" w:eastAsia="Times New Roman" w:hAnsi="Helvetica" w:cs="Helvetica"/>
-          <w:color w:val="333333"/>
-          <w:sz w:val="21"/>
-          <w:szCs w:val="21"/>
-          <w:lang w:eastAsia="zh-CN"/>
-        </w:rPr>
-        <w:t xml:space="preserve">IMPORTANT NOTE: before simulation, make sure to put </w:t>
-      </w:r>
-      <w:proofErr w:type="spellStart"/>
-      <w:r>
-        <w:rPr>
-          <w:rFonts w:ascii="Helvetica" w:eastAsia="Times New Roman" w:hAnsi="Helvetica" w:cs="Helvetica"/>
-          <w:color w:val="333333"/>
-          <w:sz w:val="21"/>
-          <w:szCs w:val="21"/>
-          <w:lang w:eastAsia="zh-CN"/>
-        </w:rPr>
-        <w:t>set.seed</w:t>
-      </w:r>
-      <w:proofErr w:type="spellEnd"/>
-      <w:r>
-        <w:rPr>
-          <w:rFonts w:ascii="Helvetica" w:eastAsia="Times New Roman" w:hAnsi="Helvetica" w:cs="Helvetica"/>
-          <w:color w:val="333333"/>
-          <w:sz w:val="21"/>
-          <w:szCs w:val="21"/>
-          <w:lang w:eastAsia="zh-CN"/>
-        </w:rPr>
-        <w:t>(123) in your code so you can get the same sample and same results with those in the key.</w:t>
-      </w:r>
-    </w:p>
-    <w:p>
-      <w:pPr>
         <w:pStyle w:val="NormalWeb"/>
         <w:numPr>
           <w:ilvl w:val="0"/>
-          <w:numId w:val="6"/>
+          <w:numId w:val="1"/>
         </w:numPr>
         <w:shd w:val="clear" w:color="auto" w:fill="FFFFFF"/>
         <w:spacing w:before="0" w:beforeAutospacing="0" w:after="150" w:afterAutospacing="0"/>
@@ -2325,18 +2123,16 @@
           <w:color w:val="333333"/>
           <w:sz w:val="21"/>
           <w:szCs w:val="21"/>
-          <w:shd w:val="clear" w:color="auto" w:fill="FFFFFF"/>
-        </w:rPr>
-        <w:t>3.1.2. Using the same type of plot you used for </w:t>
+        </w:rPr>
+        <w:t>3.1.1. Using the same type of plot you used for </w:t>
       </w:r>
       <w:r>
         <w:rPr>
           <w:rStyle w:val="Emphasis"/>
-          <w:rFonts w:ascii="Helvetica" w:hAnsi="Helvetica" w:cs="Helvetica"/>
-          <w:color w:val="333333"/>
-          <w:sz w:val="21"/>
-          <w:szCs w:val="21"/>
-          <w:shd w:val="clear" w:color="auto" w:fill="FFFFFF"/>
+          <w:rFonts w:ascii="Helvetica" w:eastAsiaTheme="majorEastAsia" w:hAnsi="Helvetica" w:cs="Helvetica"/>
+          <w:color w:val="333333"/>
+          <w:sz w:val="21"/>
+          <w:szCs w:val="21"/>
         </w:rPr>
         <w:t>vocabulary</w:t>
       </w:r>
@@ -2346,41 +2142,27 @@
           <w:color w:val="333333"/>
           <w:sz w:val="21"/>
           <w:szCs w:val="21"/>
-          <w:shd w:val="clear" w:color="auto" w:fill="FFFFFF"/>
         </w:rPr>
         <w:t>, plot the distribution of </w:t>
       </w:r>
-      <w:proofErr w:type="spellStart"/>
       <w:r>
         <w:rPr>
           <w:rStyle w:val="Emphasis"/>
-          <w:rFonts w:ascii="Helvetica" w:hAnsi="Helvetica" w:cs="Helvetica"/>
-          <w:color w:val="333333"/>
-          <w:sz w:val="21"/>
-          <w:szCs w:val="21"/>
-          <w:shd w:val="clear" w:color="auto" w:fill="FFFFFF"/>
+          <w:rFonts w:ascii="Helvetica" w:eastAsiaTheme="majorEastAsia" w:hAnsi="Helvetica" w:cs="Helvetica"/>
+          <w:color w:val="333333"/>
+          <w:sz w:val="21"/>
+          <w:szCs w:val="21"/>
         </w:rPr>
         <w:t>vocabulary_random</w:t>
       </w:r>
-      <w:proofErr w:type="spellEnd"/>
-      <w:r>
-        <w:rPr>
-          <w:rFonts w:ascii="Helvetica" w:hAnsi="Helvetica" w:cs="Helvetica"/>
-          <w:color w:val="333333"/>
-          <w:sz w:val="21"/>
-          <w:szCs w:val="21"/>
-          <w:shd w:val="clear" w:color="auto" w:fill="FFFFFF"/>
-        </w:rPr>
-        <w:t> and compare the two plots. You may choose one of the two ways to do this: (a) use base R code to put the two plots side-by-side, or (b) use {ggplot2} package to put the two into one plot</w:t>
-      </w:r>
-      <w:r>
-        <w:rPr>
-          <w:rFonts w:ascii="Helvetica" w:hAnsi="Helvetica" w:cs="Helvetica"/>
-          <w:color w:val="333333"/>
-          <w:sz w:val="21"/>
-          <w:szCs w:val="21"/>
-        </w:rPr>
-        <w:t>.</w:t>
+      <w:r>
+        <w:rPr>
+          <w:rFonts w:ascii="Helvetica" w:hAnsi="Helvetica" w:cs="Helvetica"/>
+          <w:color w:val="333333"/>
+          <w:sz w:val="21"/>
+          <w:szCs w:val="21"/>
+        </w:rPr>
+        <w:t> and compare the two plots. You may choose one of the two ways to compare plots: (a) use base R code to put the two plots side-by-side, or (b) use {ggplot2} package to put the two into one plot.</w:t>
       </w:r>
     </w:p>
     <w:p>
@@ -2439,7 +2221,6 @@
         <w:rPr>
           <w:noProof/>
         </w:rPr>
-        <w:lastRenderedPageBreak/>
         <w:drawing>
           <wp:inline distT="0" distB="0" distL="0" distR="0" wp14:anchorId="361F1E54" wp14:editId="15309B4B">
             <wp:extent cx="4586605" cy="3116049"/>
@@ -2493,6 +2274,7 @@
         <w:rPr>
           <w:noProof/>
         </w:rPr>
+        <w:lastRenderedPageBreak/>
         <w:drawing>
           <wp:inline distT="0" distB="0" distL="0" distR="0" wp14:anchorId="31674895" wp14:editId="5C446439">
             <wp:extent cx="4646797" cy="3156942"/>
@@ -2585,7 +2367,6 @@
         <w:rPr>
           <w:noProof/>
         </w:rPr>
-        <w:lastRenderedPageBreak/>
         <w:drawing>
           <wp:inline distT="0" distB="0" distL="0" distR="0" wp14:anchorId="5FD4228A" wp14:editId="76E6FC7F">
             <wp:extent cx="5747318" cy="3904615"/>
@@ -2668,6 +2449,7 @@
           <w:sz w:val="21"/>
           <w:szCs w:val="21"/>
         </w:rPr>
+        <w:lastRenderedPageBreak/>
         <w:t>3.1.</w:t>
       </w:r>
       <w:r>
@@ -2677,7 +2459,7 @@
           <w:sz w:val="21"/>
           <w:szCs w:val="21"/>
         </w:rPr>
-        <w:t>3</w:t>
+        <w:t>2</w:t>
       </w:r>
       <w:r>
         <w:rPr>
@@ -2834,29 +2616,7 @@
           <w:szCs w:val="21"/>
           <w:lang w:eastAsia="zh-CN"/>
         </w:rPr>
-        <w:t xml:space="preserve">and </w:t>
-      </w:r>
-      <w:proofErr w:type="spellStart"/>
-      <w:r>
-        <w:rPr>
-          <w:rFonts w:ascii="Helvetica" w:eastAsia="Times New Roman" w:hAnsi="Helvetica" w:cs="Helvetica"/>
-          <w:color w:val="2F5496" w:themeColor="accent1" w:themeShade="BF"/>
-          <w:sz w:val="21"/>
-          <w:szCs w:val="21"/>
-          <w:lang w:eastAsia="zh-CN"/>
-        </w:rPr>
-        <w:t>vocabulary_random</w:t>
-      </w:r>
-      <w:proofErr w:type="spellEnd"/>
-      <w:r>
-        <w:rPr>
-          <w:rFonts w:ascii="Helvetica" w:eastAsia="Times New Roman" w:hAnsi="Helvetica" w:cs="Helvetica"/>
-          <w:color w:val="2F5496" w:themeColor="accent1" w:themeShade="BF"/>
-          <w:sz w:val="21"/>
-          <w:szCs w:val="21"/>
-          <w:lang w:eastAsia="zh-CN"/>
-        </w:rPr>
-        <w:t xml:space="preserve"> </w:t>
+        <w:t xml:space="preserve">and vocabulary_random </w:t>
       </w:r>
       <w:r>
         <w:rPr>
@@ -2961,7 +2721,61 @@
           <w:sz w:val="21"/>
           <w:szCs w:val="21"/>
         </w:rPr>
-        <w:t>the observed variable, vocabulary, is normally distributed.</w:t>
+        <w:t xml:space="preserve">the </w:t>
+      </w:r>
+      <w:r>
+        <w:rPr>
+          <w:rFonts w:ascii="Helvetica" w:hAnsi="Helvetica" w:cs="Helvetica"/>
+          <w:color w:val="2F5496" w:themeColor="accent1" w:themeShade="BF"/>
+          <w:sz w:val="21"/>
+          <w:szCs w:val="21"/>
+        </w:rPr>
+        <w:t xml:space="preserve">distribution of the </w:t>
+      </w:r>
+      <w:r>
+        <w:rPr>
+          <w:rFonts w:ascii="Helvetica" w:hAnsi="Helvetica" w:cs="Helvetica"/>
+          <w:color w:val="2F5496" w:themeColor="accent1" w:themeShade="BF"/>
+          <w:sz w:val="21"/>
+          <w:szCs w:val="21"/>
+        </w:rPr>
+        <w:t>observed variable, vocabulary, is</w:t>
+      </w:r>
+      <w:r>
+        <w:rPr>
+          <w:rFonts w:ascii="Helvetica" w:hAnsi="Helvetica" w:cs="Helvetica"/>
+          <w:color w:val="2F5496" w:themeColor="accent1" w:themeShade="BF"/>
+          <w:sz w:val="21"/>
+          <w:szCs w:val="21"/>
+        </w:rPr>
+        <w:t xml:space="preserve"> approximately</w:t>
+      </w:r>
+      <w:r>
+        <w:rPr>
+          <w:rFonts w:ascii="Helvetica" w:hAnsi="Helvetica" w:cs="Helvetica"/>
+          <w:color w:val="2F5496" w:themeColor="accent1" w:themeShade="BF"/>
+          <w:sz w:val="21"/>
+          <w:szCs w:val="21"/>
+        </w:rPr>
+        <w:t xml:space="preserve"> </w:t>
+      </w:r>
+      <w:r>
+        <w:rPr>
+          <w:rFonts w:ascii="Helvetica" w:hAnsi="Helvetica" w:cs="Helvetica"/>
+          <w:color w:val="2F5496" w:themeColor="accent1" w:themeShade="BF"/>
+          <w:sz w:val="21"/>
+          <w:szCs w:val="21"/>
+        </w:rPr>
+        <w:t>normal</w:t>
+      </w:r>
+      <w:r>
+        <w:rPr>
+          <w:rFonts w:ascii="Helvetica" w:hAnsi="Helvetica" w:cs="Helvetica"/>
+          <w:color w:val="2F5496" w:themeColor="accent1" w:themeShade="BF"/>
+          <w:sz w:val="21"/>
+          <w:szCs w:val="21"/>
+        </w:rPr>
+        <w:t>.</w:t>
       </w:r>
     </w:p>
     <w:p>
@@ -3124,27 +2938,7 @@
           <w:sz w:val="21"/>
           <w:szCs w:val="21"/>
         </w:rPr>
-        <w:t xml:space="preserve">3.2.2. What is the mean of </w:t>
-      </w:r>
-      <w:proofErr w:type="spellStart"/>
-      <w:r>
-        <w:rPr>
-          <w:rFonts w:ascii="Helvetica" w:hAnsi="Helvetica" w:cs="Helvetica"/>
-          <w:color w:val="333333"/>
-          <w:sz w:val="21"/>
-          <w:szCs w:val="21"/>
-        </w:rPr>
-        <w:t>vocabulary_random</w:t>
-      </w:r>
-      <w:proofErr w:type="spellEnd"/>
-      <w:r>
-        <w:rPr>
-          <w:rFonts w:ascii="Helvetica" w:hAnsi="Helvetica" w:cs="Helvetica"/>
-          <w:color w:val="333333"/>
-          <w:sz w:val="21"/>
-          <w:szCs w:val="21"/>
-        </w:rPr>
-        <w:t xml:space="preserve">? Is it </w:t>
+        <w:t xml:space="preserve">3.2.2. What is the mean of vocabulary_random? Is it </w:t>
       </w:r>
       <w:r>
         <w:rPr>
@@ -3197,27 +2991,7 @@
           <w:sz w:val="21"/>
           <w:szCs w:val="21"/>
         </w:rPr>
-        <w:t xml:space="preserve">mean of </w:t>
-      </w:r>
-      <w:proofErr w:type="spellStart"/>
-      <w:r>
-        <w:rPr>
-          <w:rFonts w:ascii="Helvetica" w:hAnsi="Helvetica" w:cs="Helvetica"/>
-          <w:color w:val="2F5496" w:themeColor="accent1" w:themeShade="BF"/>
-          <w:sz w:val="21"/>
-          <w:szCs w:val="21"/>
-        </w:rPr>
-        <w:t>vocabulary_random</w:t>
-      </w:r>
-      <w:proofErr w:type="spellEnd"/>
-      <w:r>
-        <w:rPr>
-          <w:rFonts w:ascii="Helvetica" w:hAnsi="Helvetica" w:cs="Helvetica"/>
-          <w:color w:val="2F5496" w:themeColor="accent1" w:themeShade="BF"/>
-          <w:sz w:val="21"/>
-          <w:szCs w:val="21"/>
-        </w:rPr>
-        <w:t xml:space="preserve"> </w:t>
+        <w:t xml:space="preserve">mean of vocabulary_random </w:t>
       </w:r>
       <w:r>
         <w:rPr>
@@ -3252,28 +3026,7 @@
           <w:sz w:val="21"/>
           <w:szCs w:val="21"/>
         </w:rPr>
-        <w:lastRenderedPageBreak/>
-        <w:t xml:space="preserve">3.2.3. We consider the population mean is equal to the mean of </w:t>
-      </w:r>
-      <w:proofErr w:type="spellStart"/>
-      <w:r>
-        <w:rPr>
-          <w:rFonts w:ascii="Helvetica" w:hAnsi="Helvetica" w:cs="Helvetica"/>
-          <w:color w:val="333333"/>
-          <w:sz w:val="21"/>
-          <w:szCs w:val="21"/>
-        </w:rPr>
-        <w:t>vocabulary_random</w:t>
-      </w:r>
-      <w:proofErr w:type="spellEnd"/>
-      <w:r>
-        <w:rPr>
-          <w:rFonts w:ascii="Helvetica" w:hAnsi="Helvetica" w:cs="Helvetica"/>
-          <w:color w:val="333333"/>
-          <w:sz w:val="21"/>
-          <w:szCs w:val="21"/>
-        </w:rPr>
-        <w:t xml:space="preserve">. To test whether your null hypothesis in 3.2.1 is true, run a one-sample t-test and write </w:t>
+        <w:t xml:space="preserve">3.2.3. We consider the population mean is equal to the mean of vocabulary_random. To test whether your null hypothesis in 3.2.1 is true, run a one-sample t-test and write </w:t>
       </w:r>
       <w:r>
         <w:rPr>
@@ -3413,7 +3166,7 @@
           <w:szCs w:val="21"/>
           <w:lang w:eastAsia="zh-CN"/>
         </w:rPr>
-        <w:t>keep</w:t>
+        <w:t>fail to reject</w:t>
       </w:r>
       <w:r>
         <w:rPr>
@@ -3788,6 +3541,155 @@
     </w:lvl>
   </w:abstractNum>
   <w:abstractNum w:abstractNumId="3" w15:restartNumberingAfterBreak="0">
+    <w:nsid w:val="27B2247D"/>
+    <w:multiLevelType w:val="multilevel"/>
+    <w:tmpl w:val="1F963108"/>
+    <w:lvl w:ilvl="0">
+      <w:start w:val="1"/>
+      <w:numFmt w:val="bullet"/>
+      <w:lvlText w:val=""/>
+      <w:lvlJc w:val="left"/>
+      <w:pPr>
+        <w:tabs>
+          <w:tab w:val="num" w:pos="720"/>
+        </w:tabs>
+        <w:ind w:left="720" w:hanging="360"/>
+      </w:pPr>
+      <w:rPr>
+        <w:rFonts w:ascii="Symbol" w:hAnsi="Symbol" w:hint="default"/>
+        <w:sz w:val="20"/>
+      </w:rPr>
+    </w:lvl>
+    <w:lvl w:ilvl="1" w:tentative="1">
+      <w:start w:val="1"/>
+      <w:numFmt w:val="bullet"/>
+      <w:lvlText w:val="o"/>
+      <w:lvlJc w:val="left"/>
+      <w:pPr>
+        <w:tabs>
+          <w:tab w:val="num" w:pos="1440"/>
+        </w:tabs>
+        <w:ind w:left="1440" w:hanging="360"/>
+      </w:pPr>
+      <w:rPr>
+        <w:rFonts w:ascii="Courier New" w:hAnsi="Courier New" w:hint="default"/>
+        <w:sz w:val="20"/>
+      </w:rPr>
+    </w:lvl>
+    <w:lvl w:ilvl="2" w:tentative="1">
+      <w:start w:val="1"/>
+      <w:numFmt w:val="bullet"/>
+      <w:lvlText w:val=""/>
+      <w:lvlJc w:val="left"/>
+      <w:pPr>
+        <w:tabs>
+          <w:tab w:val="num" w:pos="2160"/>
+        </w:tabs>
+        <w:ind w:left="2160" w:hanging="360"/>
+      </w:pPr>
+      <w:rPr>
+        <w:rFonts w:ascii="Wingdings" w:hAnsi="Wingdings" w:hint="default"/>
+        <w:sz w:val="20"/>
+      </w:rPr>
+    </w:lvl>
+    <w:lvl w:ilvl="3" w:tentative="1">
+      <w:start w:val="1"/>
+      <w:numFmt w:val="bullet"/>
+      <w:lvlText w:val=""/>
+      <w:lvlJc w:val="left"/>
+      <w:pPr>
+        <w:tabs>
+          <w:tab w:val="num" w:pos="2880"/>
+        </w:tabs>
+        <w:ind w:left="2880" w:hanging="360"/>
+      </w:pPr>
+      <w:rPr>
+        <w:rFonts w:ascii="Wingdings" w:hAnsi="Wingdings" w:hint="default"/>
+        <w:sz w:val="20"/>
+      </w:rPr>
+    </w:lvl>
+    <w:lvl w:ilvl="4" w:tentative="1">
+      <w:start w:val="1"/>
+      <w:numFmt w:val="bullet"/>
+      <w:lvlText w:val=""/>
+      <w:lvlJc w:val="left"/>
+      <w:pPr>
+        <w:tabs>
+          <w:tab w:val="num" w:pos="3600"/>
+        </w:tabs>
+        <w:ind w:left="3600" w:hanging="360"/>
+      </w:pPr>
+      <w:rPr>
+        <w:rFonts w:ascii="Wingdings" w:hAnsi="Wingdings" w:hint="default"/>
+        <w:sz w:val="20"/>
+      </w:rPr>
+    </w:lvl>
+    <w:lvl w:ilvl="5" w:tentative="1">
+      <w:start w:val="1"/>
+      <w:numFmt w:val="bullet"/>
+      <w:lvlText w:val=""/>
+      <w:lvlJc w:val="left"/>
+      <w:pPr>
+        <w:tabs>
+          <w:tab w:val="num" w:pos="4320"/>
+        </w:tabs>
+        <w:ind w:left="4320" w:hanging="360"/>
+      </w:pPr>
+      <w:rPr>
+        <w:rFonts w:ascii="Wingdings" w:hAnsi="Wingdings" w:hint="default"/>
+        <w:sz w:val="20"/>
+      </w:rPr>
+    </w:lvl>
+    <w:lvl w:ilvl="6" w:tentative="1">
+      <w:start w:val="1"/>
+      <w:numFmt w:val="bullet"/>
+      <w:lvlText w:val=""/>
+      <w:lvlJc w:val="left"/>
+      <w:pPr>
+        <w:tabs>
+          <w:tab w:val="num" w:pos="5040"/>
+        </w:tabs>
+        <w:ind w:left="5040" w:hanging="360"/>
+      </w:pPr>
+      <w:rPr>
+        <w:rFonts w:ascii="Wingdings" w:hAnsi="Wingdings" w:hint="default"/>
+        <w:sz w:val="20"/>
+      </w:rPr>
+    </w:lvl>
+    <w:lvl w:ilvl="7" w:tentative="1">
+      <w:start w:val="1"/>
+      <w:numFmt w:val="bullet"/>
+      <w:lvlText w:val=""/>
+      <w:lvlJc w:val="left"/>
+      <w:pPr>
+        <w:tabs>
+          <w:tab w:val="num" w:pos="5760"/>
+        </w:tabs>
+        <w:ind w:left="5760" w:hanging="360"/>
+      </w:pPr>
+      <w:rPr>
+        <w:rFonts w:ascii="Wingdings" w:hAnsi="Wingdings" w:hint="default"/>
+        <w:sz w:val="20"/>
+      </w:rPr>
+    </w:lvl>
+    <w:lvl w:ilvl="8" w:tentative="1">
+      <w:start w:val="1"/>
+      <w:numFmt w:val="bullet"/>
+      <w:lvlText w:val=""/>
+      <w:lvlJc w:val="left"/>
+      <w:pPr>
+        <w:tabs>
+          <w:tab w:val="num" w:pos="6480"/>
+        </w:tabs>
+        <w:ind w:left="6480" w:hanging="360"/>
+      </w:pPr>
+      <w:rPr>
+        <w:rFonts w:ascii="Wingdings" w:hAnsi="Wingdings" w:hint="default"/>
+        <w:sz w:val="20"/>
+      </w:rPr>
+    </w:lvl>
+  </w:abstractNum>
+  <w:abstractNum w:abstractNumId="4" w15:restartNumberingAfterBreak="0">
     <w:nsid w:val="44650F97"/>
     <w:multiLevelType w:val="hybridMultilevel"/>
     <w:tmpl w:val="E02EDD08"/>
@@ -3900,7 +3802,7 @@
       </w:rPr>
     </w:lvl>
   </w:abstractNum>
-  <w:abstractNum w:abstractNumId="4" w15:restartNumberingAfterBreak="0">
+  <w:abstractNum w:abstractNumId="5" w15:restartNumberingAfterBreak="0">
     <w:nsid w:val="4DBC68CC"/>
     <w:multiLevelType w:val="hybridMultilevel"/>
     <w:tmpl w:val="6916DD26"/>
@@ -4013,7 +3915,7 @@
       </w:rPr>
     </w:lvl>
   </w:abstractNum>
-  <w:abstractNum w:abstractNumId="5" w15:restartNumberingAfterBreak="0">
+  <w:abstractNum w:abstractNumId="6" w15:restartNumberingAfterBreak="0">
     <w:nsid w:val="5D350AEA"/>
     <w:multiLevelType w:val="hybridMultilevel"/>
     <w:tmpl w:val="DFE4E2C6"/>
@@ -4126,7 +4028,7 @@
       </w:rPr>
     </w:lvl>
   </w:abstractNum>
-  <w:abstractNum w:abstractNumId="6" w15:restartNumberingAfterBreak="0">
+  <w:abstractNum w:abstractNumId="7" w15:restartNumberingAfterBreak="0">
     <w:nsid w:val="5DA01599"/>
     <w:multiLevelType w:val="hybridMultilevel"/>
     <w:tmpl w:val="E71011D2"/>
@@ -4239,7 +4141,7 @@
       </w:rPr>
     </w:lvl>
   </w:abstractNum>
-  <w:abstractNum w:abstractNumId="7" w15:restartNumberingAfterBreak="0">
+  <w:abstractNum w:abstractNumId="8" w15:restartNumberingAfterBreak="0">
     <w:nsid w:val="77734DF1"/>
     <w:multiLevelType w:val="hybridMultilevel"/>
     <w:tmpl w:val="35B0F98C"/>
@@ -4353,16 +4255,16 @@
     </w:lvl>
   </w:abstractNum>
   <w:num w:numId="1">
-    <w:abstractNumId w:val="3"/>
+    <w:abstractNumId w:val="4"/>
   </w:num>
   <w:num w:numId="2">
-    <w:abstractNumId w:val="5"/>
+    <w:abstractNumId w:val="6"/>
   </w:num>
   <w:num w:numId="3">
-    <w:abstractNumId w:val="7"/>
+    <w:abstractNumId w:val="8"/>
   </w:num>
   <w:num w:numId="4">
-    <w:abstractNumId w:val="4"/>
+    <w:abstractNumId w:val="5"/>
   </w:num>
   <w:num w:numId="5">
     <w:abstractNumId w:val="1"/>
@@ -4374,7 +4276,10 @@
     <w:abstractNumId w:val="0"/>
   </w:num>
   <w:num w:numId="8">
-    <w:abstractNumId w:val="6"/>
+    <w:abstractNumId w:val="7"/>
+  </w:num>
+  <w:num w:numId="9">
+    <w:abstractNumId w:val="3"/>
   </w:num>
 </w:numbering>
 </file>

</xml_diff>

<commit_message>
Update assignment 3 key
</commit_message>
<xml_diff>
--- a/assignments/keys/assignment03_key.docx
+++ b/assignments/keys/assignment03_key.docx
@@ -266,18 +266,7 @@
           <w:szCs w:val="21"/>
           <w:lang w:eastAsia="zh-CN"/>
         </w:rPr>
-        <w:t>t</w:t>
-      </w:r>
-      <w:r>
-        <w:rPr>
-          <w:rFonts w:ascii="Helvetica" w:eastAsia="Times New Roman" w:hAnsi="Helvetica" w:cs="Helvetica"/>
-          <w:i/>
-          <w:color w:val="2F5496" w:themeColor="accent1" w:themeShade="BF"/>
-          <w:sz w:val="21"/>
-          <w:szCs w:val="21"/>
-          <w:lang w:eastAsia="zh-CN"/>
-        </w:rPr>
-        <w:t>chid</w:t>
+        <w:t>tchid</w:t>
       </w:r>
       <w:proofErr w:type="spellEnd"/>
       <w:proofErr w:type="gramEnd"/>
@@ -709,17 +698,7 @@
           <w:szCs w:val="21"/>
           <w:shd w:val="clear" w:color="auto" w:fill="FFFFFF"/>
         </w:rPr>
-        <w:t xml:space="preserve">2.2 </w:t>
-      </w:r>
-      <w:r>
-        <w:rPr>
-          <w:rFonts w:ascii="Helvetica" w:hAnsi="Helvetica" w:cs="Helvetica"/>
-          <w:color w:val="333333"/>
-          <w:sz w:val="21"/>
-          <w:szCs w:val="21"/>
-          <w:shd w:val="clear" w:color="auto" w:fill="FFFFFF"/>
-        </w:rPr>
-        <w:t>What are the mean and median of </w:t>
+        <w:t>2.2 What are the mean and median of </w:t>
       </w:r>
       <w:r>
         <w:rPr>
@@ -1040,43 +1019,7 @@
           <w:szCs w:val="21"/>
           <w:shd w:val="clear" w:color="auto" w:fill="FFFFFF"/>
         </w:rPr>
-        <w:t>Neither tail of the distribution is particularly fat or long. The symmetric and minimally skewed distribution</w:t>
-      </w:r>
-      <w:r>
-        <w:rPr>
-          <w:rStyle w:val="Strong"/>
-          <w:rFonts w:ascii="Helvetica" w:eastAsiaTheme="majorEastAsia" w:hAnsi="Helvetica" w:cs="Helvetica"/>
-          <w:b w:val="0"/>
-          <w:color w:val="2F5496" w:themeColor="accent1" w:themeShade="BF"/>
-          <w:sz w:val="21"/>
-          <w:szCs w:val="21"/>
-          <w:shd w:val="clear" w:color="auto" w:fill="FFFFFF"/>
-        </w:rPr>
-        <w:t xml:space="preserve"> is evident in the nearly identical mean and median </w:t>
-      </w:r>
-      <w:r>
-        <w:rPr>
-          <w:rStyle w:val="Strong"/>
-          <w:rFonts w:ascii="Helvetica" w:eastAsiaTheme="majorEastAsia" w:hAnsi="Helvetica" w:cs="Helvetica"/>
-          <w:b w:val="0"/>
-          <w:color w:val="2F5496" w:themeColor="accent1" w:themeShade="BF"/>
-          <w:sz w:val="21"/>
-          <w:szCs w:val="21"/>
-          <w:shd w:val="clear" w:color="auto" w:fill="FFFFFF"/>
-        </w:rPr>
-        <w:t>values labelled in Figure 1</w:t>
-      </w:r>
-      <w:r>
-        <w:rPr>
-          <w:rStyle w:val="Strong"/>
-          <w:rFonts w:ascii="Helvetica" w:eastAsiaTheme="majorEastAsia" w:hAnsi="Helvetica" w:cs="Helvetica"/>
-          <w:b w:val="0"/>
-          <w:color w:val="2F5496" w:themeColor="accent1" w:themeShade="BF"/>
-          <w:sz w:val="21"/>
-          <w:szCs w:val="21"/>
-          <w:shd w:val="clear" w:color="auto" w:fill="FFFFFF"/>
-        </w:rPr>
-        <w:t xml:space="preserve">. </w:t>
+        <w:t xml:space="preserve">Neither tail of the distribution is particularly fat or long. The symmetric and minimally skewed distribution is evident in the nearly identical mean and median values labelled in Figure 1. </w:t>
       </w:r>
       <w:r>
         <w:rPr>
@@ -1313,17 +1256,7 @@
           <w:szCs w:val="21"/>
           <w:shd w:val="clear" w:color="auto" w:fill="FFFFFF"/>
         </w:rPr>
-        <w:t xml:space="preserve"> </w:t>
-      </w:r>
-      <w:r>
-        <w:rPr>
-          <w:rFonts w:ascii="Helvetica" w:hAnsi="Helvetica" w:cs="Helvetica"/>
-          <w:color w:val="333333"/>
-          <w:sz w:val="21"/>
-          <w:szCs w:val="21"/>
-          <w:shd w:val="clear" w:color="auto" w:fill="FFFFFF"/>
-        </w:rPr>
-        <w:t>What are the range and inter-quartile range of </w:t>
+        <w:t xml:space="preserve"> What are the range and inter-quartile range of </w:t>
       </w:r>
       <w:r>
         <w:rPr>
@@ -2096,88 +2029,7 @@
           <w:sz w:val="21"/>
           <w:szCs w:val="21"/>
         </w:rPr>
-        <w:t>On average, t</w:t>
-      </w:r>
-      <w:r>
-        <w:rPr>
-          <w:rFonts w:ascii="Helvetica" w:hAnsi="Helvetica" w:cs="Helvetica"/>
-          <w:color w:val="2F5496" w:themeColor="accent1" w:themeShade="BF"/>
-          <w:sz w:val="21"/>
-          <w:szCs w:val="21"/>
-        </w:rPr>
-        <w:t>he mean value of</w:t>
-      </w:r>
-      <w:r>
-        <w:rPr>
-          <w:rFonts w:ascii="Helvetica" w:hAnsi="Helvetica" w:cs="Helvetica"/>
-          <w:color w:val="2F5496" w:themeColor="accent1" w:themeShade="BF"/>
-          <w:sz w:val="21"/>
-          <w:szCs w:val="21"/>
-        </w:rPr>
-        <w:t xml:space="preserve"> teacher-level</w:t>
-      </w:r>
-      <w:r>
-        <w:rPr>
-          <w:rFonts w:ascii="Helvetica" w:hAnsi="Helvetica" w:cs="Helvetica"/>
-          <w:color w:val="2F5496" w:themeColor="accent1" w:themeShade="BF"/>
-          <w:sz w:val="21"/>
-          <w:szCs w:val="21"/>
-        </w:rPr>
-        <w:t xml:space="preserve"> </w:t>
-      </w:r>
-      <w:r>
-        <w:rPr>
-          <w:rFonts w:ascii="Helvetica" w:hAnsi="Helvetica" w:cs="Helvetica"/>
-          <w:color w:val="2F5496" w:themeColor="accent1" w:themeShade="BF"/>
-          <w:sz w:val="21"/>
-          <w:szCs w:val="21"/>
-        </w:rPr>
-        <w:t xml:space="preserve">student </w:t>
-      </w:r>
-      <w:r>
-        <w:rPr>
-          <w:rFonts w:ascii="Helvetica" w:hAnsi="Helvetica" w:cs="Helvetica"/>
-          <w:color w:val="2F5496" w:themeColor="accent1" w:themeShade="BF"/>
-          <w:sz w:val="21"/>
-          <w:szCs w:val="21"/>
-        </w:rPr>
-        <w:t xml:space="preserve">vocabulary </w:t>
-      </w:r>
-      <w:r>
-        <w:rPr>
-          <w:rFonts w:ascii="Helvetica" w:hAnsi="Helvetica" w:cs="Helvetica"/>
-          <w:color w:val="2F5496" w:themeColor="accent1" w:themeShade="BF"/>
-          <w:sz w:val="21"/>
-          <w:szCs w:val="21"/>
-        </w:rPr>
-        <w:t xml:space="preserve">scores </w:t>
-      </w:r>
-      <w:r>
-        <w:rPr>
-          <w:rFonts w:ascii="Helvetica" w:hAnsi="Helvetica" w:cs="Helvetica"/>
-          <w:color w:val="2F5496" w:themeColor="accent1" w:themeShade="BF"/>
-          <w:sz w:val="21"/>
-          <w:szCs w:val="21"/>
-        </w:rPr>
-        <w:t>is not different from the population mean</w:t>
-      </w:r>
-      <w:r>
-        <w:rPr>
-          <w:rFonts w:ascii="Helvetica" w:hAnsi="Helvetica" w:cs="Helvetica"/>
-          <w:color w:val="2F5496" w:themeColor="accent1" w:themeShade="BF"/>
-          <w:sz w:val="21"/>
-          <w:szCs w:val="21"/>
-        </w:rPr>
-        <w:t xml:space="preserve"> of 87</w:t>
-      </w:r>
-      <w:r>
-        <w:rPr>
-          <w:rFonts w:ascii="Helvetica" w:hAnsi="Helvetica" w:cs="Helvetica"/>
-          <w:color w:val="2F5496" w:themeColor="accent1" w:themeShade="BF"/>
-          <w:sz w:val="21"/>
-          <w:szCs w:val="21"/>
-        </w:rPr>
-        <w:t>.</w:t>
+        <w:t>On average, the mean value of teacher-level student vocabulary scores is not different from the population mean of 87.</w:t>
       </w:r>
     </w:p>
     <w:p>
@@ -2202,17 +2054,7 @@
           <w:szCs w:val="21"/>
           <w:shd w:val="clear" w:color="auto" w:fill="FFFFFF"/>
         </w:rPr>
-        <w:t>4.2</w:t>
-      </w:r>
-      <w:r>
-        <w:rPr>
-          <w:rFonts w:ascii="Helvetica" w:hAnsi="Helvetica" w:cs="Helvetica"/>
-          <w:color w:val="333333"/>
-          <w:sz w:val="21"/>
-          <w:szCs w:val="21"/>
-          <w:shd w:val="clear" w:color="auto" w:fill="FFFFFF"/>
-        </w:rPr>
-        <w:t> Conduct a one-sample </w:t>
+        <w:t>4.2 Conduct a one-sample </w:t>
       </w:r>
       <w:r>
         <w:rPr>
@@ -2334,7 +2176,16 @@
           <w:sz w:val="21"/>
           <w:szCs w:val="21"/>
         </w:rPr>
-        <w:t xml:space="preserve"> Because our </w:t>
+        <w:t xml:space="preserve"> </w:t>
+      </w:r>
+      <w:r>
+        <w:rPr>
+          <w:rFonts w:ascii="Helvetica" w:hAnsi="Helvetica" w:cs="Helvetica"/>
+          <w:color w:val="2F5496" w:themeColor="accent1" w:themeShade="BF"/>
+          <w:sz w:val="21"/>
+          <w:szCs w:val="21"/>
+        </w:rPr>
+        <w:t xml:space="preserve">Per convention, we set an alpha threshold of 0.05, and we conduct a two-tailed </w:t>
       </w:r>
       <w:r>
         <w:rPr>
@@ -2344,16 +2195,16 @@
           <w:sz w:val="21"/>
           <w:szCs w:val="21"/>
         </w:rPr>
-        <w:t>p</w:t>
-      </w:r>
-      <w:r>
-        <w:rPr>
-          <w:rFonts w:ascii="Helvetica" w:hAnsi="Helvetica" w:cs="Helvetica"/>
-          <w:color w:val="2F5496" w:themeColor="accent1" w:themeShade="BF"/>
-          <w:sz w:val="21"/>
-          <w:szCs w:val="21"/>
-        </w:rPr>
-        <w:t>-value of 0.19 is greater than our alpha-thr</w:t>
+        <w:t>t</w:t>
+      </w:r>
+      <w:r>
+        <w:rPr>
+          <w:rFonts w:ascii="Helvetica" w:hAnsi="Helvetica" w:cs="Helvetica"/>
+          <w:color w:val="2F5496" w:themeColor="accent1" w:themeShade="BF"/>
+          <w:sz w:val="21"/>
+          <w:szCs w:val="21"/>
+        </w:rPr>
+        <w:t xml:space="preserve">-test because it is possible that our sample mean is higher or lower than our known </w:t>
       </w:r>
       <w:bookmarkStart w:id="0" w:name="_GoBack"/>
       <w:bookmarkEnd w:id="0"/>
@@ -2364,7 +2215,35 @@
           <w:sz w:val="21"/>
           <w:szCs w:val="21"/>
         </w:rPr>
-        <w:t xml:space="preserve">eshold of 0.05, we fail to reject the null hypothesis. </w:t>
+        <w:t xml:space="preserve">population mean. </w:t>
+      </w:r>
+      <w:r>
+        <w:rPr>
+          <w:rFonts w:ascii="Helvetica" w:hAnsi="Helvetica" w:cs="Helvetica"/>
+          <w:color w:val="2F5496" w:themeColor="accent1" w:themeShade="BF"/>
+          <w:sz w:val="21"/>
+          <w:szCs w:val="21"/>
+        </w:rPr>
+        <w:t xml:space="preserve">Because our </w:t>
+      </w:r>
+      <w:r>
+        <w:rPr>
+          <w:rFonts w:ascii="Helvetica" w:hAnsi="Helvetica" w:cs="Helvetica"/>
+          <w:i/>
+          <w:color w:val="2F5496" w:themeColor="accent1" w:themeShade="BF"/>
+          <w:sz w:val="21"/>
+          <w:szCs w:val="21"/>
+        </w:rPr>
+        <w:t>p</w:t>
+      </w:r>
+      <w:r>
+        <w:rPr>
+          <w:rFonts w:ascii="Helvetica" w:hAnsi="Helvetica" w:cs="Helvetica"/>
+          <w:color w:val="2F5496" w:themeColor="accent1" w:themeShade="BF"/>
+          <w:sz w:val="21"/>
+          <w:szCs w:val="21"/>
+        </w:rPr>
+        <w:t xml:space="preserve">-value of 0.19 is greater than our alpha-threshold of 0.05, we fail to reject the null hypothesis. </w:t>
       </w:r>
     </w:p>
     <w:p>

</xml_diff>